<commit_message>
Cambios menores en planificacion y especifiacion de requisitos.
Correción de pequeñas erratas que he encontrado.
</commit_message>
<xml_diff>
--- a/Casos de uso/Especificacion_de_requisitos.docx
+++ b/Casos de uso/Especificacion_de_requisitos.docx
@@ -1,6 +1,6 @@
 
 <file path=word/document.xml><?xml version="1.0" encoding="utf-8"?>
-<w:document xmlns:wpc="http://schemas.microsoft.com/office/word/2010/wordprocessingCanvas" xmlns:mc="http://schemas.openxmlformats.org/markup-compatibility/2006" xmlns:o="urn:schemas-microsoft-com:office:office" xmlns:r="http://schemas.openxmlformats.org/officeDocument/2006/relationships" xmlns:m="http://schemas.openxmlformats.org/officeDocument/2006/math" xmlns:v="urn:schemas-microsoft-com:vml" xmlns:wp14="http://schemas.microsoft.com/office/word/2010/wordprocessingDrawing" xmlns:wp="http://schemas.openxmlformats.org/drawingml/2006/wordprocessingDrawing" xmlns:w10="urn:schemas-microsoft-com:office:word" xmlns:w="http://schemas.openxmlformats.org/wordprocessingml/2006/main" xmlns:w14="http://schemas.microsoft.com/office/word/2010/wordml" xmlns:w15="http://schemas.microsoft.com/office/word/2012/wordml" xmlns:wpg="http://schemas.microsoft.com/office/word/2010/wordprocessingGroup" xmlns:wpi="http://schemas.microsoft.com/office/word/2010/wordprocessingInk" xmlns:wne="http://schemas.microsoft.com/office/word/2006/wordml" xmlns:wps="http://schemas.microsoft.com/office/word/2010/wordprocessingShape" mc:Ignorable="w14 w15 wp14">
+<w:document xmlns:ve="http://schemas.openxmlformats.org/markup-compatibility/2006" xmlns:o="urn:schemas-microsoft-com:office:office" xmlns:r="http://schemas.openxmlformats.org/officeDocument/2006/relationships" xmlns:m="http://schemas.openxmlformats.org/officeDocument/2006/math" xmlns:v="urn:schemas-microsoft-com:vml" xmlns:wp="http://schemas.openxmlformats.org/drawingml/2006/wordprocessingDrawing" xmlns:w10="urn:schemas-microsoft-com:office:word" xmlns:w="http://schemas.openxmlformats.org/wordprocessingml/2006/main" xmlns:wne="http://schemas.microsoft.com/office/word/2006/wordml">
   <w:body>
     <w:p>
       <w:r>
@@ -8,666 +8,281 @@
           <w:noProof/>
           <w:lang w:eastAsia="es-ES"/>
         </w:rPr>
-        <mc:AlternateContent>
-          <mc:Choice Requires="wps">
-            <w:drawing>
-              <wp:anchor distT="0" distB="0" distL="114300" distR="112395" simplePos="0" relativeHeight="2" behindDoc="0" locked="0" layoutInCell="1" allowOverlap="1">
-                <wp:simplePos x="0" y="0"/>
-                <wp:positionH relativeFrom="page">
-                  <wp:posOffset>458470</wp:posOffset>
-                </wp:positionH>
-                <wp:positionV relativeFrom="margin">
-                  <wp:align>top</wp:align>
-                </wp:positionV>
-                <wp:extent cx="6510655" cy="6659880"/>
-                <wp:effectExtent l="0" t="0" r="0" b="0"/>
-                <wp:wrapNone/>
-                <wp:docPr id="1" name="Marco1"/>
-                <wp:cNvGraphicFramePr/>
-                <a:graphic xmlns:a="http://schemas.openxmlformats.org/drawingml/2006/main">
-                  <a:graphicData uri="http://schemas.microsoft.com/office/word/2010/wordprocessingShape">
-                    <wps:wsp>
-                      <wps:cNvSpPr/>
-                      <wps:spPr>
-                        <a:xfrm>
-                          <a:off x="0" y="0"/>
-                          <a:ext cx="6509880" cy="6659280"/>
-                        </a:xfrm>
-                        <a:prstGeom prst="rect">
-                          <a:avLst/>
-                        </a:prstGeom>
-                        <a:solidFill>
-                          <a:srgbClr val="FFFFFF"/>
-                        </a:solidFill>
-                        <a:ln>
-                          <a:noFill/>
-                        </a:ln>
-                      </wps:spPr>
-                      <wps:style>
-                        <a:lnRef idx="0">
-                          <a:scrgbClr r="0" g="0" b="0"/>
-                        </a:lnRef>
-                        <a:fillRef idx="0">
-                          <a:scrgbClr r="0" g="0" b="0"/>
-                        </a:fillRef>
-                        <a:effectRef idx="0">
-                          <a:scrgbClr r="0" g="0" b="0"/>
-                        </a:effectRef>
-                        <a:fontRef idx="minor"/>
-                      </wps:style>
-                      <wps:txbx>
-                        <w:txbxContent>
-                          <w:p>
-                            <w:pPr>
-                              <w:pStyle w:val="Ttulo1"/>
-                              <w:jc w:val="center"/>
-                            </w:pPr>
-                            <w:r>
-                              <w:rPr>
-                                <w:sz w:val="144"/>
-                              </w:rPr>
-                              <w:t>Especificación de requisitos del software</w:t>
-                            </w:r>
-                          </w:p>
-                          <w:p>
-                            <w:pPr>
-                              <w:pStyle w:val="Subttulo"/>
-                            </w:pPr>
-                            <w:r>
-                              <w:t>Gestión de personal ucm</w:t>
-                            </w:r>
-                          </w:p>
-                          <w:p>
-                            <w:pPr>
-                              <w:pStyle w:val="Descripcinbreve"/>
-                            </w:pPr>
-                            <w:sdt>
-                              <w:sdtPr>
-                                <w:alias w:val="Cita o descripción breve"/>
-                                <w:id w:val="-141821996"/>
-                                <w:dataBinding w:prefixMappings="xmlns:ns0='http://schemas.microsoft.com/office/2006/coverPageProps'" w:xpath="/ns0:CoverPageProperties[1]/ns0:Abstract[1]" w:storeItemID="{55AF091B-3C7A-41E3-B477-F2FDAA23CFDA}"/>
-                                <w:text/>
-                              </w:sdtPr>
-                              <w:sdtEndPr/>
-                              <w:sdtContent>
-                                <w:r>
-                                  <w:t>Miguel Pascual Domínguez, Javier Pellejero Ortega, Isabel Pérez Pereda, Iván Prada Cazalla, Jesús Recio Herranz, Álvaro Rodríguez García</w:t>
-                                </w:r>
-                              </w:sdtContent>
-                            </w:sdt>
-                          </w:p>
-                        </w:txbxContent>
-                      </wps:txbx>
-                      <wps:bodyPr lIns="0" tIns="0" rIns="0" bIns="0">
-                        <a:noAutofit/>
-                      </wps:bodyPr>
-                    </wps:wsp>
-                  </a:graphicData>
-                </a:graphic>
-              </wp:anchor>
-            </w:drawing>
-          </mc:Choice>
-          <mc:Fallback>
-            <w:pict>
-              <v:rect id="Marco1" o:spid="_x0000_s1026" style="position:absolute;left:0;text-align:left;margin-left:36.1pt;margin-top:0;width:512.65pt;height:524.4pt;z-index:2;visibility:visible;mso-wrap-style:square;mso-wrap-distance-left:9pt;mso-wrap-distance-top:0;mso-wrap-distance-right:8.85pt;mso-wrap-distance-bottom:0;mso-position-horizontal:absolute;mso-position-horizontal-relative:page;mso-position-vertical:top;mso-position-vertical-relative:margin;v-text-anchor:top" o:gfxdata="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" stroked="f">
-                <v:textbox inset="0,0,0,0">
-                  <w:txbxContent>
-                    <w:p>
-                      <w:pPr>
-                        <w:pStyle w:val="Ttulo1"/>
-                        <w:jc w:val="center"/>
-                      </w:pPr>
+        <w:pict>
+          <v:rect id="Marco1" o:spid="_x0000_s1026" style="position:absolute;left:0;text-align:left;margin-left:36.1pt;margin-top:0;width:512.65pt;height:524.4pt;z-index:2;visibility:visible;mso-wrap-distance-right:8.85pt;mso-position-horizontal-relative:page;mso-position-vertical:top;mso-position-vertical-relative:margin" o:gfxdata="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" stroked="f">
+            <v:textbox inset="0,0,0,0">
+              <w:txbxContent>
+                <w:p>
+                  <w:pPr>
+                    <w:pStyle w:val="Ttulo1"/>
+                    <w:jc w:val="center"/>
+                  </w:pPr>
+                  <w:r>
+                    <w:rPr>
+                      <w:sz w:val="144"/>
+                    </w:rPr>
+                    <w:t>Especificación de requisitos del software</w:t>
+                  </w:r>
+                </w:p>
+                <w:p>
+                  <w:pPr>
+                    <w:pStyle w:val="Subttulo"/>
+                  </w:pPr>
+                  <w:r>
+                    <w:t>Gestión de personal ucm</w:t>
+                  </w:r>
+                </w:p>
+                <w:p>
+                  <w:pPr>
+                    <w:pStyle w:val="Descripcinbreve"/>
+                  </w:pPr>
+                  <w:sdt>
+                    <w:sdtPr>
+                      <w:alias w:val="Cita o descripción breve"/>
+                      <w:id w:val="-141821996"/>
+                      <w:dataBinding w:prefixMappings="xmlns:ns0='http://schemas.microsoft.com/office/2006/coverPageProps'" w:xpath="/ns0:CoverPageProperties[1]/ns0:Abstract[1]" w:storeItemID="{55AF091B-3C7A-41E3-B477-F2FDAA23CFDA}"/>
+                      <w:text/>
+                    </w:sdtPr>
+                    <w:sdtContent>
                       <w:r>
-                        <w:rPr>
-                          <w:sz w:val="144"/>
-                        </w:rPr>
-                        <w:t>Especificación de requisitos del software</w:t>
+                        <w:t>Miguel Pascual Domínguez, Javier Pellejero Ortega, Isabel Pérez Pereda, Iván Prada Cazalla, Jesús Recio Herranz, Álvaro Rodríguez García</w:t>
                       </w:r>
-                    </w:p>
-                    <w:p>
-                      <w:pPr>
-                        <w:pStyle w:val="Subttulo"/>
-                      </w:pPr>
-                      <w:r>
-                        <w:t>Gestión de personal ucm</w:t>
-                      </w:r>
-                    </w:p>
-                    <w:p>
-                      <w:pPr>
-                        <w:pStyle w:val="Descripcinbreve"/>
-                      </w:pPr>
-                      <w:sdt>
-                        <w:sdtPr>
-                          <w:alias w:val="Cita o descripción breve"/>
-                          <w:id w:val="-141821996"/>
-                          <w:dataBinding w:prefixMappings="xmlns:ns0='http://schemas.microsoft.com/office/2006/coverPageProps'" w:xpath="/ns0:CoverPageProperties[1]/ns0:Abstract[1]" w:storeItemID="{55AF091B-3C7A-41E3-B477-F2FDAA23CFDA}"/>
-                          <w:text/>
-                        </w:sdtPr>
-                        <w:sdtEndPr/>
-                        <w:sdtContent>
-                          <w:r>
-                            <w:t>Miguel Pascual Domínguez, Javier Pellejero Ortega, Isabel Pérez Pereda, Iván Prada Cazalla, Jesús Recio Herranz, Álvaro Rodríguez García</w:t>
-                          </w:r>
-                        </w:sdtContent>
-                      </w:sdt>
-                    </w:p>
-                  </w:txbxContent>
-                </v:textbox>
-                <w10:wrap anchorx="page" anchory="margin"/>
-              </v:rect>
-            </w:pict>
-          </mc:Fallback>
-        </mc:AlternateContent>
+                    </w:sdtContent>
+                  </w:sdt>
+                </w:p>
+              </w:txbxContent>
+            </v:textbox>
+            <w10:wrap anchorx="page" anchory="margin"/>
+          </v:rect>
+        </w:pict>
       </w:r>
       <w:r>
         <w:rPr>
           <w:noProof/>
           <w:lang w:eastAsia="es-ES"/>
         </w:rPr>
-        <mc:AlternateContent>
-          <mc:Choice Requires="wps">
-            <w:drawing>
-              <wp:anchor distT="0" distB="0" distL="114300" distR="114300" simplePos="0" relativeHeight="3" behindDoc="0" locked="0" layoutInCell="1" allowOverlap="1">
-                <wp:simplePos x="0" y="0"/>
-                <wp:positionH relativeFrom="page">
-                  <wp:align>center</wp:align>
-                </wp:positionH>
-                <wp:positionV relativeFrom="margin">
-                  <wp:align>bottom</wp:align>
-                </wp:positionV>
-                <wp:extent cx="6847205" cy="1776095"/>
-                <wp:effectExtent l="0" t="0" r="0" b="0"/>
-                <wp:wrapSquare wrapText="bothSides"/>
-                <wp:docPr id="3" name="Marco2"/>
-                <wp:cNvGraphicFramePr/>
-                <a:graphic xmlns:a="http://schemas.openxmlformats.org/drawingml/2006/main">
-                  <a:graphicData uri="http://schemas.microsoft.com/office/word/2010/wordprocessingShape">
-                    <wps:wsp>
-                      <wps:cNvSpPr/>
-                      <wps:spPr>
-                        <a:xfrm>
-                          <a:off x="0" y="0"/>
-                          <a:ext cx="6846480" cy="1775520"/>
-                        </a:xfrm>
-                        <a:prstGeom prst="rect">
-                          <a:avLst/>
-                        </a:prstGeom>
-                        <a:solidFill>
-                          <a:srgbClr val="FFFFFF"/>
-                        </a:solidFill>
-                        <a:ln>
-                          <a:noFill/>
-                        </a:ln>
-                      </wps:spPr>
-                      <wps:style>
-                        <a:lnRef idx="0">
-                          <a:scrgbClr r="0" g="0" b="0"/>
-                        </a:lnRef>
-                        <a:fillRef idx="0">
-                          <a:scrgbClr r="0" g="0" b="0"/>
-                        </a:fillRef>
-                        <a:effectRef idx="0">
-                          <a:scrgbClr r="0" g="0" b="0"/>
-                        </a:effectRef>
-                        <a:fontRef idx="minor"/>
-                      </wps:style>
-                      <wps:txbx>
-                        <w:txbxContent>
-                          <w:p>
-                            <w:pPr>
-                              <w:pStyle w:val="Organizacin"/>
-                            </w:pPr>
+        <w:pict>
+          <v:rect id="Marco2" o:spid="_x0000_s1027" style="position:absolute;left:0;text-align:left;margin-left:0;margin-top:0;width:539.15pt;height:139.85pt;z-index:3;visibility:visible;mso-position-horizontal:center;mso-position-horizontal-relative:page;mso-position-vertical:bottom;mso-position-vertical-relative:margin" o:gfxdata="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" stroked="f">
+            <v:textbox inset="0,0,0,0">
+              <w:txbxContent>
+                <w:p>
+                  <w:pPr>
+                    <w:pStyle w:val="Organizacin"/>
+                  </w:pPr>
+                  <w:r>
+                    <w:t>Gestor personal UCM</w:t>
+                  </w:r>
+                </w:p>
+                <w:tbl>
+                  <w:tblPr>
+                    <w:tblW w:w="4950" w:type="pct"/>
+                    <w:jc w:val="right"/>
+                    <w:tblBorders>
+                      <w:top w:val="single" w:sz="8" w:space="0" w:color="000001"/>
+                    </w:tblBorders>
+                    <w:tblCellMar>
+                      <w:left w:w="0" w:type="dxa"/>
+                      <w:right w:w="0" w:type="dxa"/>
+                    </w:tblCellMar>
+                    <w:tblLook w:val="04A0"/>
+                  </w:tblPr>
+                  <w:tblGrid>
+                    <w:gridCol w:w="3563"/>
+                    <w:gridCol w:w="3563"/>
+                    <w:gridCol w:w="3564"/>
+                  </w:tblGrid>
+                  <w:tr>
+                    <w:trPr>
+                      <w:trHeight w:hRule="exact" w:val="144"/>
+                      <w:jc w:val="right"/>
+                    </w:trPr>
+                    <w:tc>
+                      <w:tcPr>
+                        <w:tcW w:w="3558" w:type="dxa"/>
+                        <w:tcBorders>
+                          <w:top w:val="single" w:sz="8" w:space="0" w:color="000001"/>
+                        </w:tcBorders>
+                        <w:shd w:val="clear" w:color="auto" w:fill="auto"/>
+                      </w:tcPr>
+                      <w:p>
+                        <w:pPr>
+                          <w:pStyle w:val="Contenidodelmarco"/>
+                        </w:pPr>
+                      </w:p>
+                    </w:tc>
+                    <w:tc>
+                      <w:tcPr>
+                        <w:tcW w:w="3558" w:type="dxa"/>
+                        <w:tcBorders>
+                          <w:top w:val="single" w:sz="8" w:space="0" w:color="000001"/>
+                        </w:tcBorders>
+                        <w:shd w:val="clear" w:color="auto" w:fill="auto"/>
+                      </w:tcPr>
+                      <w:p>
+                        <w:pPr>
+                          <w:pStyle w:val="Contenidodelmarco"/>
+                        </w:pPr>
+                      </w:p>
+                    </w:tc>
+                    <w:tc>
+                      <w:tcPr>
+                        <w:tcW w:w="3559" w:type="dxa"/>
+                        <w:tcBorders>
+                          <w:top w:val="single" w:sz="8" w:space="0" w:color="000001"/>
+                        </w:tcBorders>
+                        <w:shd w:val="clear" w:color="auto" w:fill="auto"/>
+                      </w:tcPr>
+                      <w:p>
+                        <w:pPr>
+                          <w:pStyle w:val="Contenidodelmarco"/>
+                        </w:pPr>
+                      </w:p>
+                    </w:tc>
+                  </w:tr>
+                  <w:tr>
+                    <w:trPr>
+                      <w:jc w:val="right"/>
+                    </w:trPr>
+                    <w:tc>
+                      <w:tcPr>
+                        <w:tcW w:w="3558" w:type="dxa"/>
+                        <w:shd w:val="clear" w:color="auto" w:fill="auto"/>
+                        <w:tcMar>
+                          <w:bottom w:w="144" w:type="dxa"/>
+                        </w:tcMar>
+                      </w:tcPr>
+                      <w:p>
+                        <w:pPr>
+                          <w:pStyle w:val="Piedepgina"/>
+                        </w:pPr>
+                        <w:sdt>
+                          <w:sdtPr>
+                            <w:alias w:val="Fax"/>
+                            <w:id w:val="2941951"/>
+                            <w:dataBinding w:prefixMappings="xmlns:ns0='http://schemas.microsoft.com/office/2006/coverPageProps' " w:xpath="/ns0:CoverPageProperties[1]/ns0:CompanyFax[1]" w:storeItemID="{55AF091B-3C7A-41E3-B477-F2FDAA23CFDA}"/>
+                            <w:text/>
+                          </w:sdtPr>
+                          <w:sdtContent>
                             <w:r>
-                              <w:t>Gestor personal UCM</w:t>
+                              <w:t>Proyecto Ingeniería del Software</w:t>
                             </w:r>
-                          </w:p>
-                          <w:tbl>
-                            <w:tblPr>
-                              <w:tblW w:w="4950" w:type="pct"/>
-                              <w:jc w:val="right"/>
-                              <w:tblBorders>
-                                <w:top w:val="single" w:sz="8" w:space="0" w:color="000001"/>
-                              </w:tblBorders>
-                              <w:tblCellMar>
-                                <w:left w:w="0" w:type="dxa"/>
-                                <w:right w:w="0" w:type="dxa"/>
-                              </w:tblCellMar>
-                              <w:tblLook w:val="04A0" w:firstRow="1" w:lastRow="0" w:firstColumn="1" w:lastColumn="0" w:noHBand="0" w:noVBand="1"/>
-                            </w:tblPr>
-                            <w:tblGrid>
-                              <w:gridCol w:w="3563"/>
-                              <w:gridCol w:w="3563"/>
-                              <w:gridCol w:w="3564"/>
-                            </w:tblGrid>
-                            <w:tr>
-                              <w:trPr>
-                                <w:trHeight w:hRule="exact" w:val="144"/>
-                                <w:jc w:val="right"/>
-                              </w:trPr>
-                              <w:tc>
-                                <w:tcPr>
-                                  <w:tcW w:w="3558" w:type="dxa"/>
-                                  <w:tcBorders>
-                                    <w:top w:val="single" w:sz="8" w:space="0" w:color="000001"/>
-                                  </w:tcBorders>
-                                  <w:shd w:val="clear" w:color="auto" w:fill="auto"/>
-                                </w:tcPr>
-                                <w:p>
-                                  <w:pPr>
-                                    <w:pStyle w:val="Contenidodelmarco"/>
-                                  </w:pPr>
-                                </w:p>
-                              </w:tc>
-                              <w:tc>
-                                <w:tcPr>
-                                  <w:tcW w:w="3558" w:type="dxa"/>
-                                  <w:tcBorders>
-                                    <w:top w:val="single" w:sz="8" w:space="0" w:color="000001"/>
-                                  </w:tcBorders>
-                                  <w:shd w:val="clear" w:color="auto" w:fill="auto"/>
-                                </w:tcPr>
-                                <w:p>
-                                  <w:pPr>
-                                    <w:pStyle w:val="Contenidodelmarco"/>
-                                  </w:pPr>
-                                </w:p>
-                              </w:tc>
-                              <w:tc>
-                                <w:tcPr>
-                                  <w:tcW w:w="3559" w:type="dxa"/>
-                                  <w:tcBorders>
-                                    <w:top w:val="single" w:sz="8" w:space="0" w:color="000001"/>
-                                  </w:tcBorders>
-                                  <w:shd w:val="clear" w:color="auto" w:fill="auto"/>
-                                </w:tcPr>
-                                <w:p>
-                                  <w:pPr>
-                                    <w:pStyle w:val="Contenidodelmarco"/>
-                                  </w:pPr>
-                                </w:p>
-                              </w:tc>
-                            </w:tr>
-                            <w:tr>
-                              <w:trPr>
-                                <w:jc w:val="right"/>
-                              </w:trPr>
-                              <w:tc>
-                                <w:tcPr>
-                                  <w:tcW w:w="3558" w:type="dxa"/>
-                                  <w:shd w:val="clear" w:color="auto" w:fill="auto"/>
-                                  <w:tcMar>
-                                    <w:bottom w:w="144" w:type="dxa"/>
-                                  </w:tcMar>
-                                </w:tcPr>
-                                <w:p>
-                                  <w:pPr>
-                                    <w:pStyle w:val="Piedepgina"/>
-                                  </w:pPr>
-                                  <w:sdt>
-                                    <w:sdtPr>
-                                      <w:alias w:val="Fax"/>
-                                      <w:id w:val="2941951"/>
-                                      <w:dataBinding w:prefixMappings="xmlns:ns0='http://schemas.microsoft.com/office/2006/coverPageProps' " w:xpath="/ns0:CoverPageProperties[1]/ns0:CompanyFax[1]" w:storeItemID="{55AF091B-3C7A-41E3-B477-F2FDAA23CFDA}"/>
-                                      <w:text/>
-                                    </w:sdtPr>
-                                    <w:sdtEndPr/>
-                                    <w:sdtContent>
-                                      <w:r>
-                                        <w:t>Proyecto Ingeniería del Software</w:t>
-                                      </w:r>
-                                    </w:sdtContent>
-                                  </w:sdt>
-                                </w:p>
-                              </w:tc>
-                              <w:tc>
-                                <w:tcPr>
-                                  <w:tcW w:w="3558" w:type="dxa"/>
-                                  <w:shd w:val="clear" w:color="auto" w:fill="auto"/>
-                                  <w:tcMar>
-                                    <w:bottom w:w="144" w:type="dxa"/>
-                                  </w:tcMar>
-                                </w:tcPr>
-                                <w:sdt>
-                                  <w:sdtPr>
-                                    <w:alias w:val="Título"/>
-                                    <w:id w:val="700847630"/>
-                                    <w:showingPlcHdr/>
-                                    <w:dataBinding w:prefixMappings="xmlns:ns0='http://schemas.microsoft.com/office/2006/coverPageProps' " w:xpath="/ns0:CoverPageProperties[1]/ns0:CompanyAddress[1]" w:storeItemID="{55AF091B-3C7A-41E3-B477-F2FDAA23CFDA}"/>
-                                    <w:text/>
-                                  </w:sdtPr>
-                                  <w:sdtEndPr/>
-                                  <w:sdtContent>
-                                    <w:p>
-                                      <w:pPr>
-                                        <w:pStyle w:val="Piedepgina"/>
-                                      </w:pPr>
-                                      <w:r>
-                                        <w:t xml:space="preserve">     </w:t>
-                                      </w:r>
-                                    </w:p>
-                                  </w:sdtContent>
-                                </w:sdt>
-                              </w:tc>
-                              <w:tc>
-                                <w:tcPr>
-                                  <w:tcW w:w="3559" w:type="dxa"/>
-                                  <w:shd w:val="clear" w:color="auto" w:fill="auto"/>
-                                  <w:tcMar>
-                                    <w:bottom w:w="144" w:type="dxa"/>
-                                  </w:tcMar>
-                                </w:tcPr>
-                                <w:sdt>
-                                  <w:sdtPr>
-                                    <w:alias w:val="Correo electrónico"/>
-                                    <w:id w:val="199980073"/>
-                                    <w:dataBinding w:prefixMappings="xmlns:ns0='http://schemas.microsoft.com/office/2006/coverPageProps' " w:xpath="/ns0:CoverPageProperties[1]/ns0:CompanyEmail[1]" w:storeItemID="{55AF091B-3C7A-41E3-B477-F2FDAA23CFDA}"/>
-                                    <w:text/>
-                                  </w:sdtPr>
-                                  <w:sdtEndPr/>
-                                  <w:sdtContent>
-                                    <w:p>
-                                      <w:pPr>
-                                        <w:pStyle w:val="Piedepgina"/>
-                                        <w:ind w:left="0"/>
-                                        <w:rPr>
-                                          <w:color w:val="404040" w:themeColor="text1" w:themeTint="BF"/>
-                                        </w:rPr>
-                                      </w:pPr>
-                                      <w:r>
-                                        <w:t>Email portavoz: alvarr11@ucm.es</w:t>
-                                      </w:r>
-                                    </w:p>
-                                  </w:sdtContent>
-                                </w:sdt>
-                              </w:tc>
-                            </w:tr>
-                            <w:tr>
-                              <w:trPr>
-                                <w:trHeight w:hRule="exact" w:val="86"/>
-                                <w:jc w:val="right"/>
-                              </w:trPr>
-                              <w:tc>
-                                <w:tcPr>
-                                  <w:tcW w:w="3558" w:type="dxa"/>
-                                  <w:shd w:val="clear" w:color="auto" w:fill="000000" w:themeFill="text1"/>
-                                </w:tcPr>
-                                <w:p>
-                                  <w:pPr>
-                                    <w:pStyle w:val="Piedepgina"/>
-                                  </w:pPr>
-                                </w:p>
-                              </w:tc>
-                              <w:tc>
-                                <w:tcPr>
-                                  <w:tcW w:w="3558" w:type="dxa"/>
-                                  <w:shd w:val="clear" w:color="auto" w:fill="000000" w:themeFill="text1"/>
-                                </w:tcPr>
-                                <w:p>
-                                  <w:pPr>
-                                    <w:pStyle w:val="Piedepgina"/>
-                                  </w:pPr>
-                                </w:p>
-                              </w:tc>
-                              <w:tc>
-                                <w:tcPr>
-                                  <w:tcW w:w="3559" w:type="dxa"/>
-                                  <w:shd w:val="clear" w:color="auto" w:fill="000000" w:themeFill="text1"/>
-                                </w:tcPr>
-                                <w:p>
-                                  <w:pPr>
-                                    <w:pStyle w:val="Piedepgina"/>
-                                  </w:pPr>
-                                </w:p>
-                              </w:tc>
-                            </w:tr>
-                          </w:tbl>
-                          <w:p>
-                            <w:pPr>
-                              <w:pStyle w:val="Sinespaciado"/>
-                              <w:rPr>
-                                <w:lang w:val="es-ES"/>
-                              </w:rPr>
-                            </w:pPr>
-                          </w:p>
-                        </w:txbxContent>
-                      </wps:txbx>
-                      <wps:bodyPr lIns="0" tIns="0" rIns="0" bIns="0">
-                        <a:noAutofit/>
-                      </wps:bodyPr>
-                    </wps:wsp>
-                  </a:graphicData>
-                </a:graphic>
-              </wp:anchor>
-            </w:drawing>
-          </mc:Choice>
-          <mc:Fallback>
-            <w:pict>
-              <v:rect id="Marco2" o:spid="_x0000_s1027" style="position:absolute;left:0;text-align:left;margin-left:0;margin-top:0;width:539.15pt;height:139.85pt;z-index:3;visibility:visible;mso-wrap-style:square;mso-wrap-distance-left:9pt;mso-wrap-distance-top:0;mso-wrap-distance-right:9pt;mso-wrap-distance-bottom:0;mso-position-horizontal:center;mso-position-horizontal-relative:page;mso-position-vertical:bottom;mso-position-vertical-relative:margin;v-text-anchor:top" o:gfxdata="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" stroked="f">
-                <v:textbox inset="0,0,0,0">
-                  <w:txbxContent>
-                    <w:p>
-                      <w:pPr>
-                        <w:pStyle w:val="Organizacin"/>
-                      </w:pPr>
-                      <w:r>
-                        <w:t>Gestor personal UCM</w:t>
-                      </w:r>
-                    </w:p>
-                    <w:tbl>
-                      <w:tblPr>
-                        <w:tblW w:w="4950" w:type="pct"/>
-                        <w:jc w:val="right"/>
-                        <w:tblBorders>
-                          <w:top w:val="single" w:sz="8" w:space="0" w:color="000001"/>
-                        </w:tblBorders>
-                        <w:tblCellMar>
-                          <w:left w:w="0" w:type="dxa"/>
-                          <w:right w:w="0" w:type="dxa"/>
-                        </w:tblCellMar>
-                        <w:tblLook w:val="04A0" w:firstRow="1" w:lastRow="0" w:firstColumn="1" w:lastColumn="0" w:noHBand="0" w:noVBand="1"/>
-                      </w:tblPr>
-                      <w:tblGrid>
-                        <w:gridCol w:w="3563"/>
-                        <w:gridCol w:w="3563"/>
-                        <w:gridCol w:w="3564"/>
-                      </w:tblGrid>
-                      <w:tr>
-                        <w:trPr>
-                          <w:trHeight w:hRule="exact" w:val="144"/>
-                          <w:jc w:val="right"/>
-                        </w:trPr>
-                        <w:tc>
-                          <w:tcPr>
-                            <w:tcW w:w="3558" w:type="dxa"/>
-                            <w:tcBorders>
-                              <w:top w:val="single" w:sz="8" w:space="0" w:color="000001"/>
-                            </w:tcBorders>
-                            <w:shd w:val="clear" w:color="auto" w:fill="auto"/>
-                          </w:tcPr>
-                          <w:p>
-                            <w:pPr>
-                              <w:pStyle w:val="Contenidodelmarco"/>
-                            </w:pPr>
-                          </w:p>
-                        </w:tc>
-                        <w:tc>
-                          <w:tcPr>
-                            <w:tcW w:w="3558" w:type="dxa"/>
-                            <w:tcBorders>
-                              <w:top w:val="single" w:sz="8" w:space="0" w:color="000001"/>
-                            </w:tcBorders>
-                            <w:shd w:val="clear" w:color="auto" w:fill="auto"/>
-                          </w:tcPr>
-                          <w:p>
-                            <w:pPr>
-                              <w:pStyle w:val="Contenidodelmarco"/>
-                            </w:pPr>
-                          </w:p>
-                        </w:tc>
-                        <w:tc>
-                          <w:tcPr>
-                            <w:tcW w:w="3559" w:type="dxa"/>
-                            <w:tcBorders>
-                              <w:top w:val="single" w:sz="8" w:space="0" w:color="000001"/>
-                            </w:tcBorders>
-                            <w:shd w:val="clear" w:color="auto" w:fill="auto"/>
-                          </w:tcPr>
-                          <w:p>
-                            <w:pPr>
-                              <w:pStyle w:val="Contenidodelmarco"/>
-                            </w:pPr>
-                          </w:p>
-                        </w:tc>
-                      </w:tr>
-                      <w:tr>
-                        <w:trPr>
-                          <w:jc w:val="right"/>
-                        </w:trPr>
-                        <w:tc>
-                          <w:tcPr>
-                            <w:tcW w:w="3558" w:type="dxa"/>
-                            <w:shd w:val="clear" w:color="auto" w:fill="auto"/>
-                            <w:tcMar>
-                              <w:bottom w:w="144" w:type="dxa"/>
-                            </w:tcMar>
-                          </w:tcPr>
+                          </w:sdtContent>
+                        </w:sdt>
+                      </w:p>
+                    </w:tc>
+                    <w:tc>
+                      <w:tcPr>
+                        <w:tcW w:w="3558" w:type="dxa"/>
+                        <w:shd w:val="clear" w:color="auto" w:fill="auto"/>
+                        <w:tcMar>
+                          <w:bottom w:w="144" w:type="dxa"/>
+                        </w:tcMar>
+                      </w:tcPr>
+                      <w:sdt>
+                        <w:sdtPr>
+                          <w:alias w:val="Título"/>
+                          <w:id w:val="700847630"/>
+                          <w:showingPlcHdr/>
+                          <w:dataBinding w:prefixMappings="xmlns:ns0='http://schemas.microsoft.com/office/2006/coverPageProps' " w:xpath="/ns0:CoverPageProperties[1]/ns0:CompanyAddress[1]" w:storeItemID="{55AF091B-3C7A-41E3-B477-F2FDAA23CFDA}"/>
+                          <w:text/>
+                        </w:sdtPr>
+                        <w:sdtContent>
                           <w:p>
                             <w:pPr>
                               <w:pStyle w:val="Piedepgina"/>
                             </w:pPr>
-                            <w:sdt>
-                              <w:sdtPr>
-                                <w:alias w:val="Fax"/>
-                                <w:id w:val="2941951"/>
-                                <w:dataBinding w:prefixMappings="xmlns:ns0='http://schemas.microsoft.com/office/2006/coverPageProps' " w:xpath="/ns0:CoverPageProperties[1]/ns0:CompanyFax[1]" w:storeItemID="{55AF091B-3C7A-41E3-B477-F2FDAA23CFDA}"/>
-                                <w:text/>
-                              </w:sdtPr>
-                              <w:sdtEndPr/>
-                              <w:sdtContent>
-                                <w:r>
-                                  <w:t>Proyecto Ingeniería del Software</w:t>
-                                </w:r>
-                              </w:sdtContent>
-                            </w:sdt>
+                            <w:r>
+                              <w:t xml:space="preserve">     </w:t>
+                            </w:r>
                           </w:p>
-                        </w:tc>
-                        <w:tc>
-                          <w:tcPr>
-                            <w:tcW w:w="3558" w:type="dxa"/>
-                            <w:shd w:val="clear" w:color="auto" w:fill="auto"/>
-                            <w:tcMar>
-                              <w:bottom w:w="144" w:type="dxa"/>
-                            </w:tcMar>
-                          </w:tcPr>
-                          <w:sdt>
-                            <w:sdtPr>
-                              <w:alias w:val="Título"/>
-                              <w:id w:val="700847630"/>
-                              <w:showingPlcHdr/>
-                              <w:dataBinding w:prefixMappings="xmlns:ns0='http://schemas.microsoft.com/office/2006/coverPageProps' " w:xpath="/ns0:CoverPageProperties[1]/ns0:CompanyAddress[1]" w:storeItemID="{55AF091B-3C7A-41E3-B477-F2FDAA23CFDA}"/>
-                              <w:text/>
-                            </w:sdtPr>
-                            <w:sdtEndPr/>
-                            <w:sdtContent>
-                              <w:p>
-                                <w:pPr>
-                                  <w:pStyle w:val="Piedepgina"/>
-                                </w:pPr>
-                                <w:r>
-                                  <w:t xml:space="preserve">     </w:t>
-                                </w:r>
-                              </w:p>
-                            </w:sdtContent>
-                          </w:sdt>
-                        </w:tc>
-                        <w:tc>
-                          <w:tcPr>
-                            <w:tcW w:w="3559" w:type="dxa"/>
-                            <w:shd w:val="clear" w:color="auto" w:fill="auto"/>
-                            <w:tcMar>
-                              <w:bottom w:w="144" w:type="dxa"/>
-                            </w:tcMar>
-                          </w:tcPr>
-                          <w:sdt>
-                            <w:sdtPr>
-                              <w:alias w:val="Correo electrónico"/>
-                              <w:id w:val="199980073"/>
-                              <w:dataBinding w:prefixMappings="xmlns:ns0='http://schemas.microsoft.com/office/2006/coverPageProps' " w:xpath="/ns0:CoverPageProperties[1]/ns0:CompanyEmail[1]" w:storeItemID="{55AF091B-3C7A-41E3-B477-F2FDAA23CFDA}"/>
-                              <w:text/>
-                            </w:sdtPr>
-                            <w:sdtEndPr/>
-                            <w:sdtContent>
-                              <w:p>
-                                <w:pPr>
-                                  <w:pStyle w:val="Piedepgina"/>
-                                  <w:ind w:left="0"/>
-                                  <w:rPr>
-                                    <w:color w:val="404040" w:themeColor="text1" w:themeTint="BF"/>
-                                  </w:rPr>
-                                </w:pPr>
-                                <w:r>
-                                  <w:t>Email portavoz: alvarr11@ucm.es</w:t>
-                                </w:r>
-                              </w:p>
-                            </w:sdtContent>
-                          </w:sdt>
-                        </w:tc>
-                      </w:tr>
-                      <w:tr>
-                        <w:trPr>
-                          <w:trHeight w:hRule="exact" w:val="86"/>
-                          <w:jc w:val="right"/>
-                        </w:trPr>
-                        <w:tc>
-                          <w:tcPr>
-                            <w:tcW w:w="3558" w:type="dxa"/>
-                            <w:shd w:val="clear" w:color="auto" w:fill="000000" w:themeFill="text1"/>
-                          </w:tcPr>
+                        </w:sdtContent>
+                      </w:sdt>
+                    </w:tc>
+                    <w:tc>
+                      <w:tcPr>
+                        <w:tcW w:w="3559" w:type="dxa"/>
+                        <w:shd w:val="clear" w:color="auto" w:fill="auto"/>
+                        <w:tcMar>
+                          <w:bottom w:w="144" w:type="dxa"/>
+                        </w:tcMar>
+                      </w:tcPr>
+                      <w:sdt>
+                        <w:sdtPr>
+                          <w:alias w:val="Correo electrónico"/>
+                          <w:id w:val="199980073"/>
+                          <w:dataBinding w:prefixMappings="xmlns:ns0='http://schemas.microsoft.com/office/2006/coverPageProps' " w:xpath="/ns0:CoverPageProperties[1]/ns0:CompanyEmail[1]" w:storeItemID="{55AF091B-3C7A-41E3-B477-F2FDAA23CFDA}"/>
+                          <w:text/>
+                        </w:sdtPr>
+                        <w:sdtContent>
                           <w:p>
                             <w:pPr>
                               <w:pStyle w:val="Piedepgina"/>
+                              <w:ind w:left="0"/>
+                              <w:rPr>
+                                <w:color w:val="404040" w:themeColor="text1" w:themeTint="BF"/>
+                              </w:rPr>
                             </w:pPr>
+                            <w:r>
+                              <w:t>Email portavoz: alvarr11@ucm.es</w:t>
+                            </w:r>
                           </w:p>
-                        </w:tc>
-                        <w:tc>
-                          <w:tcPr>
-                            <w:tcW w:w="3558" w:type="dxa"/>
-                            <w:shd w:val="clear" w:color="auto" w:fill="000000" w:themeFill="text1"/>
-                          </w:tcPr>
-                          <w:p>
-                            <w:pPr>
-                              <w:pStyle w:val="Piedepgina"/>
-                            </w:pPr>
-                          </w:p>
-                        </w:tc>
-                        <w:tc>
-                          <w:tcPr>
-                            <w:tcW w:w="3559" w:type="dxa"/>
-                            <w:shd w:val="clear" w:color="auto" w:fill="000000" w:themeFill="text1"/>
-                          </w:tcPr>
-                          <w:p>
-                            <w:pPr>
-                              <w:pStyle w:val="Piedepgina"/>
-                            </w:pPr>
-                          </w:p>
-                        </w:tc>
-                      </w:tr>
-                    </w:tbl>
-                    <w:p>
-                      <w:pPr>
-                        <w:pStyle w:val="Sinespaciado"/>
-                        <w:rPr>
-                          <w:lang w:val="es-ES"/>
-                        </w:rPr>
-                      </w:pPr>
-                    </w:p>
-                  </w:txbxContent>
-                </v:textbox>
-                <w10:wrap type="square" anchorx="page" anchory="margin"/>
-              </v:rect>
-            </w:pict>
-          </mc:Fallback>
-        </mc:AlternateContent>
+                        </w:sdtContent>
+                      </w:sdt>
+                    </w:tc>
+                  </w:tr>
+                  <w:tr>
+                    <w:trPr>
+                      <w:trHeight w:hRule="exact" w:val="86"/>
+                      <w:jc w:val="right"/>
+                    </w:trPr>
+                    <w:tc>
+                      <w:tcPr>
+                        <w:tcW w:w="3558" w:type="dxa"/>
+                        <w:shd w:val="clear" w:color="auto" w:fill="000000" w:themeFill="text1"/>
+                      </w:tcPr>
+                      <w:p>
+                        <w:pPr>
+                          <w:pStyle w:val="Piedepgina"/>
+                        </w:pPr>
+                      </w:p>
+                    </w:tc>
+                    <w:tc>
+                      <w:tcPr>
+                        <w:tcW w:w="3558" w:type="dxa"/>
+                        <w:shd w:val="clear" w:color="auto" w:fill="000000" w:themeFill="text1"/>
+                      </w:tcPr>
+                      <w:p>
+                        <w:pPr>
+                          <w:pStyle w:val="Piedepgina"/>
+                        </w:pPr>
+                      </w:p>
+                    </w:tc>
+                    <w:tc>
+                      <w:tcPr>
+                        <w:tcW w:w="3559" w:type="dxa"/>
+                        <w:shd w:val="clear" w:color="auto" w:fill="000000" w:themeFill="text1"/>
+                      </w:tcPr>
+                      <w:p>
+                        <w:pPr>
+                          <w:pStyle w:val="Piedepgina"/>
+                        </w:pPr>
+                      </w:p>
+                    </w:tc>
+                  </w:tr>
+                </w:tbl>
+                <w:p>
+                  <w:pPr>
+                    <w:pStyle w:val="Sinespaciado"/>
+                    <w:rPr>
+                      <w:lang w:val="es-ES"/>
+                    </w:rPr>
+                  </w:pPr>
+                </w:p>
+              </w:txbxContent>
+            </v:textbox>
+            <w10:wrap type="square" anchorx="page" anchory="margin"/>
+          </v:rect>
+        </w:pict>
       </w:r>
     </w:p>
     <w:p>
@@ -695,7 +310,6 @@
           <w:docPartUnique/>
         </w:docPartObj>
       </w:sdtPr>
-      <w:sdtEndPr/>
       <w:sdtContent>
         <w:p>
           <w:pPr>
@@ -855,96 +469,24 @@
               <w:lang w:eastAsia="es-ES"/>
             </w:rPr>
             <w:lastRenderedPageBreak/>
-            <mc:AlternateContent>
-              <mc:Choice Requires="wps">
-                <w:drawing>
-                  <wp:anchor distT="0" distB="2743200" distL="182880" distR="182880" simplePos="0" relativeHeight="4" behindDoc="0" locked="0" layoutInCell="1" allowOverlap="1">
-                    <wp:simplePos x="0" y="0"/>
-                    <wp:positionH relativeFrom="page">
-                      <wp:posOffset>458470</wp:posOffset>
-                    </wp:positionH>
-                    <wp:positionV relativeFrom="margin">
-                      <wp:align>top</wp:align>
-                    </wp:positionV>
-                    <wp:extent cx="1337945" cy="8470265"/>
-                    <wp:effectExtent l="0" t="0" r="0" b="0"/>
-                    <wp:wrapSquare wrapText="bothSides"/>
-                    <wp:docPr id="5" name="Marco3"/>
-                    <wp:cNvGraphicFramePr/>
-                    <a:graphic xmlns:a="http://schemas.openxmlformats.org/drawingml/2006/main">
-                      <a:graphicData uri="http://schemas.microsoft.com/office/word/2010/wordprocessingShape">
-                        <wps:wsp>
-                          <wps:cNvSpPr/>
-                          <wps:spPr>
-                            <a:xfrm>
-                              <a:off x="0" y="0"/>
-                              <a:ext cx="1337400" cy="8469720"/>
-                            </a:xfrm>
-                            <a:prstGeom prst="rect">
-                              <a:avLst/>
-                            </a:prstGeom>
-                            <a:solidFill>
-                              <a:srgbClr val="FFFFFF"/>
-                            </a:solidFill>
-                            <a:ln>
-                              <a:noFill/>
-                            </a:ln>
-                          </wps:spPr>
-                          <wps:style>
-                            <a:lnRef idx="0">
-                              <a:scrgbClr r="0" g="0" b="0"/>
-                            </a:lnRef>
-                            <a:fillRef idx="0">
-                              <a:scrgbClr r="0" g="0" b="0"/>
-                            </a:fillRef>
-                            <a:effectRef idx="0">
-                              <a:scrgbClr r="0" g="0" b="0"/>
-                            </a:effectRef>
-                            <a:fontRef idx="minor"/>
-                          </wps:style>
-                          <wps:txbx>
-                            <w:txbxContent>
-                              <w:p>
-                                <w:pPr>
-                                  <w:pStyle w:val="Cita"/>
-                                  <w:spacing w:before="240" w:after="240" w:line="288" w:lineRule="auto"/>
-                                  <w:rPr>
-                                    <w:color w:val="404040"/>
-                                  </w:rPr>
-                                </w:pPr>
-                              </w:p>
-                            </w:txbxContent>
-                          </wps:txbx>
-                          <wps:bodyPr lIns="45720" tIns="0" rIns="45720" bIns="0">
-                            <a:noAutofit/>
-                          </wps:bodyPr>
-                        </wps:wsp>
-                      </a:graphicData>
-                    </a:graphic>
-                  </wp:anchor>
-                </w:drawing>
-              </mc:Choice>
-              <mc:Fallback>
-                <w:pict>
-                  <v:rect id="Marco3" o:spid="_x0000_s1028" style="position:absolute;left:0;text-align:left;margin-left:36.1pt;margin-top:0;width:105.35pt;height:666.95pt;z-index:4;visibility:visible;mso-wrap-style:square;mso-wrap-distance-left:14.4pt;mso-wrap-distance-top:0;mso-wrap-distance-right:14.4pt;mso-wrap-distance-bottom:3in;mso-position-horizontal:absolute;mso-position-horizontal-relative:page;mso-position-vertical:top;mso-position-vertical-relative:margin;v-text-anchor:top" o:gfxdata="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" stroked="f">
-                    <v:textbox inset="3.6pt,0,3.6pt,0">
-                      <w:txbxContent>
-                        <w:p>
-                          <w:pPr>
-                            <w:pStyle w:val="Cita"/>
-                            <w:spacing w:before="240" w:after="240" w:line="288" w:lineRule="auto"/>
-                            <w:rPr>
-                              <w:color w:val="404040"/>
-                            </w:rPr>
-                          </w:pPr>
-                        </w:p>
-                      </w:txbxContent>
-                    </v:textbox>
-                    <w10:wrap type="square" anchorx="page" anchory="margin"/>
-                  </v:rect>
-                </w:pict>
-              </mc:Fallback>
-            </mc:AlternateContent>
+            <w:pict>
+              <v:rect id="Marco3" o:spid="_x0000_s1028" style="position:absolute;left:0;text-align:left;margin-left:36.1pt;margin-top:0;width:105.35pt;height:666.95pt;z-index:4;visibility:visible;mso-wrap-distance-left:14.4pt;mso-wrap-distance-right:14.4pt;mso-wrap-distance-bottom:3in;mso-position-horizontal-relative:page;mso-position-vertical:top;mso-position-vertical-relative:margin" o:gfxdata="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" stroked="f">
+                <v:textbox inset="3.6pt,0,3.6pt,0">
+                  <w:txbxContent>
+                    <w:p>
+                      <w:pPr>
+                        <w:pStyle w:val="Cita"/>
+                        <w:spacing w:before="240" w:after="240" w:line="288" w:lineRule="auto"/>
+                        <w:rPr>
+                          <w:color w:val="404040"/>
+                        </w:rPr>
+                      </w:pPr>
+                    </w:p>
+                  </w:txbxContent>
+                </v:textbox>
+                <w10:wrap type="square" anchorx="page" anchory="margin"/>
+              </v:rect>
+            </w:pict>
           </w:r>
           <w:r>
             <w:t xml:space="preserve">1. </w:t>
@@ -977,7 +519,7 @@
           <w:bottom w:w="55" w:type="dxa"/>
           <w:right w:w="55" w:type="dxa"/>
         </w:tblCellMar>
-        <w:tblLook w:val="04A0" w:firstRow="1" w:lastRow="0" w:firstColumn="1" w:lastColumn="0" w:noHBand="0" w:noVBand="1"/>
+        <w:tblLook w:val="04A0"/>
       </w:tblPr>
       <w:tblGrid>
         <w:gridCol w:w="2107"/>
@@ -2471,12 +2013,6 @@
                 </pic:pic>
               </a:graphicData>
             </a:graphic>
-            <wp14:sizeRelH relativeFrom="margin">
-              <wp14:pctWidth>0</wp14:pctWidth>
-            </wp14:sizeRelH>
-            <wp14:sizeRelV relativeFrom="margin">
-              <wp14:pctHeight>0</wp14:pctHeight>
-            </wp14:sizeRelV>
           </wp:anchor>
         </w:drawing>
       </w:r>
@@ -3244,7 +2780,7 @@
           <w:bottom w:w="100" w:type="dxa"/>
           <w:right w:w="100" w:type="dxa"/>
         </w:tblCellMar>
-        <w:tblLook w:val="0600" w:firstRow="0" w:lastRow="0" w:firstColumn="0" w:lastColumn="0" w:noHBand="1" w:noVBand="1"/>
+        <w:tblLook w:val="0600"/>
       </w:tblPr>
       <w:tblGrid>
         <w:gridCol w:w="3029"/>
@@ -3937,7 +3473,19 @@
               <w:rPr>
                 <w:lang w:val="es-ES"/>
               </w:rPr>
-              <w:t>El sistema muestra la pantalla de log in y pide el nombre de usuario y la contraseña y comprueba si son correctos. Si fallo, S-1.</w:t>
+              <w:t xml:space="preserve">El sistema muestra la pantalla de log in y pide el nombre de usuario y la contraseña y comprueba si </w:t>
+            </w:r>
+            <w:r>
+              <w:rPr>
+                <w:lang w:val="es-ES"/>
+              </w:rPr>
+              <w:t>el usuario está en la base de datos y si la contraseña coincide.</w:t>
+            </w:r>
+            <w:r>
+              <w:rPr>
+                <w:lang w:val="es-ES"/>
+              </w:rPr>
+              <w:t xml:space="preserve"> Si fallo, S-1.</w:t>
             </w:r>
           </w:p>
         </w:tc>
@@ -4057,7 +3605,13 @@
               <w:spacing w:after="0" w:line="240" w:lineRule="auto"/>
             </w:pPr>
             <w:r>
-              <w:t>Secuenciasalternativas (S)</w:t>
+              <w:rPr>
+                <w:lang w:val="es-ES"/>
+              </w:rPr>
+              <w:t>Secuenciasaltern</w:t>
+            </w:r>
+            <w:r>
+              <w:t>ativas (S)</w:t>
             </w:r>
           </w:p>
         </w:tc>
@@ -4241,7 +3795,7 @@
           <w:bottom w:w="100" w:type="dxa"/>
           <w:right w:w="100" w:type="dxa"/>
         </w:tblCellMar>
-        <w:tblLook w:val="0600" w:firstRow="0" w:lastRow="0" w:firstColumn="0" w:lastColumn="0" w:noHBand="1" w:noVBand="1"/>
+        <w:tblLook w:val="0600"/>
       </w:tblPr>
       <w:tblGrid>
         <w:gridCol w:w="3029"/>
@@ -5442,7 +4996,7 @@
           <w:bottom w:w="100" w:type="dxa"/>
           <w:right w:w="100" w:type="dxa"/>
         </w:tblCellMar>
-        <w:tblLook w:val="0600" w:firstRow="0" w:lastRow="0" w:firstColumn="0" w:lastColumn="0" w:noHBand="1" w:noVBand="1"/>
+        <w:tblLook w:val="0600"/>
       </w:tblPr>
       <w:tblGrid>
         <w:gridCol w:w="3029"/>
@@ -5510,19 +5064,7 @@
               <w:rPr>
                 <w:b/>
               </w:rPr>
-              <w:t>Ver</w:t>
-            </w:r>
-            <w:r>
-              <w:rPr>
-                <w:b/>
-              </w:rPr>
-              <w:t xml:space="preserve"> </w:t>
-            </w:r>
-            <w:r>
-              <w:rPr>
-                <w:b/>
-              </w:rPr>
-              <w:t>ficha de empleado</w:t>
+              <w:t>Verficha de empleado</w:t>
             </w:r>
           </w:p>
         </w:tc>
@@ -5586,19 +5128,7 @@
               <w:t xml:space="preserve">El sistema muestra la información de un empleado concreto (si el usuario tiene permiso para verla). </w:t>
             </w:r>
             <w:r>
-              <w:t>La ficha</w:t>
-            </w:r>
-            <w:r>
-              <w:t xml:space="preserve"> </w:t>
-            </w:r>
-            <w:r>
-              <w:t>tiene que mostrar la siguiente</w:t>
-            </w:r>
-            <w:r>
-              <w:t xml:space="preserve"> </w:t>
-            </w:r>
-            <w:r>
-              <w:t xml:space="preserve">información: </w:t>
+              <w:t xml:space="preserve">La fichatiene que mostrar la siguienteinformación: </w:t>
             </w:r>
           </w:p>
           <w:p>
@@ -5613,13 +5143,7 @@
               <w:contextualSpacing/>
             </w:pPr>
             <w:r>
-              <w:t>Datos</w:t>
-            </w:r>
-            <w:r>
-              <w:t xml:space="preserve"> </w:t>
-            </w:r>
-            <w:r>
-              <w:t>personales (contacto, dirección…)</w:t>
+              <w:t>Datospersonales (contacto, dirección…)</w:t>
             </w:r>
           </w:p>
           <w:p>
@@ -6318,15 +5842,7 @@
               <w:t xml:space="preserve">El sistema obtiene la información del empleado correspondiente de la base de datos. </w:t>
             </w:r>
             <w:r>
-              <w:t>Si el identificador no es</w:t>
-            </w:r>
-            <w:ins w:id="13" w:author="usuario" w:date="2016-01-13T16:05:00Z">
-              <w:r>
-                <w:t xml:space="preserve"> </w:t>
-              </w:r>
-            </w:ins>
-            <w:r>
-              <w:t>válido, S-2</w:t>
+              <w:t>Si el identificador no esválido, S-2</w:t>
             </w:r>
           </w:p>
         </w:tc>
@@ -6782,7 +6298,7 @@
           <w:bottom w:w="100" w:type="dxa"/>
           <w:right w:w="100" w:type="dxa"/>
         </w:tblCellMar>
-        <w:tblLook w:val="0600" w:firstRow="0" w:lastRow="0" w:firstColumn="0" w:lastColumn="0" w:noHBand="1" w:noVBand="1"/>
+        <w:tblLook w:val="0600"/>
       </w:tblPr>
       <w:tblGrid>
         <w:gridCol w:w="3029"/>
@@ -6850,19 +6366,7 @@
               <w:rPr>
                 <w:b/>
               </w:rPr>
-              <w:t>Cambiar</w:t>
-            </w:r>
-            <w:r>
-              <w:rPr>
-                <w:b/>
-              </w:rPr>
-              <w:t xml:space="preserve"> </w:t>
-            </w:r>
-            <w:r>
-              <w:rPr>
-                <w:b/>
-              </w:rPr>
-              <w:t>información de contrato</w:t>
+              <w:t>Cambiarinformación de contrato</w:t>
             </w:r>
           </w:p>
         </w:tc>
@@ -7547,15 +7051,7 @@
               <w:t xml:space="preserve">El sistema lee la información del empleado y del contrato de la base de datos. </w:t>
             </w:r>
             <w:r>
-              <w:t>Si no son ambas</w:t>
-            </w:r>
-            <w:ins w:id="14" w:author="usuario" w:date="2016-01-13T16:05:00Z">
-              <w:r>
-                <w:t xml:space="preserve"> </w:t>
-              </w:r>
-            </w:ins>
-            <w:r>
-              <w:t>válidas, S-2</w:t>
+              <w:t>Si no son ambasválidas, S-2</w:t>
             </w:r>
           </w:p>
         </w:tc>
@@ -8285,7 +7781,7 @@
           <w:bottom w:w="100" w:type="dxa"/>
           <w:right w:w="100" w:type="dxa"/>
         </w:tblCellMar>
-        <w:tblLook w:val="0600" w:firstRow="0" w:lastRow="0" w:firstColumn="0" w:lastColumn="0" w:noHBand="1" w:noVBand="1"/>
+        <w:tblLook w:val="0600"/>
       </w:tblPr>
       <w:tblGrid>
         <w:gridCol w:w="3029"/>
@@ -9043,31 +8539,8 @@
             <w:r>
               <w:rPr>
                 <w:lang w:val="es-ES"/>
-                <w:rPrChange w:id="15" w:author="usuario" w:date="2016-01-13T16:06:00Z">
-                  <w:rPr/>
-                </w:rPrChange>
-              </w:rPr>
-              <w:t>Si no es</w:t>
-            </w:r>
-            <w:ins w:id="16" w:author="usuario" w:date="2016-01-13T16:06:00Z">
-              <w:r>
-                <w:rPr>
-                  <w:lang w:val="es-ES"/>
-                  <w:rPrChange w:id="17" w:author="usuario" w:date="2016-01-13T16:06:00Z">
-                    <w:rPr/>
-                  </w:rPrChange>
-                </w:rPr>
-                <w:t xml:space="preserve"> </w:t>
-              </w:r>
-            </w:ins>
-            <w:r>
-              <w:rPr>
-                <w:lang w:val="es-ES"/>
-                <w:rPrChange w:id="18" w:author="usuario" w:date="2016-01-13T16:06:00Z">
-                  <w:rPr/>
-                </w:rPrChange>
-              </w:rPr>
-              <w:t>válida, S-2</w:t>
+              </w:rPr>
+              <w:t>Si no esválida, S-2</w:t>
             </w:r>
           </w:p>
         </w:tc>
@@ -9808,13 +9281,7 @@
               <w:spacing w:after="0" w:line="240" w:lineRule="auto"/>
             </w:pPr>
             <w:r>
-              <w:t>Especificar</w:t>
-            </w:r>
-            <w:r>
-              <w:t xml:space="preserve"> </w:t>
-            </w:r>
-            <w:r>
-              <w:t>traslado de facultad.</w:t>
+              <w:t>Especificartraslado de facultad.</w:t>
             </w:r>
           </w:p>
         </w:tc>
@@ -10494,31 +9961,8 @@
             <w:r>
               <w:rPr>
                 <w:lang w:val="es-ES"/>
-                <w:rPrChange w:id="19" w:author="usuario" w:date="2016-01-13T16:06:00Z">
-                  <w:rPr/>
-                </w:rPrChange>
-              </w:rPr>
-              <w:t>Si no es</w:t>
-            </w:r>
-            <w:ins w:id="20" w:author="usuario" w:date="2016-01-13T16:06:00Z">
-              <w:r>
-                <w:rPr>
-                  <w:lang w:val="es-ES"/>
-                  <w:rPrChange w:id="21" w:author="usuario" w:date="2016-01-13T16:06:00Z">
-                    <w:rPr/>
-                  </w:rPrChange>
-                </w:rPr>
-                <w:t xml:space="preserve"> </w:t>
-              </w:r>
-            </w:ins>
-            <w:r>
-              <w:rPr>
-                <w:lang w:val="es-ES"/>
-                <w:rPrChange w:id="22" w:author="usuario" w:date="2016-01-13T16:06:00Z">
-                  <w:rPr/>
-                </w:rPrChange>
-              </w:rPr>
-              <w:t>válida, S-2</w:t>
+              </w:rPr>
+              <w:t>Si no esválida, S-2</w:t>
             </w:r>
           </w:p>
         </w:tc>
@@ -10604,21 +10048,7 @@
               <w:rPr>
                 <w:lang w:val="es-ES"/>
               </w:rPr>
-              <w:t>El sistema muestra la lista completa de facultades (lista de Strings) y pide al usuario que introduzca la nueva</w:t>
-            </w:r>
-            <w:ins w:id="23" w:author="usuario" w:date="2016-01-13T16:06:00Z">
-              <w:r>
-                <w:rPr>
-                  <w:lang w:val="es-ES"/>
-                </w:rPr>
-                <w:t xml:space="preserve"> </w:t>
-              </w:r>
-            </w:ins>
-            <w:r>
-              <w:rPr>
-                <w:lang w:val="es-ES"/>
-              </w:rPr>
-              <w:t>facultad.</w:t>
+              <w:t>El sistema muestra la lista completa de facultades (lista de Strings) y pide al usuario que introduzca la nuevafacultad.</w:t>
             </w:r>
           </w:p>
         </w:tc>
@@ -10784,15 +10214,7 @@
               <w:spacing w:after="0" w:line="240" w:lineRule="auto"/>
             </w:pPr>
             <w:r>
-              <w:t>Si selecciona</w:t>
-            </w:r>
-            <w:ins w:id="24" w:author="usuario" w:date="2016-01-13T16:06:00Z">
-              <w:r>
-                <w:t xml:space="preserve"> </w:t>
-              </w:r>
-            </w:ins>
-            <w:r>
-              <w:t>cancelar S-3.</w:t>
+              <w:t>Si seleccionacancelar S-3.</w:t>
             </w:r>
           </w:p>
         </w:tc>
@@ -11248,7 +10670,7 @@
           <w:bottom w:w="100" w:type="dxa"/>
           <w:right w:w="100" w:type="dxa"/>
         </w:tblCellMar>
-        <w:tblLook w:val="0600" w:firstRow="0" w:lastRow="0" w:firstColumn="0" w:lastColumn="0" w:noHBand="1" w:noVBand="1"/>
+        <w:tblLook w:val="0600"/>
       </w:tblPr>
       <w:tblGrid>
         <w:gridCol w:w="2892"/>
@@ -11314,19 +10736,7 @@
               <w:rPr>
                 <w:b/>
               </w:rPr>
-              <w:t>Especificar</w:t>
-            </w:r>
-            <w:r>
-              <w:rPr>
-                <w:b/>
-              </w:rPr>
-              <w:t xml:space="preserve"> </w:t>
-            </w:r>
-            <w:r>
-              <w:rPr>
-                <w:b/>
-              </w:rPr>
-              <w:t>cambio de departamento.</w:t>
+              <w:t>Especificarcambio de departamento.</w:t>
             </w:r>
           </w:p>
         </w:tc>
@@ -12766,7 +12176,7 @@
           <w:bottom w:w="100" w:type="dxa"/>
           <w:right w:w="100" w:type="dxa"/>
         </w:tblCellMar>
-        <w:tblLook w:val="0600" w:firstRow="0" w:lastRow="0" w:firstColumn="0" w:lastColumn="0" w:noHBand="1" w:noVBand="1"/>
+        <w:tblLook w:val="0600"/>
       </w:tblPr>
       <w:tblGrid>
         <w:gridCol w:w="2880"/>
@@ -12829,13 +12239,7 @@
               <w:spacing w:after="0"/>
             </w:pPr>
             <w:r>
-              <w:t>Eliminar</w:t>
-            </w:r>
-            <w:r>
-              <w:t xml:space="preserve"> </w:t>
-            </w:r>
-            <w:r>
-              <w:t>ficha de empleado.</w:t>
+              <w:t>Eliminarficha de empleado.</w:t>
             </w:r>
           </w:p>
         </w:tc>
@@ -14330,7 +13734,7 @@
           <w:bottom w:w="100" w:type="dxa"/>
           <w:right w:w="100" w:type="dxa"/>
         </w:tblCellMar>
-        <w:tblLook w:val="0600" w:firstRow="0" w:lastRow="0" w:firstColumn="0" w:lastColumn="0" w:noHBand="1" w:noVBand="1"/>
+        <w:tblLook w:val="0600"/>
       </w:tblPr>
       <w:tblGrid>
         <w:gridCol w:w="3029"/>
@@ -14535,7 +13939,19 @@
               <w:rPr>
                 <w:lang w:val="es-ES"/>
               </w:rPr>
-              <w:t>asociados a un empleado(especificados</w:t>
+              <w:t>asociados a un empleado</w:t>
+            </w:r>
+            <w:r>
+              <w:rPr>
+                <w:lang w:val="es-ES"/>
+              </w:rPr>
+              <w:t xml:space="preserve"> </w:t>
+            </w:r>
+            <w:r>
+              <w:rPr>
+                <w:lang w:val="es-ES"/>
+              </w:rPr>
+              <w:t>(especificados</w:t>
             </w:r>
             <w:r>
               <w:rPr>
@@ -15405,19 +14821,7 @@
               <w:rPr>
                 <w:lang w:val="es-ES"/>
               </w:rPr>
-              <w:t>Se añade el empleado a la base de datos</w:t>
-            </w:r>
-            <w:r>
-              <w:rPr>
-                <w:lang w:val="es-ES"/>
-              </w:rPr>
-              <w:t xml:space="preserve"> </w:t>
-            </w:r>
-            <w:r>
-              <w:rPr>
-                <w:lang w:val="es-ES"/>
-              </w:rPr>
-              <w:t>(Sin datos de PAS/PDI).</w:t>
+              <w:t>Se añade el empleado a la base de datos(Sin datos de PAS/PDI).</w:t>
             </w:r>
           </w:p>
         </w:tc>
@@ -15873,7 +15277,191 @@
               <w:rPr>
                 <w:lang w:val="es-ES"/>
               </w:rPr>
-              <w:t>en la que se muestra la base de datos, descartando</w:t>
+              <w:t xml:space="preserve">en la que se muestra la base de datos, </w:t>
+            </w:r>
+            <w:r>
+              <w:rPr>
+                <w:lang w:val="es-ES"/>
+              </w:rPr>
+              <w:t xml:space="preserve">descartando los </w:t>
+            </w:r>
+            <w:r>
+              <w:rPr>
+                <w:lang w:val="es-ES"/>
+              </w:rPr>
+              <w:t>cambios.</w:t>
+            </w:r>
+          </w:p>
+        </w:tc>
+      </w:tr>
+      <w:tr>
+        <w:tc>
+          <w:tcPr>
+            <w:tcW w:w="3029" w:type="dxa"/>
+            <w:tcBorders>
+              <w:top w:val="single" w:sz="8" w:space="0" w:color="000001"/>
+              <w:left w:val="single" w:sz="8" w:space="0" w:color="000001"/>
+              <w:bottom w:val="single" w:sz="8" w:space="0" w:color="000001"/>
+              <w:right w:val="single" w:sz="8" w:space="0" w:color="000001"/>
+            </w:tcBorders>
+            <w:shd w:val="clear" w:color="auto" w:fill="auto"/>
+            <w:tcMar>
+              <w:left w:w="30" w:type="dxa"/>
+            </w:tcMar>
+            <w:vAlign w:val="center"/>
+          </w:tcPr>
+          <w:p>
+            <w:pPr>
+              <w:pStyle w:val="LO-normal"/>
+              <w:widowControl w:val="0"/>
+              <w:spacing w:after="0" w:line="240" w:lineRule="auto"/>
+              <w:rPr>
+                <w:lang w:val="es-ES"/>
+              </w:rPr>
+            </w:pPr>
+          </w:p>
+        </w:tc>
+        <w:tc>
+          <w:tcPr>
+            <w:tcW w:w="988" w:type="dxa"/>
+            <w:tcBorders>
+              <w:top w:val="single" w:sz="8" w:space="0" w:color="000001"/>
+              <w:left w:val="single" w:sz="8" w:space="0" w:color="000001"/>
+              <w:bottom w:val="single" w:sz="8" w:space="0" w:color="000001"/>
+              <w:right w:val="single" w:sz="8" w:space="0" w:color="000001"/>
+            </w:tcBorders>
+            <w:shd w:val="clear" w:color="auto" w:fill="auto"/>
+            <w:tcMar>
+              <w:left w:w="30" w:type="dxa"/>
+            </w:tcMar>
+            <w:vAlign w:val="center"/>
+          </w:tcPr>
+          <w:p>
+            <w:pPr>
+              <w:pStyle w:val="LO-normal"/>
+              <w:widowControl w:val="0"/>
+              <w:spacing w:after="0" w:line="240" w:lineRule="auto"/>
+            </w:pPr>
+            <w:r>
+              <w:t>S-3</w:t>
+            </w:r>
+          </w:p>
+        </w:tc>
+        <w:tc>
+          <w:tcPr>
+            <w:tcW w:w="5012" w:type="dxa"/>
+            <w:tcBorders>
+              <w:top w:val="single" w:sz="8" w:space="0" w:color="000001"/>
+              <w:left w:val="single" w:sz="8" w:space="0" w:color="000001"/>
+              <w:bottom w:val="single" w:sz="8" w:space="0" w:color="000001"/>
+              <w:right w:val="single" w:sz="8" w:space="0" w:color="000001"/>
+            </w:tcBorders>
+            <w:shd w:val="clear" w:color="auto" w:fill="auto"/>
+            <w:tcMar>
+              <w:left w:w="30" w:type="dxa"/>
+            </w:tcMar>
+            <w:vAlign w:val="center"/>
+          </w:tcPr>
+          <w:p>
+            <w:pPr>
+              <w:pStyle w:val="LO-normal"/>
+              <w:widowControl w:val="0"/>
+              <w:spacing w:after="0" w:line="240" w:lineRule="auto"/>
+              <w:rPr>
+                <w:lang w:val="es-ES"/>
+              </w:rPr>
+            </w:pPr>
+            <w:r>
+              <w:rPr>
+                <w:lang w:val="es-ES"/>
+              </w:rPr>
+              <w:t>Se mostrará el mensaje “Rellene todos los campos” y se volverá a la ventana en la que se muestra la base de datos, descartando los cambios..</w:t>
+            </w:r>
+          </w:p>
+        </w:tc>
+      </w:tr>
+      <w:tr>
+        <w:tc>
+          <w:tcPr>
+            <w:tcW w:w="3029" w:type="dxa"/>
+            <w:tcBorders>
+              <w:top w:val="single" w:sz="8" w:space="0" w:color="000001"/>
+              <w:left w:val="single" w:sz="8" w:space="0" w:color="000001"/>
+              <w:bottom w:val="single" w:sz="8" w:space="0" w:color="000001"/>
+              <w:right w:val="single" w:sz="8" w:space="0" w:color="000001"/>
+            </w:tcBorders>
+            <w:shd w:val="clear" w:color="auto" w:fill="auto"/>
+            <w:tcMar>
+              <w:left w:w="30" w:type="dxa"/>
+            </w:tcMar>
+            <w:vAlign w:val="center"/>
+          </w:tcPr>
+          <w:p>
+            <w:pPr>
+              <w:pStyle w:val="LO-normal"/>
+              <w:widowControl w:val="0"/>
+              <w:spacing w:after="0" w:line="240" w:lineRule="auto"/>
+              <w:rPr>
+                <w:lang w:val="es-ES"/>
+              </w:rPr>
+            </w:pPr>
+          </w:p>
+        </w:tc>
+        <w:tc>
+          <w:tcPr>
+            <w:tcW w:w="988" w:type="dxa"/>
+            <w:tcBorders>
+              <w:top w:val="single" w:sz="8" w:space="0" w:color="000001"/>
+              <w:left w:val="single" w:sz="8" w:space="0" w:color="000001"/>
+              <w:bottom w:val="single" w:sz="8" w:space="0" w:color="000001"/>
+              <w:right w:val="single" w:sz="8" w:space="0" w:color="000001"/>
+            </w:tcBorders>
+            <w:shd w:val="clear" w:color="auto" w:fill="auto"/>
+            <w:tcMar>
+              <w:left w:w="30" w:type="dxa"/>
+            </w:tcMar>
+            <w:vAlign w:val="center"/>
+          </w:tcPr>
+          <w:p>
+            <w:pPr>
+              <w:pStyle w:val="LO-normal"/>
+              <w:widowControl w:val="0"/>
+              <w:spacing w:after="0" w:line="240" w:lineRule="auto"/>
+            </w:pPr>
+            <w:r>
+              <w:t>S-4</w:t>
+            </w:r>
+          </w:p>
+        </w:tc>
+        <w:tc>
+          <w:tcPr>
+            <w:tcW w:w="5012" w:type="dxa"/>
+            <w:tcBorders>
+              <w:top w:val="single" w:sz="8" w:space="0" w:color="000001"/>
+              <w:left w:val="single" w:sz="8" w:space="0" w:color="000001"/>
+              <w:bottom w:val="single" w:sz="8" w:space="0" w:color="000001"/>
+              <w:right w:val="single" w:sz="8" w:space="0" w:color="000001"/>
+            </w:tcBorders>
+            <w:shd w:val="clear" w:color="auto" w:fill="auto"/>
+            <w:tcMar>
+              <w:left w:w="30" w:type="dxa"/>
+            </w:tcMar>
+            <w:vAlign w:val="center"/>
+          </w:tcPr>
+          <w:p>
+            <w:pPr>
+              <w:pStyle w:val="LO-normal"/>
+              <w:widowControl w:val="0"/>
+              <w:spacing w:after="0" w:line="240" w:lineRule="auto"/>
+              <w:rPr>
+                <w:lang w:val="es-ES"/>
+              </w:rPr>
+            </w:pPr>
+            <w:r>
+              <w:rPr>
+                <w:lang w:val="es-ES"/>
+              </w:rPr>
+              <w:t>El sistema</w:t>
             </w:r>
             <w:r>
               <w:rPr>
@@ -15885,7 +15473,7 @@
               <w:rPr>
                 <w:lang w:val="es-ES"/>
               </w:rPr>
-              <w:t>los</w:t>
+              <w:t>muestra el mensaje “Fallo de conexión con la base de datos” y volverá a la ventana</w:t>
             </w:r>
             <w:r>
               <w:rPr>
@@ -15897,221 +15485,13 @@
               <w:rPr>
                 <w:lang w:val="es-ES"/>
               </w:rPr>
-              <w:t>cambios.</w:t>
-            </w:r>
-          </w:p>
-        </w:tc>
-      </w:tr>
-      <w:tr>
-        <w:tc>
-          <w:tcPr>
-            <w:tcW w:w="3029" w:type="dxa"/>
-            <w:tcBorders>
-              <w:top w:val="single" w:sz="8" w:space="0" w:color="000001"/>
-              <w:left w:val="single" w:sz="8" w:space="0" w:color="000001"/>
-              <w:bottom w:val="single" w:sz="8" w:space="0" w:color="000001"/>
-              <w:right w:val="single" w:sz="8" w:space="0" w:color="000001"/>
-            </w:tcBorders>
-            <w:shd w:val="clear" w:color="auto" w:fill="auto"/>
-            <w:tcMar>
-              <w:left w:w="30" w:type="dxa"/>
-            </w:tcMar>
-            <w:vAlign w:val="center"/>
-          </w:tcPr>
-          <w:p>
-            <w:pPr>
-              <w:pStyle w:val="LO-normal"/>
-              <w:widowControl w:val="0"/>
-              <w:spacing w:after="0" w:line="240" w:lineRule="auto"/>
-              <w:rPr>
-                <w:lang w:val="es-ES"/>
-              </w:rPr>
-            </w:pPr>
-          </w:p>
-        </w:tc>
-        <w:tc>
-          <w:tcPr>
-            <w:tcW w:w="988" w:type="dxa"/>
-            <w:tcBorders>
-              <w:top w:val="single" w:sz="8" w:space="0" w:color="000001"/>
-              <w:left w:val="single" w:sz="8" w:space="0" w:color="000001"/>
-              <w:bottom w:val="single" w:sz="8" w:space="0" w:color="000001"/>
-              <w:right w:val="single" w:sz="8" w:space="0" w:color="000001"/>
-            </w:tcBorders>
-            <w:shd w:val="clear" w:color="auto" w:fill="auto"/>
-            <w:tcMar>
-              <w:left w:w="30" w:type="dxa"/>
-            </w:tcMar>
-            <w:vAlign w:val="center"/>
-          </w:tcPr>
-          <w:p>
-            <w:pPr>
-              <w:pStyle w:val="LO-normal"/>
-              <w:widowControl w:val="0"/>
-              <w:spacing w:after="0" w:line="240" w:lineRule="auto"/>
-            </w:pPr>
-            <w:r>
-              <w:t>S-3</w:t>
-            </w:r>
-          </w:p>
-        </w:tc>
-        <w:tc>
-          <w:tcPr>
-            <w:tcW w:w="5012" w:type="dxa"/>
-            <w:tcBorders>
-              <w:top w:val="single" w:sz="8" w:space="0" w:color="000001"/>
-              <w:left w:val="single" w:sz="8" w:space="0" w:color="000001"/>
-              <w:bottom w:val="single" w:sz="8" w:space="0" w:color="000001"/>
-              <w:right w:val="single" w:sz="8" w:space="0" w:color="000001"/>
-            </w:tcBorders>
-            <w:shd w:val="clear" w:color="auto" w:fill="auto"/>
-            <w:tcMar>
-              <w:left w:w="30" w:type="dxa"/>
-            </w:tcMar>
-            <w:vAlign w:val="center"/>
-          </w:tcPr>
-          <w:p>
-            <w:pPr>
-              <w:pStyle w:val="LO-normal"/>
-              <w:widowControl w:val="0"/>
-              <w:spacing w:after="0" w:line="240" w:lineRule="auto"/>
-              <w:rPr>
-                <w:lang w:val="es-ES"/>
-              </w:rPr>
-            </w:pPr>
-            <w:r>
-              <w:rPr>
-                <w:lang w:val="es-ES"/>
-              </w:rPr>
-              <w:t>Se mostrará el mensaje “Rellene todos los campos” y se volverá a la ventana en la que se muestra la base de datos, descartando los cambios..</w:t>
-            </w:r>
-          </w:p>
-        </w:tc>
-      </w:tr>
-      <w:tr>
-        <w:tc>
-          <w:tcPr>
-            <w:tcW w:w="3029" w:type="dxa"/>
-            <w:tcBorders>
-              <w:top w:val="single" w:sz="8" w:space="0" w:color="000001"/>
-              <w:left w:val="single" w:sz="8" w:space="0" w:color="000001"/>
-              <w:bottom w:val="single" w:sz="8" w:space="0" w:color="000001"/>
-              <w:right w:val="single" w:sz="8" w:space="0" w:color="000001"/>
-            </w:tcBorders>
-            <w:shd w:val="clear" w:color="auto" w:fill="auto"/>
-            <w:tcMar>
-              <w:left w:w="30" w:type="dxa"/>
-            </w:tcMar>
-            <w:vAlign w:val="center"/>
-          </w:tcPr>
-          <w:p>
-            <w:pPr>
-              <w:pStyle w:val="LO-normal"/>
-              <w:widowControl w:val="0"/>
-              <w:spacing w:after="0" w:line="240" w:lineRule="auto"/>
-              <w:rPr>
-                <w:lang w:val="es-ES"/>
-              </w:rPr>
-            </w:pPr>
-          </w:p>
-        </w:tc>
-        <w:tc>
-          <w:tcPr>
-            <w:tcW w:w="988" w:type="dxa"/>
-            <w:tcBorders>
-              <w:top w:val="single" w:sz="8" w:space="0" w:color="000001"/>
-              <w:left w:val="single" w:sz="8" w:space="0" w:color="000001"/>
-              <w:bottom w:val="single" w:sz="8" w:space="0" w:color="000001"/>
-              <w:right w:val="single" w:sz="8" w:space="0" w:color="000001"/>
-            </w:tcBorders>
-            <w:shd w:val="clear" w:color="auto" w:fill="auto"/>
-            <w:tcMar>
-              <w:left w:w="30" w:type="dxa"/>
-            </w:tcMar>
-            <w:vAlign w:val="center"/>
-          </w:tcPr>
-          <w:p>
-            <w:pPr>
-              <w:pStyle w:val="LO-normal"/>
-              <w:widowControl w:val="0"/>
-              <w:spacing w:after="0" w:line="240" w:lineRule="auto"/>
-            </w:pPr>
-            <w:r>
-              <w:t>S-4</w:t>
-            </w:r>
-          </w:p>
-        </w:tc>
-        <w:tc>
-          <w:tcPr>
-            <w:tcW w:w="5012" w:type="dxa"/>
-            <w:tcBorders>
-              <w:top w:val="single" w:sz="8" w:space="0" w:color="000001"/>
-              <w:left w:val="single" w:sz="8" w:space="0" w:color="000001"/>
-              <w:bottom w:val="single" w:sz="8" w:space="0" w:color="000001"/>
-              <w:right w:val="single" w:sz="8" w:space="0" w:color="000001"/>
-            </w:tcBorders>
-            <w:shd w:val="clear" w:color="auto" w:fill="auto"/>
-            <w:tcMar>
-              <w:left w:w="30" w:type="dxa"/>
-            </w:tcMar>
-            <w:vAlign w:val="center"/>
-          </w:tcPr>
-          <w:p>
-            <w:pPr>
-              <w:pStyle w:val="LO-normal"/>
-              <w:widowControl w:val="0"/>
-              <w:spacing w:after="0" w:line="240" w:lineRule="auto"/>
-              <w:rPr>
-                <w:lang w:val="es-ES"/>
-              </w:rPr>
-            </w:pPr>
-            <w:r>
-              <w:rPr>
-                <w:lang w:val="es-ES"/>
-              </w:rPr>
-              <w:t>El sistema</w:t>
-            </w:r>
-            <w:r>
-              <w:rPr>
-                <w:lang w:val="es-ES"/>
-              </w:rPr>
-              <w:t xml:space="preserve"> </w:t>
-            </w:r>
-            <w:r>
-              <w:rPr>
-                <w:lang w:val="es-ES"/>
-              </w:rPr>
-              <w:t>muestra el mensaje “Fallo de conexión con la base de datos” y volverá a la ventana</w:t>
-            </w:r>
-            <w:r>
-              <w:rPr>
-                <w:lang w:val="es-ES"/>
-              </w:rPr>
-              <w:t xml:space="preserve"> </w:t>
-            </w:r>
-            <w:r>
-              <w:rPr>
-                <w:lang w:val="es-ES"/>
-              </w:rPr>
-              <w:t>en la que se muestra la base de datos, descartando</w:t>
-            </w:r>
-            <w:r>
-              <w:rPr>
-                <w:lang w:val="es-ES"/>
-              </w:rPr>
-              <w:t xml:space="preserve"> </w:t>
-            </w:r>
-            <w:r>
-              <w:rPr>
-                <w:lang w:val="es-ES"/>
-              </w:rPr>
-              <w:t>los</w:t>
-            </w:r>
-            <w:r>
-              <w:rPr>
-                <w:lang w:val="es-ES"/>
-              </w:rPr>
-              <w:t xml:space="preserve"> </w:t>
+              <w:t xml:space="preserve">en la que se muestra la base de datos, </w:t>
+            </w:r>
+            <w:r>
+              <w:rPr>
+                <w:lang w:val="es-ES"/>
+              </w:rPr>
+              <w:t xml:space="preserve">descartando los </w:t>
             </w:r>
             <w:r>
               <w:rPr>
@@ -16158,7 +15538,7 @@
           <w:bottom w:w="100" w:type="dxa"/>
           <w:right w:w="100" w:type="dxa"/>
         </w:tblCellMar>
-        <w:tblLook w:val="0600" w:firstRow="0" w:lastRow="0" w:firstColumn="0" w:lastColumn="0" w:noHBand="1" w:noVBand="1"/>
+        <w:tblLook w:val="0600"/>
       </w:tblPr>
       <w:tblGrid>
         <w:gridCol w:w="3029"/>
@@ -17091,7 +16471,13 @@
               <w:spacing w:after="0" w:line="240" w:lineRule="auto"/>
             </w:pPr>
             <w:r>
-              <w:t>Secuenciasalternativas (S)</w:t>
+              <w:t>Secuencias</w:t>
+            </w:r>
+            <w:r>
+              <w:t xml:space="preserve"> </w:t>
+            </w:r>
+            <w:r>
+              <w:t>alternativas (S)</w:t>
             </w:r>
           </w:p>
         </w:tc>
@@ -17372,25 +16758,13 @@
               <w:rPr>
                 <w:lang w:val="es-ES"/>
               </w:rPr>
-              <w:t>en la que se muestra la base de datos, descartando</w:t>
-            </w:r>
-            <w:r>
-              <w:rPr>
-                <w:lang w:val="es-ES"/>
-              </w:rPr>
-              <w:t xml:space="preserve"> </w:t>
-            </w:r>
-            <w:r>
-              <w:rPr>
-                <w:lang w:val="es-ES"/>
-              </w:rPr>
-              <w:t>los</w:t>
-            </w:r>
-            <w:r>
-              <w:rPr>
-                <w:lang w:val="es-ES"/>
-              </w:rPr>
-              <w:t xml:space="preserve"> </w:t>
+              <w:t xml:space="preserve">en la que se muestra la base de datos, </w:t>
+            </w:r>
+            <w:r>
+              <w:rPr>
+                <w:lang w:val="es-ES"/>
+              </w:rPr>
+              <w:t xml:space="preserve">descartando los </w:t>
             </w:r>
             <w:r>
               <w:rPr>
@@ -17652,7 +17026,7 @@
           <w:bottom w:w="100" w:type="dxa"/>
           <w:right w:w="100" w:type="dxa"/>
         </w:tblCellMar>
-        <w:tblLook w:val="0600" w:firstRow="0" w:lastRow="0" w:firstColumn="0" w:lastColumn="0" w:noHBand="1" w:noVBand="1"/>
+        <w:tblLook w:val="0600"/>
       </w:tblPr>
       <w:tblGrid>
         <w:gridCol w:w="3029"/>
@@ -18468,21 +17842,7 @@
               <w:rPr>
                 <w:lang w:val="es-ES"/>
               </w:rPr>
-              <w:t>El sistema comprueba que el usuario está creado</w:t>
-            </w:r>
-            <w:ins w:id="25" w:author="usuario" w:date="2016-01-13T16:07:00Z">
-              <w:r>
-                <w:rPr>
-                  <w:lang w:val="es-ES"/>
-                </w:rPr>
-                <w:t xml:space="preserve"> </w:t>
-              </w:r>
-            </w:ins>
-            <w:r>
-              <w:rPr>
-                <w:lang w:val="es-ES"/>
-              </w:rPr>
-              <w:t>(si fallo S-1), y que son el tipo de dato correcto(si fallo S-2).</w:t>
+              <w:t>El sistema comprueba que el usuario está creado(si fallo S-1), y que son el tipo de dato correcto(si fallo S-2).</w:t>
             </w:r>
           </w:p>
           <w:p>
@@ -18636,7 +17996,13 @@
               <w:spacing w:after="0" w:line="240" w:lineRule="auto"/>
             </w:pPr>
             <w:r>
-              <w:t>Secuenciasalternativas (S)</w:t>
+              <w:t>Secuencias</w:t>
+            </w:r>
+            <w:r>
+              <w:t xml:space="preserve"> </w:t>
+            </w:r>
+            <w:r>
+              <w:t>alternativas (S)</w:t>
             </w:r>
           </w:p>
         </w:tc>
@@ -18783,7 +18149,106 @@
               <w:rPr>
                 <w:lang w:val="es-ES"/>
               </w:rPr>
-              <w:t>en la que se muestra la base de datos, descartando</w:t>
+              <w:t xml:space="preserve">en la que se muestra la base de datos, </w:t>
+            </w:r>
+            <w:r>
+              <w:rPr>
+                <w:lang w:val="es-ES"/>
+              </w:rPr>
+              <w:t xml:space="preserve">descartando los </w:t>
+            </w:r>
+            <w:r>
+              <w:rPr>
+                <w:lang w:val="es-ES"/>
+              </w:rPr>
+              <w:t>cambios.</w:t>
+            </w:r>
+          </w:p>
+        </w:tc>
+      </w:tr>
+      <w:tr>
+        <w:tc>
+          <w:tcPr>
+            <w:tcW w:w="3029" w:type="dxa"/>
+            <w:tcBorders>
+              <w:top w:val="single" w:sz="8" w:space="0" w:color="000001"/>
+              <w:left w:val="single" w:sz="8" w:space="0" w:color="000001"/>
+              <w:bottom w:val="single" w:sz="8" w:space="0" w:color="000001"/>
+              <w:right w:val="single" w:sz="8" w:space="0" w:color="000001"/>
+            </w:tcBorders>
+            <w:shd w:val="clear" w:color="auto" w:fill="auto"/>
+            <w:tcMar>
+              <w:left w:w="30" w:type="dxa"/>
+            </w:tcMar>
+            <w:vAlign w:val="center"/>
+          </w:tcPr>
+          <w:p>
+            <w:pPr>
+              <w:pStyle w:val="LO-normal"/>
+              <w:widowControl w:val="0"/>
+              <w:spacing w:after="0" w:line="240" w:lineRule="auto"/>
+              <w:rPr>
+                <w:lang w:val="es-ES"/>
+              </w:rPr>
+            </w:pPr>
+          </w:p>
+        </w:tc>
+        <w:tc>
+          <w:tcPr>
+            <w:tcW w:w="988" w:type="dxa"/>
+            <w:tcBorders>
+              <w:top w:val="single" w:sz="8" w:space="0" w:color="000001"/>
+              <w:left w:val="single" w:sz="8" w:space="0" w:color="000001"/>
+              <w:bottom w:val="single" w:sz="8" w:space="0" w:color="000001"/>
+              <w:right w:val="single" w:sz="8" w:space="0" w:color="000001"/>
+            </w:tcBorders>
+            <w:shd w:val="clear" w:color="auto" w:fill="auto"/>
+            <w:tcMar>
+              <w:left w:w="30" w:type="dxa"/>
+            </w:tcMar>
+            <w:vAlign w:val="center"/>
+          </w:tcPr>
+          <w:p>
+            <w:pPr>
+              <w:pStyle w:val="LO-normal"/>
+              <w:widowControl w:val="0"/>
+              <w:spacing w:after="0" w:line="240" w:lineRule="auto"/>
+            </w:pPr>
+            <w:r>
+              <w:t>S-1</w:t>
+            </w:r>
+          </w:p>
+        </w:tc>
+        <w:tc>
+          <w:tcPr>
+            <w:tcW w:w="5012" w:type="dxa"/>
+            <w:tcBorders>
+              <w:top w:val="single" w:sz="8" w:space="0" w:color="000001"/>
+              <w:left w:val="single" w:sz="8" w:space="0" w:color="000001"/>
+              <w:bottom w:val="single" w:sz="8" w:space="0" w:color="000001"/>
+              <w:right w:val="single" w:sz="8" w:space="0" w:color="000001"/>
+            </w:tcBorders>
+            <w:shd w:val="clear" w:color="auto" w:fill="auto"/>
+            <w:tcMar>
+              <w:left w:w="30" w:type="dxa"/>
+            </w:tcMar>
+            <w:vAlign w:val="center"/>
+          </w:tcPr>
+          <w:p>
+            <w:pPr>
+              <w:pStyle w:val="LO-normal"/>
+              <w:widowControl w:val="0"/>
+              <w:spacing w:after="0" w:line="240" w:lineRule="auto"/>
+              <w:rPr>
+                <w:lang w:val="es-ES"/>
+              </w:rPr>
+            </w:pPr>
+            <w:bookmarkStart w:id="13" w:name="__DdeLink__3160_1324527455"/>
+            <w:r>
+              <w:rPr>
+                <w:lang w:val="es-ES"/>
+              </w:rPr>
+              <w:t>Se mostrará el mensaje “Formato de algún</w:t>
             </w:r>
             <w:r>
               <w:rPr>
@@ -18795,7 +18260,7 @@
               <w:rPr>
                 <w:lang w:val="es-ES"/>
               </w:rPr>
-              <w:t>los</w:t>
+              <w:t>dato</w:t>
             </w:r>
             <w:r>
               <w:rPr>
@@ -18807,94 +18272,7 @@
               <w:rPr>
                 <w:lang w:val="es-ES"/>
               </w:rPr>
-              <w:t>cambios.</w:t>
-            </w:r>
-          </w:p>
-        </w:tc>
-      </w:tr>
-      <w:tr>
-        <w:tc>
-          <w:tcPr>
-            <w:tcW w:w="3029" w:type="dxa"/>
-            <w:tcBorders>
-              <w:top w:val="single" w:sz="8" w:space="0" w:color="000001"/>
-              <w:left w:val="single" w:sz="8" w:space="0" w:color="000001"/>
-              <w:bottom w:val="single" w:sz="8" w:space="0" w:color="000001"/>
-              <w:right w:val="single" w:sz="8" w:space="0" w:color="000001"/>
-            </w:tcBorders>
-            <w:shd w:val="clear" w:color="auto" w:fill="auto"/>
-            <w:tcMar>
-              <w:left w:w="30" w:type="dxa"/>
-            </w:tcMar>
-            <w:vAlign w:val="center"/>
-          </w:tcPr>
-          <w:p>
-            <w:pPr>
-              <w:pStyle w:val="LO-normal"/>
-              <w:widowControl w:val="0"/>
-              <w:spacing w:after="0" w:line="240" w:lineRule="auto"/>
-              <w:rPr>
-                <w:lang w:val="es-ES"/>
-              </w:rPr>
-            </w:pPr>
-          </w:p>
-        </w:tc>
-        <w:tc>
-          <w:tcPr>
-            <w:tcW w:w="988" w:type="dxa"/>
-            <w:tcBorders>
-              <w:top w:val="single" w:sz="8" w:space="0" w:color="000001"/>
-              <w:left w:val="single" w:sz="8" w:space="0" w:color="000001"/>
-              <w:bottom w:val="single" w:sz="8" w:space="0" w:color="000001"/>
-              <w:right w:val="single" w:sz="8" w:space="0" w:color="000001"/>
-            </w:tcBorders>
-            <w:shd w:val="clear" w:color="auto" w:fill="auto"/>
-            <w:tcMar>
-              <w:left w:w="30" w:type="dxa"/>
-            </w:tcMar>
-            <w:vAlign w:val="center"/>
-          </w:tcPr>
-          <w:p>
-            <w:pPr>
-              <w:pStyle w:val="LO-normal"/>
-              <w:widowControl w:val="0"/>
-              <w:spacing w:after="0" w:line="240" w:lineRule="auto"/>
-            </w:pPr>
-            <w:r>
-              <w:t>S-1</w:t>
-            </w:r>
-          </w:p>
-        </w:tc>
-        <w:tc>
-          <w:tcPr>
-            <w:tcW w:w="5012" w:type="dxa"/>
-            <w:tcBorders>
-              <w:top w:val="single" w:sz="8" w:space="0" w:color="000001"/>
-              <w:left w:val="single" w:sz="8" w:space="0" w:color="000001"/>
-              <w:bottom w:val="single" w:sz="8" w:space="0" w:color="000001"/>
-              <w:right w:val="single" w:sz="8" w:space="0" w:color="000001"/>
-            </w:tcBorders>
-            <w:shd w:val="clear" w:color="auto" w:fill="auto"/>
-            <w:tcMar>
-              <w:left w:w="30" w:type="dxa"/>
-            </w:tcMar>
-            <w:vAlign w:val="center"/>
-          </w:tcPr>
-          <w:p>
-            <w:pPr>
-              <w:pStyle w:val="LO-normal"/>
-              <w:widowControl w:val="0"/>
-              <w:spacing w:after="0" w:line="240" w:lineRule="auto"/>
-              <w:rPr>
-                <w:lang w:val="es-ES"/>
-              </w:rPr>
-            </w:pPr>
-            <w:bookmarkStart w:id="26" w:name="__DdeLink__3160_1324527455"/>
-            <w:r>
-              <w:rPr>
-                <w:lang w:val="es-ES"/>
-              </w:rPr>
-              <w:t>Se mostrará el mensaje “Formato de algún</w:t>
+              <w:t>incorrecto” y se volverá a la ventana</w:t>
             </w:r>
             <w:r>
               <w:rPr>
@@ -18906,49 +18284,13 @@
               <w:rPr>
                 <w:lang w:val="es-ES"/>
               </w:rPr>
-              <w:t>dato</w:t>
-            </w:r>
-            <w:r>
-              <w:rPr>
-                <w:lang w:val="es-ES"/>
-              </w:rPr>
-              <w:t xml:space="preserve"> </w:t>
-            </w:r>
-            <w:r>
-              <w:rPr>
-                <w:lang w:val="es-ES"/>
-              </w:rPr>
-              <w:t>incorrecto” y se volverá a la ventana</w:t>
-            </w:r>
-            <w:r>
-              <w:rPr>
-                <w:lang w:val="es-ES"/>
-              </w:rPr>
-              <w:t xml:space="preserve"> </w:t>
-            </w:r>
-            <w:r>
-              <w:rPr>
-                <w:lang w:val="es-ES"/>
-              </w:rPr>
-              <w:t>en la que se muestra la base de datos, descartando</w:t>
-            </w:r>
-            <w:r>
-              <w:rPr>
-                <w:lang w:val="es-ES"/>
-              </w:rPr>
-              <w:t xml:space="preserve"> </w:t>
-            </w:r>
-            <w:r>
-              <w:rPr>
-                <w:lang w:val="es-ES"/>
-              </w:rPr>
-              <w:t>los</w:t>
-            </w:r>
-            <w:r>
-              <w:rPr>
-                <w:lang w:val="es-ES"/>
-              </w:rPr>
-              <w:t xml:space="preserve"> </w:t>
+              <w:t xml:space="preserve">en la que se muestra la base de datos, </w:t>
+            </w:r>
+            <w:r>
+              <w:rPr>
+                <w:lang w:val="es-ES"/>
+              </w:rPr>
+              <w:t xml:space="preserve">descartando los </w:t>
             </w:r>
             <w:r>
               <w:rPr>
@@ -18956,7 +18298,7 @@
               </w:rPr>
               <w:t xml:space="preserve">cambios, </w:t>
             </w:r>
-            <w:bookmarkEnd w:id="26"/>
+            <w:bookmarkEnd w:id="13"/>
             <w:r>
               <w:rPr>
                 <w:lang w:val="es-ES"/>
@@ -19176,25 +18518,13 @@
               <w:rPr>
                 <w:lang w:val="es-ES"/>
               </w:rPr>
-              <w:t>en la que se muestra la base de datos, descartando</w:t>
-            </w:r>
-            <w:r>
-              <w:rPr>
-                <w:lang w:val="es-ES"/>
-              </w:rPr>
-              <w:t xml:space="preserve"> </w:t>
-            </w:r>
-            <w:r>
-              <w:rPr>
-                <w:lang w:val="es-ES"/>
-              </w:rPr>
-              <w:t>los</w:t>
-            </w:r>
-            <w:r>
-              <w:rPr>
-                <w:lang w:val="es-ES"/>
-              </w:rPr>
-              <w:t xml:space="preserve"> </w:t>
+              <w:t xml:space="preserve">en la que se muestra la base de datos, </w:t>
+            </w:r>
+            <w:r>
+              <w:rPr>
+                <w:lang w:val="es-ES"/>
+              </w:rPr>
+              <w:t xml:space="preserve">descartando los </w:t>
             </w:r>
             <w:r>
               <w:rPr>
@@ -19265,7 +18595,7 @@
           <w:bottom w:w="100" w:type="dxa"/>
           <w:right w:w="100" w:type="dxa"/>
         </w:tblCellMar>
-        <w:tblLook w:val="0600" w:firstRow="0" w:lastRow="0" w:firstColumn="0" w:lastColumn="0" w:noHBand="1" w:noVBand="1"/>
+        <w:tblLook w:val="0600"/>
       </w:tblPr>
       <w:tblGrid>
         <w:gridCol w:w="3029"/>
@@ -19395,14 +18725,12 @@
               </w:rPr>
               <w:t>Buscar empleados según el campo seleccionado</w:t>
             </w:r>
-            <w:ins w:id="27" w:author="usuario" w:date="2016-01-13T16:07:00Z">
-              <w:r>
-                <w:rPr>
-                  <w:lang w:val="es-ES"/>
-                </w:rPr>
-                <w:t xml:space="preserve"> </w:t>
-              </w:r>
-            </w:ins>
+            <w:r>
+              <w:rPr>
+                <w:lang w:val="es-ES"/>
+              </w:rPr>
+              <w:t xml:space="preserve"> </w:t>
+            </w:r>
             <w:r>
               <w:rPr>
                 <w:lang w:val="es-ES"/>
@@ -20363,7 +19691,13 @@
               <w:spacing w:after="0" w:line="240" w:lineRule="auto"/>
             </w:pPr>
             <w:r>
-              <w:t>Secuenciasalternativas (S)</w:t>
+              <w:t>Secuencias</w:t>
+            </w:r>
+            <w:r>
+              <w:t xml:space="preserve"> </w:t>
+            </w:r>
+            <w:r>
+              <w:t>alternativas (S)</w:t>
             </w:r>
           </w:p>
         </w:tc>
@@ -20586,42 +19920,36 @@
               </w:rPr>
               <w:t>Se mostrará el mensaje “Formato de algún</w:t>
             </w:r>
-            <w:ins w:id="28" w:author="usuario" w:date="2016-01-13T16:07:00Z">
-              <w:r>
-                <w:rPr>
-                  <w:lang w:val="es-ES"/>
-                </w:rPr>
-                <w:t xml:space="preserve"> </w:t>
-              </w:r>
-            </w:ins>
+            <w:r>
+              <w:rPr>
+                <w:lang w:val="es-ES"/>
+              </w:rPr>
+              <w:t xml:space="preserve"> </w:t>
+            </w:r>
             <w:r>
               <w:rPr>
                 <w:lang w:val="es-ES"/>
               </w:rPr>
               <w:t>dato</w:t>
             </w:r>
-            <w:ins w:id="29" w:author="usuario" w:date="2016-01-13T16:07:00Z">
-              <w:r>
-                <w:rPr>
-                  <w:lang w:val="es-ES"/>
-                </w:rPr>
-                <w:t xml:space="preserve"> </w:t>
-              </w:r>
-            </w:ins>
+            <w:r>
+              <w:rPr>
+                <w:lang w:val="es-ES"/>
+              </w:rPr>
+              <w:t xml:space="preserve"> </w:t>
+            </w:r>
             <w:r>
               <w:rPr>
                 <w:lang w:val="es-ES"/>
               </w:rPr>
               <w:t>incorrecto” y se volverá a la ventana</w:t>
             </w:r>
-            <w:ins w:id="30" w:author="usuario" w:date="2016-01-13T16:07:00Z">
-              <w:r>
-                <w:rPr>
-                  <w:lang w:val="es-ES"/>
-                </w:rPr>
-                <w:t xml:space="preserve"> </w:t>
-              </w:r>
-            </w:ins>
+            <w:r>
+              <w:rPr>
+                <w:lang w:val="es-ES"/>
+              </w:rPr>
+              <w:t xml:space="preserve"> </w:t>
+            </w:r>
             <w:r>
               <w:rPr>
                 <w:lang w:val="es-ES"/>
@@ -20714,28 +20042,24 @@
               </w:rPr>
               <w:t>Se mostrará el mensaje “No se puede</w:t>
             </w:r>
-            <w:ins w:id="31" w:author="usuario" w:date="2016-01-13T16:07:00Z">
-              <w:r>
-                <w:rPr>
-                  <w:lang w:val="es-ES"/>
-                </w:rPr>
-                <w:t xml:space="preserve"> </w:t>
-              </w:r>
-            </w:ins>
+            <w:r>
+              <w:rPr>
+                <w:lang w:val="es-ES"/>
+              </w:rPr>
+              <w:t xml:space="preserve"> </w:t>
+            </w:r>
             <w:r>
               <w:rPr>
                 <w:lang w:val="es-ES"/>
               </w:rPr>
               <w:t>acceder a la base de datos” y se volverá a la ventana</w:t>
             </w:r>
-            <w:ins w:id="32" w:author="usuario" w:date="2016-01-13T16:07:00Z">
-              <w:r>
-                <w:rPr>
-                  <w:lang w:val="es-ES"/>
-                </w:rPr>
-                <w:t xml:space="preserve"> </w:t>
-              </w:r>
-            </w:ins>
+            <w:r>
+              <w:rPr>
+                <w:lang w:val="es-ES"/>
+              </w:rPr>
+              <w:t xml:space="preserve"> </w:t>
+            </w:r>
             <w:r>
               <w:rPr>
                 <w:lang w:val="es-ES"/>
@@ -20747,44 +20071,26 @@
                 <w:lang w:val="es-ES"/>
               </w:rPr>
               <w:lastRenderedPageBreak/>
-              <w:t>muestra la base de datos, descartando</w:t>
-            </w:r>
-            <w:ins w:id="33" w:author="usuario" w:date="2016-01-13T16:07:00Z">
-              <w:r>
-                <w:rPr>
-                  <w:lang w:val="es-ES"/>
-                </w:rPr>
-                <w:t xml:space="preserve"> </w:t>
-              </w:r>
-            </w:ins>
-            <w:r>
-              <w:rPr>
-                <w:lang w:val="es-ES"/>
-              </w:rPr>
-              <w:t>los</w:t>
-            </w:r>
-            <w:ins w:id="34" w:author="usuario" w:date="2016-01-13T16:07:00Z">
-              <w:r>
-                <w:rPr>
-                  <w:lang w:val="es-ES"/>
-                </w:rPr>
-                <w:t xml:space="preserve"> </w:t>
-              </w:r>
-            </w:ins>
+              <w:t xml:space="preserve">muestra la base de datos, </w:t>
+            </w:r>
+            <w:r>
+              <w:rPr>
+                <w:lang w:val="es-ES"/>
+              </w:rPr>
+              <w:t xml:space="preserve">descartando los </w:t>
+            </w:r>
             <w:r>
               <w:rPr>
                 <w:lang w:val="es-ES"/>
               </w:rPr>
               <w:t>cambios, y borrando el empleado</w:t>
             </w:r>
-            <w:ins w:id="35" w:author="usuario" w:date="2016-01-13T16:07:00Z">
-              <w:r>
-                <w:rPr>
-                  <w:lang w:val="es-ES"/>
-                </w:rPr>
-                <w:t xml:space="preserve"> </w:t>
-              </w:r>
-            </w:ins>
+            <w:r>
+              <w:rPr>
+                <w:lang w:val="es-ES"/>
+              </w:rPr>
+              <w:t xml:space="preserve"> </w:t>
+            </w:r>
             <w:r>
               <w:rPr>
                 <w:lang w:val="es-ES"/>
@@ -20877,44 +20183,38 @@
               </w:rPr>
               <w:t>Se mostrará el mensaje “No se ha encontrado</w:t>
             </w:r>
-            <w:ins w:id="36" w:author="usuario" w:date="2016-01-13T16:07:00Z">
-              <w:r>
-                <w:rPr>
-                  <w:lang w:val="es-ES"/>
-                </w:rPr>
-                <w:t xml:space="preserve"> </w:t>
-              </w:r>
-            </w:ins>
+            <w:r>
+              <w:rPr>
+                <w:lang w:val="es-ES"/>
+              </w:rPr>
+              <w:t xml:space="preserve"> </w:t>
+            </w:r>
             <w:r>
               <w:rPr>
                 <w:lang w:val="es-ES"/>
               </w:rPr>
               <w:t>ningún</w:t>
             </w:r>
-            <w:ins w:id="37" w:author="usuario" w:date="2016-01-13T16:07:00Z">
-              <w:r>
-                <w:rPr>
-                  <w:lang w:val="es-ES"/>
-                </w:rPr>
-                <w:t xml:space="preserve"> </w:t>
-              </w:r>
-            </w:ins>
+            <w:r>
+              <w:rPr>
+                <w:lang w:val="es-ES"/>
+              </w:rPr>
+              <w:t xml:space="preserve"> </w:t>
+            </w:r>
             <w:r>
               <w:rPr>
                 <w:lang w:val="es-ES"/>
               </w:rPr>
               <w:t>dato” y se volverá a la ventana</w:t>
             </w:r>
-            <w:ins w:id="38" w:author="usuario" w:date="2016-01-13T16:07:00Z">
-              <w:r>
-                <w:rPr>
-                  <w:lang w:val="es-ES"/>
-                </w:rPr>
-                <w:t xml:space="preserve"> </w:t>
-              </w:r>
-            </w:ins>
-            <w:bookmarkStart w:id="39" w:name="_GoBack"/>
-            <w:bookmarkEnd w:id="39"/>
+            <w:bookmarkStart w:id="14" w:name="_GoBack"/>
+            <w:bookmarkEnd w:id="14"/>
+            <w:r>
+              <w:rPr>
+                <w:lang w:val="es-ES"/>
+              </w:rPr>
+              <w:t xml:space="preserve"> </w:t>
+            </w:r>
             <w:r>
               <w:rPr>
                 <w:lang w:val="es-ES"/>
@@ -20973,7 +20273,7 @@
           <w:bottom w:w="100" w:type="dxa"/>
           <w:right w:w="100" w:type="dxa"/>
         </w:tblCellMar>
-        <w:tblLook w:val="0600" w:firstRow="0" w:lastRow="0" w:firstColumn="0" w:lastColumn="0" w:noHBand="1" w:noVBand="1"/>
+        <w:tblLook w:val="0600"/>
       </w:tblPr>
       <w:tblGrid>
         <w:gridCol w:w="3029"/>
@@ -21108,19 +20408,7 @@
               <w:rPr>
                 <w:lang w:val="es-ES"/>
               </w:rPr>
-              <w:t>Un usuario de rectorado, de facultad o de secretaría quiere crear un nuevo usuario según los permisos de creación o edición que tenga.</w:t>
-            </w:r>
-            <w:r>
-              <w:rPr>
-                <w:lang w:val="es-ES"/>
-              </w:rPr>
-              <w:t xml:space="preserve"> </w:t>
-            </w:r>
-            <w:r>
-              <w:rPr>
-                <w:lang w:val="es-ES"/>
-              </w:rPr>
-              <w:t xml:space="preserve">Para ello solicitará los datos asociados a un </w:t>
+              <w:t xml:space="preserve">Un usuario de rectorado, de facultad o de secretaría quiere crear un nuevo usuario según los permisos de creación o edición que tenga.Para ello solicitará los datos asociados a un </w:t>
             </w:r>
             <w:r>
               <w:rPr>
@@ -21377,12 +20665,6 @@
                 <w:lang w:val="es-ES"/>
               </w:rPr>
               <w:t xml:space="preserve"> con su nombre y contraseña</w:t>
-            </w:r>
-            <w:r>
-              <w:rPr>
-                <w:lang w:val="es-ES"/>
-              </w:rPr>
-              <w:t xml:space="preserve"> </w:t>
             </w:r>
           </w:p>
         </w:tc>
@@ -21978,12 +21260,6 @@
               </w:rPr>
               <w:t>.</w:t>
             </w:r>
-            <w:r>
-              <w:rPr>
-                <w:lang w:val="es-ES"/>
-              </w:rPr>
-              <w:t xml:space="preserve"> </w:t>
-            </w:r>
           </w:p>
         </w:tc>
       </w:tr>
@@ -22471,7 +21747,13 @@
               <w:spacing w:after="0" w:line="240" w:lineRule="auto"/>
             </w:pPr>
             <w:r>
-              <w:t>Secuenciasalternativas (S)</w:t>
+              <w:t>Secuencias</w:t>
+            </w:r>
+            <w:r>
+              <w:t xml:space="preserve"> </w:t>
+            </w:r>
+            <w:r>
+              <w:t>alternativas (S)</w:t>
             </w:r>
           </w:p>
         </w:tc>
@@ -22950,7 +22232,7 @@
           <w:bottom w:w="100" w:type="dxa"/>
           <w:right w:w="100" w:type="dxa"/>
         </w:tblCellMar>
-        <w:tblLook w:val="0600" w:firstRow="0" w:lastRow="0" w:firstColumn="0" w:lastColumn="0" w:noHBand="1" w:noVBand="1"/>
+        <w:tblLook w:val="0600"/>
       </w:tblPr>
       <w:tblGrid>
         <w:gridCol w:w="3029"/>
@@ -23858,9 +23140,6 @@
         </w:tc>
       </w:tr>
       <w:tr>
-        <w:trPr>
-          <w:del w:id="40" w:author="usuario" w:date="2016-01-13T10:20:00Z"/>
-        </w:trPr>
         <w:tc>
           <w:tcPr>
             <w:tcW w:w="3029" w:type="dxa"/>
@@ -23882,7 +23161,6 @@
               <w:widowControl w:val="0"/>
               <w:spacing w:after="0" w:line="240" w:lineRule="auto"/>
               <w:rPr>
-                <w:del w:id="41" w:author="usuario" w:date="2016-01-13T10:20:00Z"/>
                 <w:lang w:val="es-ES"/>
               </w:rPr>
             </w:pPr>
@@ -23909,123 +23187,15 @@
               <w:widowControl w:val="0"/>
               <w:spacing w:after="0" w:line="240" w:lineRule="auto"/>
               <w:rPr>
-                <w:del w:id="42" w:author="usuario" w:date="2016-01-13T10:20:00Z"/>
-                <w:lang w:val="es-ES"/>
-                <w:rPrChange w:id="43" w:author="usuario" w:date="2016-01-13T16:05:00Z">
-                  <w:rPr>
-                    <w:del w:id="44" w:author="usuario" w:date="2016-01-13T10:20:00Z"/>
-                  </w:rPr>
-                </w:rPrChange>
-              </w:rPr>
-            </w:pPr>
-            <w:del w:id="45" w:author="usuario" w:date="2016-01-13T10:20:00Z">
-              <w:r>
-                <w:rPr>
-                  <w:lang w:val="es-ES"/>
-                  <w:rPrChange w:id="46" w:author="usuario" w:date="2016-01-13T16:05:00Z">
-                    <w:rPr/>
-                  </w:rPrChange>
-                </w:rPr>
-                <w:delText>3</w:delText>
-              </w:r>
-            </w:del>
-          </w:p>
-        </w:tc>
-        <w:tc>
-          <w:tcPr>
-            <w:tcW w:w="5012" w:type="dxa"/>
-            <w:tcBorders>
-              <w:top w:val="single" w:sz="8" w:space="0" w:color="000001"/>
-              <w:left w:val="single" w:sz="8" w:space="0" w:color="000001"/>
-              <w:bottom w:val="single" w:sz="8" w:space="0" w:color="000001"/>
-              <w:right w:val="single" w:sz="8" w:space="0" w:color="000001"/>
-            </w:tcBorders>
-            <w:shd w:val="clear" w:color="auto" w:fill="auto"/>
-            <w:tcMar>
-              <w:left w:w="30" w:type="dxa"/>
-            </w:tcMar>
-            <w:vAlign w:val="center"/>
-          </w:tcPr>
-          <w:p>
-            <w:pPr>
-              <w:pStyle w:val="LO-normal"/>
-              <w:widowControl w:val="0"/>
-              <w:spacing w:after="0" w:line="240" w:lineRule="auto"/>
-              <w:rPr>
-                <w:del w:id="47" w:author="usuario" w:date="2016-01-13T10:20:00Z"/>
-                <w:lang w:val="es-ES"/>
-              </w:rPr>
-            </w:pPr>
-          </w:p>
-        </w:tc>
-      </w:tr>
-      <w:tr>
-        <w:tc>
-          <w:tcPr>
-            <w:tcW w:w="3029" w:type="dxa"/>
-            <w:tcBorders>
-              <w:top w:val="single" w:sz="8" w:space="0" w:color="000001"/>
-              <w:left w:val="single" w:sz="8" w:space="0" w:color="000001"/>
-              <w:bottom w:val="single" w:sz="8" w:space="0" w:color="000001"/>
-              <w:right w:val="single" w:sz="8" w:space="0" w:color="000001"/>
-            </w:tcBorders>
-            <w:shd w:val="clear" w:color="auto" w:fill="auto"/>
-            <w:tcMar>
-              <w:left w:w="30" w:type="dxa"/>
-            </w:tcMar>
-            <w:vAlign w:val="center"/>
-          </w:tcPr>
-          <w:p>
-            <w:pPr>
-              <w:pStyle w:val="LO-normal"/>
-              <w:widowControl w:val="0"/>
-              <w:spacing w:after="0" w:line="240" w:lineRule="auto"/>
-              <w:rPr>
-                <w:lang w:val="es-ES"/>
-              </w:rPr>
-            </w:pPr>
-          </w:p>
-        </w:tc>
-        <w:tc>
-          <w:tcPr>
-            <w:tcW w:w="988" w:type="dxa"/>
-            <w:tcBorders>
-              <w:top w:val="single" w:sz="8" w:space="0" w:color="000001"/>
-              <w:left w:val="single" w:sz="8" w:space="0" w:color="000001"/>
-              <w:bottom w:val="single" w:sz="8" w:space="0" w:color="000001"/>
-              <w:right w:val="single" w:sz="8" w:space="0" w:color="000001"/>
-            </w:tcBorders>
-            <w:shd w:val="clear" w:color="auto" w:fill="auto"/>
-            <w:tcMar>
-              <w:left w:w="30" w:type="dxa"/>
-            </w:tcMar>
-            <w:vAlign w:val="center"/>
-          </w:tcPr>
-          <w:p>
-            <w:pPr>
-              <w:pStyle w:val="LO-normal"/>
-              <w:widowControl w:val="0"/>
-              <w:spacing w:after="0" w:line="240" w:lineRule="auto"/>
-              <w:rPr>
-                <w:lang w:val="es-ES"/>
-              </w:rPr>
-            </w:pPr>
-            <w:ins w:id="48" w:author="usuario" w:date="2016-01-13T10:20:00Z">
-              <w:r>
-                <w:rPr>
-                  <w:lang w:val="es-ES"/>
-                </w:rPr>
-                <w:t>3</w:t>
-              </w:r>
-            </w:ins>
-            <w:del w:id="49" w:author="usuario" w:date="2016-01-13T10:20:00Z">
-              <w:r>
-                <w:rPr>
-                  <w:lang w:val="es-ES"/>
-                </w:rPr>
-                <w:delText>4</w:delText>
-              </w:r>
-            </w:del>
+                <w:lang w:val="es-ES"/>
+              </w:rPr>
+            </w:pPr>
+            <w:r>
+              <w:rPr>
+                <w:lang w:val="es-ES"/>
+              </w:rPr>
+              <w:t>3</w:t>
+            </w:r>
           </w:p>
         </w:tc>
         <w:tc>
@@ -24367,7 +23537,7 @@
           <w:bottom w:w="100" w:type="dxa"/>
           <w:right w:w="100" w:type="dxa"/>
         </w:tblCellMar>
-        <w:tblLook w:val="0600" w:firstRow="0" w:lastRow="0" w:firstColumn="0" w:lastColumn="0" w:noHBand="1" w:noVBand="1"/>
+        <w:tblLook w:val="0600"/>
       </w:tblPr>
       <w:tblGrid>
         <w:gridCol w:w="3029"/>
@@ -25665,7 +24835,7 @@
           <w:bottom w:w="100" w:type="dxa"/>
           <w:right w:w="100" w:type="dxa"/>
         </w:tblCellMar>
-        <w:tblLook w:val="0600" w:firstRow="0" w:lastRow="0" w:firstColumn="0" w:lastColumn="0" w:noHBand="1" w:noVBand="1"/>
+        <w:tblLook w:val="0600"/>
       </w:tblPr>
       <w:tblGrid>
         <w:gridCol w:w="2971"/>
@@ -26164,7 +25334,7 @@
               <w:spacing w:after="0"/>
             </w:pPr>
             <w:r>
-              <w:t>Usuario, base de datos</w:t>
+              <w:t>Usuario,</w:t>
             </w:r>
           </w:p>
         </w:tc>
@@ -26418,13 +25588,6 @@
                 <w:lang w:val="es-ES"/>
               </w:rPr>
               <w:t>USUARIO</w:t>
-            </w:r>
-            <w:r>
-              <w:rPr>
-                <w:i/>
-                <w:lang w:val="es-ES"/>
-              </w:rPr>
-              <w:t xml:space="preserve"> </w:t>
             </w:r>
             <w:r>
               <w:rPr>
@@ -27256,7 +26419,7 @@
           <w:bottom w:w="100" w:type="dxa"/>
           <w:right w:w="100" w:type="dxa"/>
         </w:tblCellMar>
-        <w:tblLook w:val="0600" w:firstRow="0" w:lastRow="0" w:firstColumn="0" w:lastColumn="0" w:noHBand="1" w:noVBand="1"/>
+        <w:tblLook w:val="0600"/>
       </w:tblPr>
       <w:tblGrid>
         <w:gridCol w:w="3029"/>
@@ -27324,19 +26487,7 @@
               <w:rPr>
                 <w:b/>
               </w:rPr>
-              <w:t>Eliminar</w:t>
-            </w:r>
-            <w:r>
-              <w:rPr>
-                <w:b/>
-              </w:rPr>
-              <w:t xml:space="preserve"> </w:t>
-            </w:r>
-            <w:r>
-              <w:rPr>
-                <w:b/>
-              </w:rPr>
-              <w:t>usuario</w:t>
+              <w:t>Eliminarusuario</w:t>
             </w:r>
           </w:p>
         </w:tc>
@@ -28490,7 +27641,7 @@
           <w:bottom w:w="100" w:type="dxa"/>
           <w:right w:w="100" w:type="dxa"/>
         </w:tblCellMar>
-        <w:tblLook w:val="0600" w:firstRow="0" w:lastRow="0" w:firstColumn="0" w:lastColumn="0" w:noHBand="1" w:noVBand="1"/>
+        <w:tblLook w:val="0600"/>
       </w:tblPr>
       <w:tblGrid>
         <w:gridCol w:w="3029"/>
@@ -28558,19 +27709,7 @@
               <w:rPr>
                 <w:b/>
               </w:rPr>
-              <w:t>Crear</w:t>
-            </w:r>
-            <w:r>
-              <w:rPr>
-                <w:b/>
-              </w:rPr>
-              <w:t xml:space="preserve"> </w:t>
-            </w:r>
-            <w:r>
-              <w:rPr>
-                <w:b/>
-              </w:rPr>
-              <w:t>copia de seguridad</w:t>
+              <w:t>Crearcopia de seguridad</w:t>
             </w:r>
           </w:p>
         </w:tc>
@@ -29280,7 +28419,13 @@
               <w:spacing w:after="0" w:line="240" w:lineRule="auto"/>
             </w:pPr>
             <w:r>
-              <w:t>Secuenciaalternativa (S)</w:t>
+              <w:t>Secuencia</w:t>
+            </w:r>
+            <w:r>
+              <w:t xml:space="preserve"> </w:t>
+            </w:r>
+            <w:r>
+              <w:t>alternativa (S)</w:t>
             </w:r>
           </w:p>
         </w:tc>
@@ -29455,7 +28600,7 @@
           <w:bottom w:w="100" w:type="dxa"/>
           <w:right w:w="100" w:type="dxa"/>
         </w:tblCellMar>
-        <w:tblLook w:val="0600" w:firstRow="0" w:lastRow="0" w:firstColumn="0" w:lastColumn="0" w:noHBand="1" w:noVBand="1"/>
+        <w:tblLook w:val="0600"/>
       </w:tblPr>
       <w:tblGrid>
         <w:gridCol w:w="3029"/>
@@ -29523,19 +28668,7 @@
               <w:rPr>
                 <w:b/>
               </w:rPr>
-              <w:t>Cargar</w:t>
-            </w:r>
-            <w:r>
-              <w:rPr>
-                <w:b/>
-              </w:rPr>
-              <w:t xml:space="preserve"> </w:t>
-            </w:r>
-            <w:r>
-              <w:rPr>
-                <w:b/>
-              </w:rPr>
-              <w:t>copia de seguridad</w:t>
+              <w:t>Cargarcopia de seguridad</w:t>
             </w:r>
           </w:p>
         </w:tc>
@@ -30245,7 +29378,13 @@
               <w:spacing w:after="0" w:line="240" w:lineRule="auto"/>
             </w:pPr>
             <w:r>
-              <w:t>Secuenciasalternativas (S)</w:t>
+              <w:t>Secuencias</w:t>
+            </w:r>
+            <w:r>
+              <w:t xml:space="preserve"> </w:t>
+            </w:r>
+            <w:r>
+              <w:t>alternativas (S)</w:t>
             </w:r>
           </w:p>
         </w:tc>
@@ -30421,7 +29560,7 @@
           <w:bottom w:w="100" w:type="dxa"/>
           <w:right w:w="100" w:type="dxa"/>
         </w:tblCellMar>
-        <w:tblLook w:val="0600" w:firstRow="0" w:lastRow="0" w:firstColumn="0" w:lastColumn="0" w:noHBand="1" w:noVBand="1"/>
+        <w:tblLook w:val="0600"/>
       </w:tblPr>
       <w:tblGrid>
         <w:gridCol w:w="3029"/>
@@ -31341,8 +30480,8 @@
       <w:pPr>
         <w:pStyle w:val="Encabezado1"/>
       </w:pPr>
-      <w:bookmarkStart w:id="50" w:name="__RefHeading___Toc3152_1324527455"/>
-      <w:bookmarkEnd w:id="50"/>
+      <w:bookmarkStart w:id="15" w:name="__RefHeading___Toc3152_1324527455"/>
+      <w:bookmarkEnd w:id="15"/>
       <w:r>
         <w:lastRenderedPageBreak/>
         <w:t>5. Tabla Ejemplo vacía caso de uso</w:t>
@@ -31366,7 +30505,7 @@
           <w:bottom w:w="100" w:type="dxa"/>
           <w:right w:w="100" w:type="dxa"/>
         </w:tblCellMar>
-        <w:tblLook w:val="0600" w:firstRow="0" w:lastRow="0" w:firstColumn="0" w:lastColumn="0" w:noHBand="1" w:noVBand="1"/>
+        <w:tblLook w:val="0600"/>
       </w:tblPr>
       <w:tblGrid>
         <w:gridCol w:w="3029"/>
@@ -32509,8 +31648,8 @@
       </w:pPr>
     </w:p>
     <w:p>
-      <w:bookmarkStart w:id="51" w:name="_Toc439669961"/>
-      <w:bookmarkEnd w:id="51"/>
+      <w:bookmarkStart w:id="16" w:name="_Toc439669961"/>
+      <w:bookmarkEnd w:id="16"/>
     </w:p>
     <w:p>
       <w:pPr>
@@ -32532,8 +31671,8 @@
 </file>
 
 <file path=word/endnotes.xml><?xml version="1.0" encoding="utf-8"?>
-<w:endnotes xmlns:wpc="http://schemas.microsoft.com/office/word/2010/wordprocessingCanvas" xmlns:mc="http://schemas.openxmlformats.org/markup-compatibility/2006" xmlns:o="urn:schemas-microsoft-com:office:office" xmlns:r="http://schemas.openxmlformats.org/officeDocument/2006/relationships" xmlns:m="http://schemas.openxmlformats.org/officeDocument/2006/math" xmlns:v="urn:schemas-microsoft-com:vml" xmlns:wp14="http://schemas.microsoft.com/office/word/2010/wordprocessingDrawing" xmlns:wp="http://schemas.openxmlformats.org/drawingml/2006/wordprocessingDrawing" xmlns:w10="urn:schemas-microsoft-com:office:word" xmlns:w="http://schemas.openxmlformats.org/wordprocessingml/2006/main" xmlns:w14="http://schemas.microsoft.com/office/word/2010/wordml" xmlns:w15="http://schemas.microsoft.com/office/word/2012/wordml" xmlns:wpg="http://schemas.microsoft.com/office/word/2010/wordprocessingGroup" xmlns:wpi="http://schemas.microsoft.com/office/word/2010/wordprocessingInk" xmlns:wne="http://schemas.microsoft.com/office/word/2006/wordml" xmlns:wps="http://schemas.microsoft.com/office/word/2010/wordprocessingShape" mc:Ignorable="w14 w15 wp14">
-  <w:endnote w:type="separator" w:id="-1">
+<w:endnotes xmlns:ve="http://schemas.openxmlformats.org/markup-compatibility/2006" xmlns:o="urn:schemas-microsoft-com:office:office" xmlns:r="http://schemas.openxmlformats.org/officeDocument/2006/relationships" xmlns:m="http://schemas.openxmlformats.org/officeDocument/2006/math" xmlns:v="urn:schemas-microsoft-com:vml" xmlns:wp="http://schemas.openxmlformats.org/drawingml/2006/wordprocessingDrawing" xmlns:w10="urn:schemas-microsoft-com:office:word" xmlns:w="http://schemas.openxmlformats.org/wordprocessingml/2006/main" xmlns:wne="http://schemas.microsoft.com/office/word/2006/wordml">
+  <w:endnote w:type="separator" w:id="0">
     <w:p>
       <w:pPr>
         <w:spacing w:after="0" w:line="240" w:lineRule="auto"/>
@@ -32543,7 +31682,7 @@
       </w:r>
     </w:p>
   </w:endnote>
-  <w:endnote w:type="continuationSeparator" w:id="0">
+  <w:endnote w:type="continuationSeparator" w:id="1">
     <w:p>
       <w:pPr>
         <w:spacing w:after="0" w:line="240" w:lineRule="auto"/>
@@ -32557,8 +31696,8 @@
 </file>
 
 <file path=word/footnotes.xml><?xml version="1.0" encoding="utf-8"?>
-<w:footnotes xmlns:wpc="http://schemas.microsoft.com/office/word/2010/wordprocessingCanvas" xmlns:mc="http://schemas.openxmlformats.org/markup-compatibility/2006" xmlns:o="urn:schemas-microsoft-com:office:office" xmlns:r="http://schemas.openxmlformats.org/officeDocument/2006/relationships" xmlns:m="http://schemas.openxmlformats.org/officeDocument/2006/math" xmlns:v="urn:schemas-microsoft-com:vml" xmlns:wp14="http://schemas.microsoft.com/office/word/2010/wordprocessingDrawing" xmlns:wp="http://schemas.openxmlformats.org/drawingml/2006/wordprocessingDrawing" xmlns:w10="urn:schemas-microsoft-com:office:word" xmlns:w="http://schemas.openxmlformats.org/wordprocessingml/2006/main" xmlns:w14="http://schemas.microsoft.com/office/word/2010/wordml" xmlns:w15="http://schemas.microsoft.com/office/word/2012/wordml" xmlns:wpg="http://schemas.microsoft.com/office/word/2010/wordprocessingGroup" xmlns:wpi="http://schemas.microsoft.com/office/word/2010/wordprocessingInk" xmlns:wne="http://schemas.microsoft.com/office/word/2006/wordml" xmlns:wps="http://schemas.microsoft.com/office/word/2010/wordprocessingShape" mc:Ignorable="w14 w15 wp14">
-  <w:footnote w:type="separator" w:id="-1">
+<w:footnotes xmlns:ve="http://schemas.openxmlformats.org/markup-compatibility/2006" xmlns:o="urn:schemas-microsoft-com:office:office" xmlns:r="http://schemas.openxmlformats.org/officeDocument/2006/relationships" xmlns:m="http://schemas.openxmlformats.org/officeDocument/2006/math" xmlns:v="urn:schemas-microsoft-com:vml" xmlns:wp="http://schemas.openxmlformats.org/drawingml/2006/wordprocessingDrawing" xmlns:w10="urn:schemas-microsoft-com:office:word" xmlns:w="http://schemas.openxmlformats.org/wordprocessingml/2006/main" xmlns:wne="http://schemas.microsoft.com/office/word/2006/wordml">
+  <w:footnote w:type="separator" w:id="0">
     <w:p>
       <w:pPr>
         <w:spacing w:after="0" w:line="240" w:lineRule="auto"/>
@@ -32568,7 +31707,7 @@
       </w:r>
     </w:p>
   </w:footnote>
-  <w:footnote w:type="continuationSeparator" w:id="0">
+  <w:footnote w:type="continuationSeparator" w:id="1">
     <w:p>
       <w:pPr>
         <w:spacing w:after="0" w:line="240" w:lineRule="auto"/>
@@ -32582,7 +31721,7 @@
 </file>
 
 <file path=word/header1.xml><?xml version="1.0" encoding="utf-8"?>
-<w:hdr xmlns:wpc="http://schemas.microsoft.com/office/word/2010/wordprocessingCanvas" xmlns:mc="http://schemas.openxmlformats.org/markup-compatibility/2006" xmlns:o="urn:schemas-microsoft-com:office:office" xmlns:r="http://schemas.openxmlformats.org/officeDocument/2006/relationships" xmlns:m="http://schemas.openxmlformats.org/officeDocument/2006/math" xmlns:v="urn:schemas-microsoft-com:vml" xmlns:wp14="http://schemas.microsoft.com/office/word/2010/wordprocessingDrawing" xmlns:wp="http://schemas.openxmlformats.org/drawingml/2006/wordprocessingDrawing" xmlns:w10="urn:schemas-microsoft-com:office:word" xmlns:w="http://schemas.openxmlformats.org/wordprocessingml/2006/main" xmlns:w14="http://schemas.microsoft.com/office/word/2010/wordml" xmlns:w15="http://schemas.microsoft.com/office/word/2012/wordml" xmlns:wpg="http://schemas.microsoft.com/office/word/2010/wordprocessingGroup" xmlns:wpi="http://schemas.microsoft.com/office/word/2010/wordprocessingInk" xmlns:wne="http://schemas.microsoft.com/office/word/2006/wordml" xmlns:wps="http://schemas.microsoft.com/office/word/2010/wordprocessingShape" mc:Ignorable="w14 w15 wp14">
+<w:hdr xmlns:ve="http://schemas.openxmlformats.org/markup-compatibility/2006" xmlns:o="urn:schemas-microsoft-com:office:office" xmlns:r="http://schemas.openxmlformats.org/officeDocument/2006/relationships" xmlns:m="http://schemas.openxmlformats.org/officeDocument/2006/math" xmlns:v="urn:schemas-microsoft-com:vml" xmlns:wp="http://schemas.openxmlformats.org/drawingml/2006/wordprocessingDrawing" xmlns:w10="urn:schemas-microsoft-com:office:word" xmlns:w="http://schemas.openxmlformats.org/wordprocessingml/2006/main" xmlns:wne="http://schemas.microsoft.com/office/word/2006/wordml">
   <w:tbl>
     <w:tblPr>
       <w:tblW w:w="6410" w:type="pct"/>
@@ -32592,7 +31731,7 @@
         <w:left w:w="0" w:type="dxa"/>
         <w:right w:w="0" w:type="dxa"/>
       </w:tblCellMar>
-      <w:tblLook w:val="04A0" w:firstRow="1" w:lastRow="0" w:firstColumn="1" w:lastColumn="0" w:noHBand="0" w:noVBand="1"/>
+      <w:tblLook w:val="04A0"/>
     </w:tblPr>
     <w:tblGrid>
       <w:gridCol w:w="2088"/>
@@ -32629,7 +31768,7 @@
             <w:rPr>
               <w:noProof/>
             </w:rPr>
-            <w:t>34</w:t>
+            <w:t>02</w:t>
           </w:r>
           <w:r>
             <w:fldChar w:fldCharType="end"/>
@@ -32715,8 +31854,8 @@
 </file>
 
 <file path=word/numbering.xml><?xml version="1.0" encoding="utf-8"?>
-<w:numbering xmlns:wpc="http://schemas.microsoft.com/office/word/2010/wordprocessingCanvas" xmlns:mc="http://schemas.openxmlformats.org/markup-compatibility/2006" xmlns:o="urn:schemas-microsoft-com:office:office" xmlns:r="http://schemas.openxmlformats.org/officeDocument/2006/relationships" xmlns:m="http://schemas.openxmlformats.org/officeDocument/2006/math" xmlns:v="urn:schemas-microsoft-com:vml" xmlns:wp14="http://schemas.microsoft.com/office/word/2010/wordprocessingDrawing" xmlns:wp="http://schemas.openxmlformats.org/drawingml/2006/wordprocessingDrawing" xmlns:w10="urn:schemas-microsoft-com:office:word" xmlns:w="http://schemas.openxmlformats.org/wordprocessingml/2006/main" xmlns:w14="http://schemas.microsoft.com/office/word/2010/wordml" xmlns:w15="http://schemas.microsoft.com/office/word/2012/wordml" xmlns:wpg="http://schemas.microsoft.com/office/word/2010/wordprocessingGroup" xmlns:wpi="http://schemas.microsoft.com/office/word/2010/wordprocessingInk" xmlns:wne="http://schemas.microsoft.com/office/word/2006/wordml" xmlns:wps="http://schemas.microsoft.com/office/word/2010/wordprocessingShape" mc:Ignorable="w14 w15 wp14">
-  <w:abstractNum w:abstractNumId="0" w15:restartNumberingAfterBreak="0">
+<w:numbering xmlns:ve="http://schemas.openxmlformats.org/markup-compatibility/2006" xmlns:o="urn:schemas-microsoft-com:office:office" xmlns:r="http://schemas.openxmlformats.org/officeDocument/2006/relationships" xmlns:m="http://schemas.openxmlformats.org/officeDocument/2006/math" xmlns:v="urn:schemas-microsoft-com:vml" xmlns:wp="http://schemas.openxmlformats.org/drawingml/2006/wordprocessingDrawing" xmlns:w10="urn:schemas-microsoft-com:office:word" xmlns:w="http://schemas.openxmlformats.org/wordprocessingml/2006/main" xmlns:wne="http://schemas.microsoft.com/office/word/2006/wordml">
+  <w:abstractNum w:abstractNumId="0">
     <w:nsid w:val="2C2F3269"/>
     <w:multiLevelType w:val="multilevel"/>
     <w:tmpl w:val="65B069EA"/>
@@ -32829,7 +31968,7 @@
       </w:pPr>
     </w:lvl>
   </w:abstractNum>
-  <w:abstractNum w:abstractNumId="1" w15:restartNumberingAfterBreak="0">
+  <w:abstractNum w:abstractNumId="1">
     <w:nsid w:val="47E55BD5"/>
     <w:multiLevelType w:val="multilevel"/>
     <w:tmpl w:val="95F438B8"/>
@@ -32928,7 +32067,7 @@
       </w:pPr>
     </w:lvl>
   </w:abstractNum>
-  <w:abstractNum w:abstractNumId="2" w15:restartNumberingAfterBreak="0">
+  <w:abstractNum w:abstractNumId="2">
     <w:nsid w:val="54D945CD"/>
     <w:multiLevelType w:val="multilevel"/>
     <w:tmpl w:val="2464926C"/>
@@ -33050,7 +32189,7 @@
       </w:pPr>
     </w:lvl>
   </w:abstractNum>
-  <w:abstractNum w:abstractNumId="3" w15:restartNumberingAfterBreak="0">
+  <w:abstractNum w:abstractNumId="3">
     <w:nsid w:val="6A5F1990"/>
     <w:multiLevelType w:val="multilevel"/>
     <w:tmpl w:val="D1AC376C"/>
@@ -33188,7 +32327,7 @@
 </file>
 
 <file path=word/styles.xml><?xml version="1.0" encoding="utf-8"?>
-<w:styles xmlns:mc="http://schemas.openxmlformats.org/markup-compatibility/2006" xmlns:r="http://schemas.openxmlformats.org/officeDocument/2006/relationships" xmlns:w="http://schemas.openxmlformats.org/wordprocessingml/2006/main" xmlns:w14="http://schemas.microsoft.com/office/word/2010/wordml" xmlns:w15="http://schemas.microsoft.com/office/word/2012/wordml" mc:Ignorable="w14 w15">
+<w:styles xmlns:r="http://schemas.openxmlformats.org/officeDocument/2006/relationships" xmlns:w="http://schemas.openxmlformats.org/wordprocessingml/2006/main">
   <w:docDefaults>
     <w:rPrDefault>
       <w:rPr>
@@ -33203,378 +32342,155 @@
       </w:pPr>
     </w:pPrDefault>
   </w:docDefaults>
-  <w:latentStyles w:defLockedState="0" w:defUIPriority="99" w:defSemiHidden="0" w:defUnhideWhenUsed="0" w:defQFormat="0" w:count="371">
-    <w:lsdException w:name="Normal" w:uiPriority="0" w:qFormat="1"/>
-    <w:lsdException w:name="heading 1" w:uiPriority="9" w:qFormat="1"/>
-    <w:lsdException w:name="heading 2" w:semiHidden="1" w:uiPriority="9" w:unhideWhenUsed="1" w:qFormat="1"/>
-    <w:lsdException w:name="heading 3" w:semiHidden="1" w:uiPriority="1" w:unhideWhenUsed="1" w:qFormat="1"/>
-    <w:lsdException w:name="heading 4" w:semiHidden="1" w:uiPriority="9" w:unhideWhenUsed="1" w:qFormat="1"/>
-    <w:lsdException w:name="heading 5" w:semiHidden="1" w:uiPriority="9" w:unhideWhenUsed="1" w:qFormat="1"/>
-    <w:lsdException w:name="heading 6" w:semiHidden="1" w:uiPriority="9" w:unhideWhenUsed="1" w:qFormat="1"/>
-    <w:lsdException w:name="heading 7" w:semiHidden="1" w:uiPriority="9" w:unhideWhenUsed="1" w:qFormat="1"/>
-    <w:lsdException w:name="heading 8" w:semiHidden="1" w:uiPriority="9" w:unhideWhenUsed="1" w:qFormat="1"/>
-    <w:lsdException w:name="heading 9" w:semiHidden="1" w:uiPriority="9" w:unhideWhenUsed="1" w:qFormat="1"/>
-    <w:lsdException w:name="index 1" w:semiHidden="1" w:unhideWhenUsed="1"/>
-    <w:lsdException w:name="index 2" w:semiHidden="1" w:unhideWhenUsed="1"/>
-    <w:lsdException w:name="index 3" w:semiHidden="1" w:unhideWhenUsed="1"/>
-    <w:lsdException w:name="index 4" w:semiHidden="1" w:unhideWhenUsed="1"/>
-    <w:lsdException w:name="index 5" w:semiHidden="1" w:unhideWhenUsed="1"/>
-    <w:lsdException w:name="index 6" w:semiHidden="1" w:unhideWhenUsed="1"/>
-    <w:lsdException w:name="index 7" w:semiHidden="1" w:unhideWhenUsed="1"/>
-    <w:lsdException w:name="index 8" w:semiHidden="1" w:unhideWhenUsed="1"/>
-    <w:lsdException w:name="index 9" w:semiHidden="1" w:unhideWhenUsed="1"/>
-    <w:lsdException w:name="toc 1" w:semiHidden="1" w:uiPriority="39" w:unhideWhenUsed="1" w:qFormat="1"/>
-    <w:lsdException w:name="toc 2" w:semiHidden="1" w:uiPriority="39" w:unhideWhenUsed="1" w:qFormat="1"/>
-    <w:lsdException w:name="toc 3" w:semiHidden="1" w:uiPriority="39" w:unhideWhenUsed="1" w:qFormat="1"/>
-    <w:lsdException w:name="toc 4" w:semiHidden="1" w:uiPriority="39" w:unhideWhenUsed="1"/>
-    <w:lsdException w:name="toc 5" w:semiHidden="1" w:uiPriority="39" w:unhideWhenUsed="1"/>
-    <w:lsdException w:name="toc 6" w:semiHidden="1" w:uiPriority="39" w:unhideWhenUsed="1"/>
-    <w:lsdException w:name="toc 7" w:semiHidden="1" w:uiPriority="39" w:unhideWhenUsed="1"/>
-    <w:lsdException w:name="toc 8" w:semiHidden="1" w:uiPriority="39" w:unhideWhenUsed="1"/>
-    <w:lsdException w:name="toc 9" w:semiHidden="1" w:uiPriority="39" w:unhideWhenUsed="1"/>
-    <w:lsdException w:name="Normal Indent" w:semiHidden="1" w:unhideWhenUsed="1"/>
-    <w:lsdException w:name="footnote text" w:semiHidden="1" w:unhideWhenUsed="1"/>
-    <w:lsdException w:name="annotation text" w:semiHidden="1" w:unhideWhenUsed="1"/>
-    <w:lsdException w:name="header" w:semiHidden="1" w:unhideWhenUsed="1" w:qFormat="1"/>
-    <w:lsdException w:name="footer" w:semiHidden="1" w:unhideWhenUsed="1" w:qFormat="1"/>
-    <w:lsdException w:name="index heading" w:semiHidden="1" w:unhideWhenUsed="1"/>
-    <w:lsdException w:name="caption" w:semiHidden="1" w:uiPriority="35" w:unhideWhenUsed="1" w:qFormat="1"/>
-    <w:lsdException w:name="table of figures" w:semiHidden="1" w:unhideWhenUsed="1"/>
-    <w:lsdException w:name="envelope address" w:semiHidden="1" w:unhideWhenUsed="1"/>
-    <w:lsdException w:name="envelope return" w:semiHidden="1" w:unhideWhenUsed="1"/>
-    <w:lsdException w:name="footnote reference" w:semiHidden="1" w:unhideWhenUsed="1"/>
-    <w:lsdException w:name="annotation reference" w:semiHidden="1" w:unhideWhenUsed="1"/>
-    <w:lsdException w:name="line number" w:semiHidden="1" w:unhideWhenUsed="1"/>
-    <w:lsdException w:name="page number" w:semiHidden="1" w:unhideWhenUsed="1"/>
-    <w:lsdException w:name="endnote reference" w:semiHidden="1" w:unhideWhenUsed="1"/>
-    <w:lsdException w:name="endnote text" w:semiHidden="1" w:unhideWhenUsed="1"/>
-    <w:lsdException w:name="table of authorities" w:semiHidden="1" w:unhideWhenUsed="1"/>
-    <w:lsdException w:name="macro" w:semiHidden="1" w:unhideWhenUsed="1"/>
-    <w:lsdException w:name="toa heading" w:semiHidden="1" w:unhideWhenUsed="1"/>
-    <w:lsdException w:name="List" w:semiHidden="1" w:unhideWhenUsed="1"/>
-    <w:lsdException w:name="List Bullet" w:semiHidden="1" w:unhideWhenUsed="1" w:qFormat="1"/>
-    <w:lsdException w:name="List Number" w:semiHidden="1" w:uiPriority="1" w:unhideWhenUsed="1" w:qFormat="1"/>
-    <w:lsdException w:name="List 2" w:semiHidden="1" w:unhideWhenUsed="1"/>
-    <w:lsdException w:name="List 3" w:semiHidden="1" w:unhideWhenUsed="1"/>
-    <w:lsdException w:name="List 4" w:semiHidden="1" w:unhideWhenUsed="1"/>
-    <w:lsdException w:name="List 5" w:semiHidden="1" w:unhideWhenUsed="1"/>
-    <w:lsdException w:name="List Bullet 2" w:semiHidden="1" w:unhideWhenUsed="1"/>
-    <w:lsdException w:name="List Bullet 3" w:semiHidden="1" w:unhideWhenUsed="1"/>
-    <w:lsdException w:name="List Bullet 4" w:semiHidden="1" w:unhideWhenUsed="1"/>
-    <w:lsdException w:name="List Bullet 5" w:semiHidden="1" w:unhideWhenUsed="1"/>
-    <w:lsdException w:name="List Number 2" w:semiHidden="1" w:uiPriority="1" w:unhideWhenUsed="1" w:qFormat="1"/>
-    <w:lsdException w:name="List Number 3" w:semiHidden="1" w:uiPriority="18" w:unhideWhenUsed="1"/>
-    <w:lsdException w:name="List Number 4" w:semiHidden="1" w:uiPriority="18" w:unhideWhenUsed="1"/>
-    <w:lsdException w:name="List Number 5" w:semiHidden="1" w:uiPriority="18" w:unhideWhenUsed="1"/>
-    <w:lsdException w:name="Title" w:uiPriority="2" w:qFormat="1"/>
-    <w:lsdException w:name="Closing" w:semiHidden="1" w:unhideWhenUsed="1" w:qFormat="1"/>
-    <w:lsdException w:name="Signature" w:semiHidden="1" w:uiPriority="9" w:unhideWhenUsed="1" w:qFormat="1"/>
-    <w:lsdException w:name="Default Paragraph Font" w:semiHidden="1" w:uiPriority="1" w:unhideWhenUsed="1"/>
-    <w:lsdException w:name="Body Text" w:semiHidden="1" w:unhideWhenUsed="1"/>
-    <w:lsdException w:name="Body Text Indent" w:semiHidden="1" w:unhideWhenUsed="1"/>
-    <w:lsdException w:name="List Continue" w:semiHidden="1" w:unhideWhenUsed="1"/>
-    <w:lsdException w:name="List Continue 2" w:semiHidden="1" w:unhideWhenUsed="1"/>
-    <w:lsdException w:name="List Continue 3" w:semiHidden="1" w:unhideWhenUsed="1"/>
-    <w:lsdException w:name="List Continue 4" w:semiHidden="1" w:unhideWhenUsed="1"/>
-    <w:lsdException w:name="List Continue 5" w:semiHidden="1" w:unhideWhenUsed="1"/>
-    <w:lsdException w:name="Message Header" w:semiHidden="1" w:unhideWhenUsed="1"/>
-    <w:lsdException w:name="Subtitle" w:semiHidden="1" w:uiPriority="3" w:unhideWhenUsed="1" w:qFormat="1"/>
-    <w:lsdException w:name="Salutation" w:semiHidden="1" w:unhideWhenUsed="1"/>
-    <w:lsdException w:name="Date" w:semiHidden="1" w:unhideWhenUsed="1" w:qFormat="1"/>
-    <w:lsdException w:name="Body Text First Indent" w:semiHidden="1" w:unhideWhenUsed="1"/>
-    <w:lsdException w:name="Body Text First Indent 2" w:semiHidden="1" w:unhideWhenUsed="1"/>
-    <w:lsdException w:name="Note Heading" w:semiHidden="1" w:unhideWhenUsed="1"/>
-    <w:lsdException w:name="Body Text 2" w:semiHidden="1" w:unhideWhenUsed="1"/>
-    <w:lsdException w:name="Body Text 3" w:semiHidden="1" w:unhideWhenUsed="1"/>
-    <w:lsdException w:name="Body Text Indent 2" w:semiHidden="1" w:unhideWhenUsed="1"/>
-    <w:lsdException w:name="Body Text Indent 3" w:semiHidden="1" w:unhideWhenUsed="1"/>
-    <w:lsdException w:name="Block Text" w:semiHidden="1" w:unhideWhenUsed="1"/>
-    <w:lsdException w:name="Hyperlink" w:semiHidden="1" w:unhideWhenUsed="1"/>
-    <w:lsdException w:name="FollowedHyperlink" w:semiHidden="1" w:unhideWhenUsed="1"/>
-    <w:lsdException w:name="Strong" w:uiPriority="10" w:qFormat="1"/>
-    <w:lsdException w:name="Emphasis" w:uiPriority="20" w:qFormat="1"/>
-    <w:lsdException w:name="Document Map" w:semiHidden="1" w:unhideWhenUsed="1"/>
-    <w:lsdException w:name="Plain Text" w:semiHidden="1" w:unhideWhenUsed="1"/>
-    <w:lsdException w:name="E-mail Signature" w:semiHidden="1" w:unhideWhenUsed="1"/>
-    <w:lsdException w:name="HTML Top of Form" w:semiHidden="1" w:unhideWhenUsed="1"/>
-    <w:lsdException w:name="HTML Bottom of Form" w:semiHidden="1" w:unhideWhenUsed="1"/>
-    <w:lsdException w:name="Normal (Web)" w:semiHidden="1" w:unhideWhenUsed="1"/>
-    <w:lsdException w:name="HTML Acronym" w:semiHidden="1" w:unhideWhenUsed="1"/>
-    <w:lsdException w:name="HTML Address" w:semiHidden="1" w:unhideWhenUsed="1"/>
-    <w:lsdException w:name="HTML Cite" w:semiHidden="1" w:unhideWhenUsed="1"/>
-    <w:lsdException w:name="HTML Code" w:semiHidden="1" w:unhideWhenUsed="1"/>
-    <w:lsdException w:name="HTML Definition" w:semiHidden="1" w:unhideWhenUsed="1"/>
-    <w:lsdException w:name="HTML Keyboard" w:semiHidden="1" w:unhideWhenUsed="1"/>
-    <w:lsdException w:name="HTML Preformatted" w:semiHidden="1" w:unhideWhenUsed="1"/>
-    <w:lsdException w:name="HTML Sample" w:semiHidden="1" w:unhideWhenUsed="1"/>
-    <w:lsdException w:name="HTML Typewriter" w:semiHidden="1" w:unhideWhenUsed="1"/>
-    <w:lsdException w:name="HTML Variable" w:semiHidden="1" w:unhideWhenUsed="1"/>
-    <w:lsdException w:name="Normal Table" w:semiHidden="1" w:unhideWhenUsed="1"/>
-    <w:lsdException w:name="annotation subject" w:semiHidden="1" w:unhideWhenUsed="1"/>
-    <w:lsdException w:name="No List" w:semiHidden="1" w:unhideWhenUsed="1"/>
-    <w:lsdException w:name="Outline List 1" w:semiHidden="1" w:unhideWhenUsed="1"/>
-    <w:lsdException w:name="Outline List 2" w:semiHidden="1" w:unhideWhenUsed="1"/>
-    <w:lsdException w:name="Outline List 3" w:semiHidden="1" w:unhideWhenUsed="1"/>
-    <w:lsdException w:name="Table Simple 1" w:semiHidden="1" w:unhideWhenUsed="1"/>
-    <w:lsdException w:name="Table Simple 2" w:semiHidden="1" w:unhideWhenUsed="1"/>
-    <w:lsdException w:name="Table Simple 3" w:semiHidden="1" w:unhideWhenUsed="1"/>
-    <w:lsdException w:name="Table Classic 1" w:semiHidden="1" w:unhideWhenUsed="1"/>
-    <w:lsdException w:name="Table Classic 2" w:semiHidden="1" w:unhideWhenUsed="1"/>
-    <w:lsdException w:name="Table Classic 3" w:semiHidden="1" w:unhideWhenUsed="1"/>
-    <w:lsdException w:name="Table Classic 4" w:semiHidden="1" w:unhideWhenUsed="1"/>
-    <w:lsdException w:name="Table Colorful 1" w:semiHidden="1" w:unhideWhenUsed="1"/>
-    <w:lsdException w:name="Table Colorful 2" w:semiHidden="1" w:unhideWhenUsed="1"/>
-    <w:lsdException w:name="Table Colorful 3" w:semiHidden="1" w:unhideWhenUsed="1"/>
-    <w:lsdException w:name="Table Columns 1" w:semiHidden="1" w:unhideWhenUsed="1"/>
-    <w:lsdException w:name="Table Columns 2" w:semiHidden="1" w:unhideWhenUsed="1"/>
-    <w:lsdException w:name="Table Columns 3" w:semiHidden="1" w:unhideWhenUsed="1"/>
-    <w:lsdException w:name="Table Columns 4" w:semiHidden="1" w:unhideWhenUsed="1"/>
-    <w:lsdException w:name="Table Columns 5" w:semiHidden="1" w:unhideWhenUsed="1"/>
-    <w:lsdException w:name="Table Grid 1" w:semiHidden="1" w:unhideWhenUsed="1"/>
-    <w:lsdException w:name="Table Grid 2" w:semiHidden="1" w:unhideWhenUsed="1"/>
-    <w:lsdException w:name="Table Grid 3" w:semiHidden="1" w:unhideWhenUsed="1"/>
-    <w:lsdException w:name="Table Grid 4" w:semiHidden="1" w:unhideWhenUsed="1"/>
-    <w:lsdException w:name="Table Grid 5" w:semiHidden="1" w:unhideWhenUsed="1"/>
-    <w:lsdException w:name="Table Grid 6" w:semiHidden="1" w:unhideWhenUsed="1"/>
-    <w:lsdException w:name="Table Grid 7" w:semiHidden="1" w:unhideWhenUsed="1"/>
-    <w:lsdException w:name="Table Grid 8" w:semiHidden="1" w:unhideWhenUsed="1"/>
-    <w:lsdException w:name="Table List 1" w:semiHidden="1" w:unhideWhenUsed="1"/>
-    <w:lsdException w:name="Table List 2" w:semiHidden="1" w:unhideWhenUsed="1"/>
-    <w:lsdException w:name="Table List 3" w:semiHidden="1" w:unhideWhenUsed="1"/>
-    <w:lsdException w:name="Table List 4" w:semiHidden="1" w:unhideWhenUsed="1"/>
-    <w:lsdException w:name="Table List 5" w:semiHidden="1" w:unhideWhenUsed="1"/>
-    <w:lsdException w:name="Table List 6" w:semiHidden="1" w:unhideWhenUsed="1"/>
-    <w:lsdException w:name="Table List 7" w:semiHidden="1" w:unhideWhenUsed="1"/>
-    <w:lsdException w:name="Table List 8" w:semiHidden="1" w:unhideWhenUsed="1"/>
-    <w:lsdException w:name="Table 3D effects 1" w:semiHidden="1" w:unhideWhenUsed="1"/>
-    <w:lsdException w:name="Table 3D effects 2" w:semiHidden="1" w:unhideWhenUsed="1"/>
-    <w:lsdException w:name="Table 3D effects 3" w:semiHidden="1" w:unhideWhenUsed="1"/>
-    <w:lsdException w:name="Table Contemporary" w:semiHidden="1" w:unhideWhenUsed="1"/>
-    <w:lsdException w:name="Table Elegant" w:semiHidden="1" w:unhideWhenUsed="1"/>
-    <w:lsdException w:name="Table Professional" w:semiHidden="1" w:unhideWhenUsed="1"/>
-    <w:lsdException w:name="Table Subtle 1" w:semiHidden="1" w:unhideWhenUsed="1"/>
-    <w:lsdException w:name="Table Subtle 2" w:semiHidden="1" w:unhideWhenUsed="1"/>
-    <w:lsdException w:name="Table Web 1" w:semiHidden="1" w:unhideWhenUsed="1"/>
-    <w:lsdException w:name="Table Web 2" w:semiHidden="1" w:unhideWhenUsed="1"/>
-    <w:lsdException w:name="Table Web 3" w:semiHidden="1" w:unhideWhenUsed="1"/>
-    <w:lsdException w:name="Balloon Text" w:semiHidden="1" w:unhideWhenUsed="1"/>
-    <w:lsdException w:name="Table Grid" w:uiPriority="59"/>
-    <w:lsdException w:name="Table Theme" w:semiHidden="1" w:unhideWhenUsed="1"/>
-    <w:lsdException w:name="Placeholder Text" w:semiHidden="1"/>
-    <w:lsdException w:name="No Spacing" w:semiHidden="1" w:uiPriority="1" w:unhideWhenUsed="1" w:qFormat="1"/>
-    <w:lsdException w:name="Light Shading" w:uiPriority="60"/>
-    <w:lsdException w:name="Light List" w:uiPriority="61"/>
-    <w:lsdException w:name="Light Grid" w:uiPriority="62"/>
-    <w:lsdException w:name="Medium Shading 1" w:uiPriority="63"/>
-    <w:lsdException w:name="Medium Shading 2" w:uiPriority="64"/>
-    <w:lsdException w:name="Medium List 1" w:uiPriority="65"/>
-    <w:lsdException w:name="Medium List 2" w:uiPriority="66"/>
-    <w:lsdException w:name="Medium Grid 1" w:uiPriority="67"/>
-    <w:lsdException w:name="Medium Grid 2" w:uiPriority="68"/>
-    <w:lsdException w:name="Medium Grid 3" w:uiPriority="69"/>
-    <w:lsdException w:name="Dark List" w:uiPriority="70"/>
-    <w:lsdException w:name="Colorful Shading" w:uiPriority="71"/>
-    <w:lsdException w:name="Colorful List" w:uiPriority="72"/>
-    <w:lsdException w:name="Colorful Grid" w:uiPriority="73"/>
-    <w:lsdException w:name="Light Shading Accent 1" w:uiPriority="60"/>
-    <w:lsdException w:name="Light List Accent 1" w:uiPriority="61"/>
-    <w:lsdException w:name="Light Grid Accent 1" w:uiPriority="62"/>
-    <w:lsdException w:name="Medium Shading 1 Accent 1" w:uiPriority="63"/>
-    <w:lsdException w:name="Medium Shading 2 Accent 1" w:uiPriority="64"/>
-    <w:lsdException w:name="Medium List 1 Accent 1" w:uiPriority="65"/>
-    <w:lsdException w:name="Revision" w:semiHidden="1"/>
-    <w:lsdException w:name="List Paragraph" w:uiPriority="34" w:qFormat="1"/>
-    <w:lsdException w:name="Quote" w:uiPriority="1" w:qFormat="1"/>
-    <w:lsdException w:name="Intense Quote" w:uiPriority="30" w:qFormat="1"/>
-    <w:lsdException w:name="Medium List 2 Accent 1" w:uiPriority="66"/>
-    <w:lsdException w:name="Medium Grid 1 Accent 1" w:uiPriority="67"/>
-    <w:lsdException w:name="Medium Grid 2 Accent 1" w:uiPriority="68"/>
-    <w:lsdException w:name="Medium Grid 3 Accent 1" w:uiPriority="69"/>
-    <w:lsdException w:name="Dark List Accent 1" w:uiPriority="70"/>
-    <w:lsdException w:name="Colorful Shading Accent 1" w:uiPriority="71"/>
-    <w:lsdException w:name="Colorful List Accent 1" w:uiPriority="72"/>
-    <w:lsdException w:name="Colorful Grid Accent 1" w:uiPriority="73"/>
-    <w:lsdException w:name="Light Shading Accent 2" w:uiPriority="60"/>
-    <w:lsdException w:name="Light List Accent 2" w:uiPriority="61"/>
-    <w:lsdException w:name="Light Grid Accent 2" w:uiPriority="62"/>
-    <w:lsdException w:name="Medium Shading 1 Accent 2" w:uiPriority="63"/>
-    <w:lsdException w:name="Medium Shading 2 Accent 2" w:uiPriority="64"/>
-    <w:lsdException w:name="Medium List 1 Accent 2" w:uiPriority="65"/>
-    <w:lsdException w:name="Medium List 2 Accent 2" w:uiPriority="66"/>
-    <w:lsdException w:name="Medium Grid 1 Accent 2" w:uiPriority="67"/>
-    <w:lsdException w:name="Medium Grid 2 Accent 2" w:uiPriority="68"/>
-    <w:lsdException w:name="Medium Grid 3 Accent 2" w:uiPriority="69"/>
-    <w:lsdException w:name="Dark List Accent 2" w:uiPriority="70"/>
-    <w:lsdException w:name="Colorful Shading Accent 2" w:uiPriority="71"/>
-    <w:lsdException w:name="Colorful List Accent 2" w:uiPriority="72"/>
-    <w:lsdException w:name="Colorful Grid Accent 2" w:uiPriority="73"/>
-    <w:lsdException w:name="Light Shading Accent 3" w:uiPriority="60"/>
-    <w:lsdException w:name="Light List Accent 3" w:uiPriority="61"/>
-    <w:lsdException w:name="Light Grid Accent 3" w:uiPriority="62"/>
-    <w:lsdException w:name="Medium Shading 1 Accent 3" w:uiPriority="63"/>
-    <w:lsdException w:name="Medium Shading 2 Accent 3" w:uiPriority="64"/>
-    <w:lsdException w:name="Medium List 1 Accent 3" w:uiPriority="65"/>
-    <w:lsdException w:name="Medium List 2 Accent 3" w:uiPriority="66"/>
-    <w:lsdException w:name="Medium Grid 1 Accent 3" w:uiPriority="67"/>
-    <w:lsdException w:name="Medium Grid 2 Accent 3" w:uiPriority="68"/>
-    <w:lsdException w:name="Medium Grid 3 Accent 3" w:uiPriority="69"/>
-    <w:lsdException w:name="Dark List Accent 3" w:uiPriority="70"/>
-    <w:lsdException w:name="Colorful Shading Accent 3" w:uiPriority="71"/>
-    <w:lsdException w:name="Colorful List Accent 3" w:uiPriority="72"/>
-    <w:lsdException w:name="Colorful Grid Accent 3" w:uiPriority="73"/>
-    <w:lsdException w:name="Light Shading Accent 4" w:uiPriority="60"/>
-    <w:lsdException w:name="Light List Accent 4" w:uiPriority="61"/>
-    <w:lsdException w:name="Light Grid Accent 4" w:uiPriority="62"/>
-    <w:lsdException w:name="Medium Shading 1 Accent 4" w:uiPriority="63"/>
-    <w:lsdException w:name="Medium Shading 2 Accent 4" w:uiPriority="64"/>
-    <w:lsdException w:name="Medium List 1 Accent 4" w:uiPriority="65"/>
-    <w:lsdException w:name="Medium List 2 Accent 4" w:uiPriority="66"/>
-    <w:lsdException w:name="Medium Grid 1 Accent 4" w:uiPriority="67"/>
-    <w:lsdException w:name="Medium Grid 2 Accent 4" w:uiPriority="68"/>
-    <w:lsdException w:name="Medium Grid 3 Accent 4" w:uiPriority="69"/>
-    <w:lsdException w:name="Dark List Accent 4" w:uiPriority="70"/>
-    <w:lsdException w:name="Colorful Shading Accent 4" w:uiPriority="71"/>
-    <w:lsdException w:name="Colorful List Accent 4" w:uiPriority="72"/>
-    <w:lsdException w:name="Colorful Grid Accent 4" w:uiPriority="73"/>
-    <w:lsdException w:name="Light Shading Accent 5" w:uiPriority="60"/>
-    <w:lsdException w:name="Light List Accent 5" w:uiPriority="61"/>
-    <w:lsdException w:name="Light Grid Accent 5" w:uiPriority="62"/>
-    <w:lsdException w:name="Medium Shading 1 Accent 5" w:uiPriority="63"/>
-    <w:lsdException w:name="Medium Shading 2 Accent 5" w:uiPriority="64"/>
-    <w:lsdException w:name="Medium List 1 Accent 5" w:uiPriority="65"/>
-    <w:lsdException w:name="Medium List 2 Accent 5" w:uiPriority="66"/>
-    <w:lsdException w:name="Medium Grid 1 Accent 5" w:uiPriority="67"/>
-    <w:lsdException w:name="Medium Grid 2 Accent 5" w:uiPriority="68"/>
-    <w:lsdException w:name="Medium Grid 3 Accent 5" w:uiPriority="69"/>
-    <w:lsdException w:name="Dark List Accent 5" w:uiPriority="70"/>
-    <w:lsdException w:name="Colorful Shading Accent 5" w:uiPriority="71"/>
-    <w:lsdException w:name="Colorful List Accent 5" w:uiPriority="72"/>
-    <w:lsdException w:name="Colorful Grid Accent 5" w:uiPriority="73"/>
-    <w:lsdException w:name="Light Shading Accent 6" w:uiPriority="60"/>
-    <w:lsdException w:name="Light List Accent 6" w:uiPriority="61"/>
-    <w:lsdException w:name="Light Grid Accent 6" w:uiPriority="62"/>
-    <w:lsdException w:name="Medium Shading 1 Accent 6" w:uiPriority="63"/>
-    <w:lsdException w:name="Medium Shading 2 Accent 6" w:uiPriority="64"/>
-    <w:lsdException w:name="Medium List 1 Accent 6" w:uiPriority="65"/>
-    <w:lsdException w:name="Medium List 2 Accent 6" w:uiPriority="66"/>
-    <w:lsdException w:name="Medium Grid 1 Accent 6" w:uiPriority="67"/>
-    <w:lsdException w:name="Medium Grid 2 Accent 6" w:uiPriority="68"/>
-    <w:lsdException w:name="Medium Grid 3 Accent 6" w:uiPriority="69"/>
-    <w:lsdException w:name="Dark List Accent 6" w:uiPriority="70"/>
-    <w:lsdException w:name="Colorful Shading Accent 6" w:uiPriority="71"/>
-    <w:lsdException w:name="Colorful List Accent 6" w:uiPriority="72"/>
-    <w:lsdException w:name="Colorful Grid Accent 6" w:uiPriority="73"/>
-    <w:lsdException w:name="Subtle Emphasis" w:uiPriority="19" w:qFormat="1"/>
-    <w:lsdException w:name="Intense Emphasis" w:uiPriority="21" w:qFormat="1"/>
-    <w:lsdException w:name="Subtle Reference" w:uiPriority="31" w:qFormat="1"/>
-    <w:lsdException w:name="Intense Reference" w:uiPriority="32" w:qFormat="1"/>
-    <w:lsdException w:name="Book Title" w:uiPriority="33" w:qFormat="1"/>
-    <w:lsdException w:name="Bibliography" w:semiHidden="1" w:uiPriority="37" w:unhideWhenUsed="1"/>
-    <w:lsdException w:name="TOC Heading" w:semiHidden="1" w:uiPriority="39" w:unhideWhenUsed="1" w:qFormat="1"/>
-    <w:lsdException w:name="Plain Table 1" w:uiPriority="41"/>
-    <w:lsdException w:name="Plain Table 2" w:uiPriority="42"/>
-    <w:lsdException w:name="Plain Table 3" w:uiPriority="43"/>
-    <w:lsdException w:name="Plain Table 4" w:uiPriority="44"/>
-    <w:lsdException w:name="Plain Table 5" w:uiPriority="45"/>
-    <w:lsdException w:name="Grid Table Light" w:uiPriority="40"/>
-    <w:lsdException w:name="Grid Table 1 Light" w:uiPriority="46"/>
-    <w:lsdException w:name="Grid Table 2" w:uiPriority="47"/>
-    <w:lsdException w:name="Grid Table 3" w:uiPriority="48"/>
-    <w:lsdException w:name="Grid Table 4" w:uiPriority="49"/>
-    <w:lsdException w:name="Grid Table 5 Dark" w:uiPriority="50"/>
-    <w:lsdException w:name="Grid Table 6 Colorful" w:uiPriority="51"/>
-    <w:lsdException w:name="Grid Table 7 Colorful" w:uiPriority="52"/>
-    <w:lsdException w:name="Grid Table 1 Light Accent 1" w:uiPriority="46"/>
-    <w:lsdException w:name="Grid Table 2 Accent 1" w:uiPriority="47"/>
-    <w:lsdException w:name="Grid Table 3 Accent 1" w:uiPriority="48"/>
-    <w:lsdException w:name="Grid Table 4 Accent 1" w:uiPriority="49"/>
-    <w:lsdException w:name="Grid Table 5 Dark Accent 1" w:uiPriority="50"/>
-    <w:lsdException w:name="Grid Table 6 Colorful Accent 1" w:uiPriority="51"/>
-    <w:lsdException w:name="Grid Table 7 Colorful Accent 1" w:uiPriority="52"/>
-    <w:lsdException w:name="Grid Table 1 Light Accent 2" w:uiPriority="46"/>
-    <w:lsdException w:name="Grid Table 2 Accent 2" w:uiPriority="47"/>
-    <w:lsdException w:name="Grid Table 3 Accent 2" w:uiPriority="48"/>
-    <w:lsdException w:name="Grid Table 4 Accent 2" w:uiPriority="49"/>
-    <w:lsdException w:name="Grid Table 5 Dark Accent 2" w:uiPriority="50"/>
-    <w:lsdException w:name="Grid Table 6 Colorful Accent 2" w:uiPriority="51"/>
-    <w:lsdException w:name="Grid Table 7 Colorful Accent 2" w:uiPriority="52"/>
-    <w:lsdException w:name="Grid Table 1 Light Accent 3" w:uiPriority="46"/>
-    <w:lsdException w:name="Grid Table 2 Accent 3" w:uiPriority="47"/>
-    <w:lsdException w:name="Grid Table 3 Accent 3" w:uiPriority="48"/>
-    <w:lsdException w:name="Grid Table 4 Accent 3" w:uiPriority="49"/>
-    <w:lsdException w:name="Grid Table 5 Dark Accent 3" w:uiPriority="50"/>
-    <w:lsdException w:name="Grid Table 6 Colorful Accent 3" w:uiPriority="51"/>
-    <w:lsdException w:name="Grid Table 7 Colorful Accent 3" w:uiPriority="52"/>
-    <w:lsdException w:name="Grid Table 1 Light Accent 4" w:uiPriority="46"/>
-    <w:lsdException w:name="Grid Table 2 Accent 4" w:uiPriority="47"/>
-    <w:lsdException w:name="Grid Table 3 Accent 4" w:uiPriority="48"/>
-    <w:lsdException w:name="Grid Table 4 Accent 4" w:uiPriority="49"/>
-    <w:lsdException w:name="Grid Table 5 Dark Accent 4" w:uiPriority="50"/>
-    <w:lsdException w:name="Grid Table 6 Colorful Accent 4" w:uiPriority="51"/>
-    <w:lsdException w:name="Grid Table 7 Colorful Accent 4" w:uiPriority="52"/>
-    <w:lsdException w:name="Grid Table 1 Light Accent 5" w:uiPriority="46"/>
-    <w:lsdException w:name="Grid Table 2 Accent 5" w:uiPriority="47"/>
-    <w:lsdException w:name="Grid Table 3 Accent 5" w:uiPriority="48"/>
-    <w:lsdException w:name="Grid Table 4 Accent 5" w:uiPriority="49"/>
-    <w:lsdException w:name="Grid Table 5 Dark Accent 5" w:uiPriority="50"/>
-    <w:lsdException w:name="Grid Table 6 Colorful Accent 5" w:uiPriority="51"/>
-    <w:lsdException w:name="Grid Table 7 Colorful Accent 5" w:uiPriority="52"/>
-    <w:lsdException w:name="Grid Table 1 Light Accent 6" w:uiPriority="46"/>
-    <w:lsdException w:name="Grid Table 2 Accent 6" w:uiPriority="47"/>
-    <w:lsdException w:name="Grid Table 3 Accent 6" w:uiPriority="48"/>
-    <w:lsdException w:name="Grid Table 4 Accent 6" w:uiPriority="49"/>
-    <w:lsdException w:name="Grid Table 5 Dark Accent 6" w:uiPriority="50"/>
-    <w:lsdException w:name="Grid Table 6 Colorful Accent 6" w:uiPriority="51"/>
-    <w:lsdException w:name="Grid Table 7 Colorful Accent 6" w:uiPriority="52"/>
-    <w:lsdException w:name="List Table 1 Light" w:uiPriority="46"/>
-    <w:lsdException w:name="List Table 2" w:uiPriority="47"/>
-    <w:lsdException w:name="List Table 3" w:uiPriority="48"/>
-    <w:lsdException w:name="List Table 4" w:uiPriority="49"/>
-    <w:lsdException w:name="List Table 5 Dark" w:uiPriority="50"/>
-    <w:lsdException w:name="List Table 6 Colorful" w:uiPriority="51"/>
-    <w:lsdException w:name="List Table 7 Colorful" w:uiPriority="52"/>
-    <w:lsdException w:name="List Table 1 Light Accent 1" w:uiPriority="46"/>
-    <w:lsdException w:name="List Table 2 Accent 1" w:uiPriority="47"/>
-    <w:lsdException w:name="List Table 3 Accent 1" w:uiPriority="48"/>
-    <w:lsdException w:name="List Table 4 Accent 1" w:uiPriority="49"/>
-    <w:lsdException w:name="List Table 5 Dark Accent 1" w:uiPriority="50"/>
-    <w:lsdException w:name="List Table 6 Colorful Accent 1" w:uiPriority="51"/>
-    <w:lsdException w:name="List Table 7 Colorful Accent 1" w:uiPriority="52"/>
-    <w:lsdException w:name="List Table 1 Light Accent 2" w:uiPriority="46"/>
-    <w:lsdException w:name="List Table 2 Accent 2" w:uiPriority="47"/>
-    <w:lsdException w:name="List Table 3 Accent 2" w:uiPriority="48"/>
-    <w:lsdException w:name="List Table 4 Accent 2" w:uiPriority="49"/>
-    <w:lsdException w:name="List Table 5 Dark Accent 2" w:uiPriority="50"/>
-    <w:lsdException w:name="List Table 6 Colorful Accent 2" w:uiPriority="51"/>
-    <w:lsdException w:name="List Table 7 Colorful Accent 2" w:uiPriority="52"/>
-    <w:lsdException w:name="List Table 1 Light Accent 3" w:uiPriority="46"/>
-    <w:lsdException w:name="List Table 2 Accent 3" w:uiPriority="47"/>
-    <w:lsdException w:name="List Table 3 Accent 3" w:uiPriority="48"/>
-    <w:lsdException w:name="List Table 4 Accent 3" w:uiPriority="49"/>
-    <w:lsdException w:name="List Table 5 Dark Accent 3" w:uiPriority="50"/>
-    <w:lsdException w:name="List Table 6 Colorful Accent 3" w:uiPriority="51"/>
-    <w:lsdException w:name="List Table 7 Colorful Accent 3" w:uiPriority="52"/>
-    <w:lsdException w:name="List Table 1 Light Accent 4" w:uiPriority="46"/>
-    <w:lsdException w:name="List Table 2 Accent 4" w:uiPriority="47"/>
-    <w:lsdException w:name="List Table 3 Accent 4" w:uiPriority="48"/>
-    <w:lsdException w:name="List Table 4 Accent 4" w:uiPriority="49"/>
-    <w:lsdException w:name="List Table 5 Dark Accent 4" w:uiPriority="50"/>
-    <w:lsdException w:name="List Table 6 Colorful Accent 4" w:uiPriority="51"/>
-    <w:lsdException w:name="List Table 7 Colorful Accent 4" w:uiPriority="52"/>
-    <w:lsdException w:name="List Table 1 Light Accent 5" w:uiPriority="46"/>
-    <w:lsdException w:name="List Table 2 Accent 5" w:uiPriority="47"/>
-    <w:lsdException w:name="List Table 3 Accent 5" w:uiPriority="48"/>
-    <w:lsdException w:name="List Table 4 Accent 5" w:uiPriority="49"/>
-    <w:lsdException w:name="List Table 5 Dark Accent 5" w:uiPriority="50"/>
-    <w:lsdException w:name="List Table 6 Colorful Accent 5" w:uiPriority="51"/>
-    <w:lsdException w:name="List Table 7 Colorful Accent 5" w:uiPriority="52"/>
-    <w:lsdException w:name="List Table 1 Light Accent 6" w:uiPriority="46"/>
-    <w:lsdException w:name="List Table 2 Accent 6" w:uiPriority="47"/>
-    <w:lsdException w:name="List Table 3 Accent 6" w:uiPriority="48"/>
-    <w:lsdException w:name="List Table 4 Accent 6" w:uiPriority="49"/>
-    <w:lsdException w:name="List Table 5 Dark Accent 6" w:uiPriority="50"/>
-    <w:lsdException w:name="List Table 6 Colorful Accent 6" w:uiPriority="51"/>
-    <w:lsdException w:name="List Table 7 Colorful Accent 6" w:uiPriority="52"/>
+  <w:latentStyles w:defLockedState="0" w:defUIPriority="99" w:defSemiHidden="1" w:defUnhideWhenUsed="1" w:defQFormat="0" w:count="267">
+    <w:lsdException w:name="Normal" w:semiHidden="0" w:uiPriority="0" w:unhideWhenUsed="0" w:qFormat="1"/>
+    <w:lsdException w:name="heading 1" w:semiHidden="0" w:uiPriority="9" w:unhideWhenUsed="0" w:qFormat="1"/>
+    <w:lsdException w:name="heading 2" w:uiPriority="9" w:qFormat="1"/>
+    <w:lsdException w:name="heading 3" w:uiPriority="1" w:qFormat="1"/>
+    <w:lsdException w:name="heading 4" w:uiPriority="9" w:qFormat="1"/>
+    <w:lsdException w:name="heading 5" w:uiPriority="9" w:qFormat="1"/>
+    <w:lsdException w:name="heading 6" w:uiPriority="9" w:qFormat="1"/>
+    <w:lsdException w:name="heading 7" w:uiPriority="9" w:qFormat="1"/>
+    <w:lsdException w:name="heading 8" w:uiPriority="9" w:qFormat="1"/>
+    <w:lsdException w:name="heading 9" w:uiPriority="9" w:qFormat="1"/>
+    <w:lsdException w:name="toc 1" w:uiPriority="39" w:qFormat="1"/>
+    <w:lsdException w:name="toc 2" w:uiPriority="39" w:qFormat="1"/>
+    <w:lsdException w:name="toc 3" w:uiPriority="39" w:qFormat="1"/>
+    <w:lsdException w:name="toc 4" w:uiPriority="39"/>
+    <w:lsdException w:name="toc 5" w:uiPriority="39"/>
+    <w:lsdException w:name="toc 6" w:uiPriority="39"/>
+    <w:lsdException w:name="toc 7" w:uiPriority="39"/>
+    <w:lsdException w:name="toc 8" w:uiPriority="39"/>
+    <w:lsdException w:name="toc 9" w:uiPriority="39"/>
+    <w:lsdException w:name="header" w:qFormat="1"/>
+    <w:lsdException w:name="footer" w:qFormat="1"/>
+    <w:lsdException w:name="caption" w:uiPriority="35" w:qFormat="1"/>
+    <w:lsdException w:name="List Bullet" w:qFormat="1"/>
+    <w:lsdException w:name="List Number" w:uiPriority="1" w:qFormat="1"/>
+    <w:lsdException w:name="List Number 2" w:uiPriority="1" w:qFormat="1"/>
+    <w:lsdException w:name="List Number 3" w:uiPriority="18"/>
+    <w:lsdException w:name="List Number 4" w:uiPriority="18"/>
+    <w:lsdException w:name="List Number 5" w:uiPriority="18"/>
+    <w:lsdException w:name="Title" w:semiHidden="0" w:uiPriority="2" w:unhideWhenUsed="0" w:qFormat="1"/>
+    <w:lsdException w:name="Closing" w:qFormat="1"/>
+    <w:lsdException w:name="Signature" w:uiPriority="9" w:qFormat="1"/>
+    <w:lsdException w:name="Default Paragraph Font" w:uiPriority="1"/>
+    <w:lsdException w:name="Subtitle" w:uiPriority="3" w:qFormat="1"/>
+    <w:lsdException w:name="Date" w:qFormat="1"/>
+    <w:lsdException w:name="Strong" w:semiHidden="0" w:uiPriority="10" w:unhideWhenUsed="0" w:qFormat="1"/>
+    <w:lsdException w:name="Emphasis" w:semiHidden="0" w:uiPriority="20" w:unhideWhenUsed="0" w:qFormat="1"/>
+    <w:lsdException w:name="Table Grid" w:semiHidden="0" w:uiPriority="59" w:unhideWhenUsed="0"/>
+    <w:lsdException w:name="Placeholder Text" w:unhideWhenUsed="0"/>
+    <w:lsdException w:name="No Spacing" w:uiPriority="1" w:qFormat="1"/>
+    <w:lsdException w:name="Light Shading" w:semiHidden="0" w:uiPriority="60" w:unhideWhenUsed="0"/>
+    <w:lsdException w:name="Light List" w:semiHidden="0" w:uiPriority="61" w:unhideWhenUsed="0"/>
+    <w:lsdException w:name="Light Grid" w:semiHidden="0" w:uiPriority="62" w:unhideWhenUsed="0"/>
+    <w:lsdException w:name="Medium Shading 1" w:semiHidden="0" w:uiPriority="63" w:unhideWhenUsed="0"/>
+    <w:lsdException w:name="Medium Shading 2" w:semiHidden="0" w:uiPriority="64" w:unhideWhenUsed="0"/>
+    <w:lsdException w:name="Medium List 1" w:semiHidden="0" w:uiPriority="65" w:unhideWhenUsed="0"/>
+    <w:lsdException w:name="Medium List 2" w:semiHidden="0" w:uiPriority="66" w:unhideWhenUsed="0"/>
+    <w:lsdException w:name="Medium Grid 1" w:semiHidden="0" w:uiPriority="67" w:unhideWhenUsed="0"/>
+    <w:lsdException w:name="Medium Grid 2" w:semiHidden="0" w:uiPriority="68" w:unhideWhenUsed="0"/>
+    <w:lsdException w:name="Medium Grid 3" w:semiHidden="0" w:uiPriority="69" w:unhideWhenUsed="0"/>
+    <w:lsdException w:name="Dark List" w:semiHidden="0" w:uiPriority="70" w:unhideWhenUsed="0"/>
+    <w:lsdException w:name="Colorful Shading" w:semiHidden="0" w:uiPriority="71" w:unhideWhenUsed="0"/>
+    <w:lsdException w:name="Colorful List" w:semiHidden="0" w:uiPriority="72" w:unhideWhenUsed="0"/>
+    <w:lsdException w:name="Colorful Grid" w:semiHidden="0" w:uiPriority="73" w:unhideWhenUsed="0"/>
+    <w:lsdException w:name="Light Shading Accent 1" w:semiHidden="0" w:uiPriority="60" w:unhideWhenUsed="0"/>
+    <w:lsdException w:name="Light List Accent 1" w:semiHidden="0" w:uiPriority="61" w:unhideWhenUsed="0"/>
+    <w:lsdException w:name="Light Grid Accent 1" w:semiHidden="0" w:uiPriority="62" w:unhideWhenUsed="0"/>
+    <w:lsdException w:name="Medium Shading 1 Accent 1" w:semiHidden="0" w:uiPriority="63" w:unhideWhenUsed="0"/>
+    <w:lsdException w:name="Medium Shading 2 Accent 1" w:semiHidden="0" w:uiPriority="64" w:unhideWhenUsed="0"/>
+    <w:lsdException w:name="Medium List 1 Accent 1" w:semiHidden="0" w:uiPriority="65" w:unhideWhenUsed="0"/>
+    <w:lsdException w:name="Revision" w:unhideWhenUsed="0"/>
+    <w:lsdException w:name="List Paragraph" w:semiHidden="0" w:uiPriority="34" w:unhideWhenUsed="0" w:qFormat="1"/>
+    <w:lsdException w:name="Quote" w:semiHidden="0" w:uiPriority="1" w:unhideWhenUsed="0" w:qFormat="1"/>
+    <w:lsdException w:name="Intense Quote" w:semiHidden="0" w:uiPriority="30" w:unhideWhenUsed="0" w:qFormat="1"/>
+    <w:lsdException w:name="Medium List 2 Accent 1" w:semiHidden="0" w:uiPriority="66" w:unhideWhenUsed="0"/>
+    <w:lsdException w:name="Medium Grid 1 Accent 1" w:semiHidden="0" w:uiPriority="67" w:unhideWhenUsed="0"/>
+    <w:lsdException w:name="Medium Grid 2 Accent 1" w:semiHidden="0" w:uiPriority="68" w:unhideWhenUsed="0"/>
+    <w:lsdException w:name="Medium Grid 3 Accent 1" w:semiHidden="0" w:uiPriority="69" w:unhideWhenUsed="0"/>
+    <w:lsdException w:name="Dark List Accent 1" w:semiHidden="0" w:uiPriority="70" w:unhideWhenUsed="0"/>
+    <w:lsdException w:name="Colorful Shading Accent 1" w:semiHidden="0" w:uiPriority="71" w:unhideWhenUsed="0"/>
+    <w:lsdException w:name="Colorful List Accent 1" w:semiHidden="0" w:uiPriority="72" w:unhideWhenUsed="0"/>
+    <w:lsdException w:name="Colorful Grid Accent 1" w:semiHidden="0" w:uiPriority="73" w:unhideWhenUsed="0"/>
+    <w:lsdException w:name="Light Shading Accent 2" w:semiHidden="0" w:uiPriority="60" w:unhideWhenUsed="0"/>
+    <w:lsdException w:name="Light List Accent 2" w:semiHidden="0" w:uiPriority="61" w:unhideWhenUsed="0"/>
+    <w:lsdException w:name="Light Grid Accent 2" w:semiHidden="0" w:uiPriority="62" w:unhideWhenUsed="0"/>
+    <w:lsdException w:name="Medium Shading 1 Accent 2" w:semiHidden="0" w:uiPriority="63" w:unhideWhenUsed="0"/>
+    <w:lsdException w:name="Medium Shading 2 Accent 2" w:semiHidden="0" w:uiPriority="64" w:unhideWhenUsed="0"/>
+    <w:lsdException w:name="Medium List 1 Accent 2" w:semiHidden="0" w:uiPriority="65" w:unhideWhenUsed="0"/>
+    <w:lsdException w:name="Medium List 2 Accent 2" w:semiHidden="0" w:uiPriority="66" w:unhideWhenUsed="0"/>
+    <w:lsdException w:name="Medium Grid 1 Accent 2" w:semiHidden="0" w:uiPriority="67" w:unhideWhenUsed="0"/>
+    <w:lsdException w:name="Medium Grid 2 Accent 2" w:semiHidden="0" w:uiPriority="68" w:unhideWhenUsed="0"/>
+    <w:lsdException w:name="Medium Grid 3 Accent 2" w:semiHidden="0" w:uiPriority="69" w:unhideWhenUsed="0"/>
+    <w:lsdException w:name="Dark List Accent 2" w:semiHidden="0" w:uiPriority="70" w:unhideWhenUsed="0"/>
+    <w:lsdException w:name="Colorful Shading Accent 2" w:semiHidden="0" w:uiPriority="71" w:unhideWhenUsed="0"/>
+    <w:lsdException w:name="Colorful List Accent 2" w:semiHidden="0" w:uiPriority="72" w:unhideWhenUsed="0"/>
+    <w:lsdException w:name="Colorful Grid Accent 2" w:semiHidden="0" w:uiPriority="73" w:unhideWhenUsed="0"/>
+    <w:lsdException w:name="Light Shading Accent 3" w:semiHidden="0" w:uiPriority="60" w:unhideWhenUsed="0"/>
+    <w:lsdException w:name="Light List Accent 3" w:semiHidden="0" w:uiPriority="61" w:unhideWhenUsed="0"/>
+    <w:lsdException w:name="Light Grid Accent 3" w:semiHidden="0" w:uiPriority="62" w:unhideWhenUsed="0"/>
+    <w:lsdException w:name="Medium Shading 1 Accent 3" w:semiHidden="0" w:uiPriority="63" w:unhideWhenUsed="0"/>
+    <w:lsdException w:name="Medium Shading 2 Accent 3" w:semiHidden="0" w:uiPriority="64" w:unhideWhenUsed="0"/>
+    <w:lsdException w:name="Medium List 1 Accent 3" w:semiHidden="0" w:uiPriority="65" w:unhideWhenUsed="0"/>
+    <w:lsdException w:name="Medium List 2 Accent 3" w:semiHidden="0" w:uiPriority="66" w:unhideWhenUsed="0"/>
+    <w:lsdException w:name="Medium Grid 1 Accent 3" w:semiHidden="0" w:uiPriority="67" w:unhideWhenUsed="0"/>
+    <w:lsdException w:name="Medium Grid 2 Accent 3" w:semiHidden="0" w:uiPriority="68" w:unhideWhenUsed="0"/>
+    <w:lsdException w:name="Medium Grid 3 Accent 3" w:semiHidden="0" w:uiPriority="69" w:unhideWhenUsed="0"/>
+    <w:lsdException w:name="Dark List Accent 3" w:semiHidden="0" w:uiPriority="70" w:unhideWhenUsed="0"/>
+    <w:lsdException w:name="Colorful Shading Accent 3" w:semiHidden="0" w:uiPriority="71" w:unhideWhenUsed="0"/>
+    <w:lsdException w:name="Colorful List Accent 3" w:semiHidden="0" w:uiPriority="72" w:unhideWhenUsed="0"/>
+    <w:lsdException w:name="Colorful Grid Accent 3" w:semiHidden="0" w:uiPriority="73" w:unhideWhenUsed="0"/>
+    <w:lsdException w:name="Light Shading Accent 4" w:semiHidden="0" w:uiPriority="60" w:unhideWhenUsed="0"/>
+    <w:lsdException w:name="Light List Accent 4" w:semiHidden="0" w:uiPriority="61" w:unhideWhenUsed="0"/>
+    <w:lsdException w:name="Light Grid Accent 4" w:semiHidden="0" w:uiPriority="62" w:unhideWhenUsed="0"/>
+    <w:lsdException w:name="Medium Shading 1 Accent 4" w:semiHidden="0" w:uiPriority="63" w:unhideWhenUsed="0"/>
+    <w:lsdException w:name="Medium Shading 2 Accent 4" w:semiHidden="0" w:uiPriority="64" w:unhideWhenUsed="0"/>
+    <w:lsdException w:name="Medium List 1 Accent 4" w:semiHidden="0" w:uiPriority="65" w:unhideWhenUsed="0"/>
+    <w:lsdException w:name="Medium List 2 Accent 4" w:semiHidden="0" w:uiPriority="66" w:unhideWhenUsed="0"/>
+    <w:lsdException w:name="Medium Grid 1 Accent 4" w:semiHidden="0" w:uiPriority="67" w:unhideWhenUsed="0"/>
+    <w:lsdException w:name="Medium Grid 2 Accent 4" w:semiHidden="0" w:uiPriority="68" w:unhideWhenUsed="0"/>
+    <w:lsdException w:name="Medium Grid 3 Accent 4" w:semiHidden="0" w:uiPriority="69" w:unhideWhenUsed="0"/>
+    <w:lsdException w:name="Dark List Accent 4" w:semiHidden="0" w:uiPriority="70" w:unhideWhenUsed="0"/>
+    <w:lsdException w:name="Colorful Shading Accent 4" w:semiHidden="0" w:uiPriority="71" w:unhideWhenUsed="0"/>
+    <w:lsdException w:name="Colorful List Accent 4" w:semiHidden="0" w:uiPriority="72" w:unhideWhenUsed="0"/>
+    <w:lsdException w:name="Colorful Grid Accent 4" w:semiHidden="0" w:uiPriority="73" w:unhideWhenUsed="0"/>
+    <w:lsdException w:name="Light Shading Accent 5" w:semiHidden="0" w:uiPriority="60" w:unhideWhenUsed="0"/>
+    <w:lsdException w:name="Light List Accent 5" w:semiHidden="0" w:uiPriority="61" w:unhideWhenUsed="0"/>
+    <w:lsdException w:name="Light Grid Accent 5" w:semiHidden="0" w:uiPriority="62" w:unhideWhenUsed="0"/>
+    <w:lsdException w:name="Medium Shading 1 Accent 5" w:semiHidden="0" w:uiPriority="63" w:unhideWhenUsed="0"/>
+    <w:lsdException w:name="Medium Shading 2 Accent 5" w:semiHidden="0" w:uiPriority="64" w:unhideWhenUsed="0"/>
+    <w:lsdException w:name="Medium List 1 Accent 5" w:semiHidden="0" w:uiPriority="65" w:unhideWhenUsed="0"/>
+    <w:lsdException w:name="Medium List 2 Accent 5" w:semiHidden="0" w:uiPriority="66" w:unhideWhenUsed="0"/>
+    <w:lsdException w:name="Medium Grid 1 Accent 5" w:semiHidden="0" w:uiPriority="67" w:unhideWhenUsed="0"/>
+    <w:lsdException w:name="Medium Grid 2 Accent 5" w:semiHidden="0" w:uiPriority="68" w:unhideWhenUsed="0"/>
+    <w:lsdException w:name="Medium Grid 3 Accent 5" w:semiHidden="0" w:uiPriority="69" w:unhideWhenUsed="0"/>
+    <w:lsdException w:name="Dark List Accent 5" w:semiHidden="0" w:uiPriority="70" w:unhideWhenUsed="0"/>
+    <w:lsdException w:name="Colorful Shading Accent 5" w:semiHidden="0" w:uiPriority="71" w:unhideWhenUsed="0"/>
+    <w:lsdException w:name="Colorful List Accent 5" w:semiHidden="0" w:uiPriority="72" w:unhideWhenUsed="0"/>
+    <w:lsdException w:name="Colorful Grid Accent 5" w:semiHidden="0" w:uiPriority="73" w:unhideWhenUsed="0"/>
+    <w:lsdException w:name="Light Shading Accent 6" w:semiHidden="0" w:uiPriority="60" w:unhideWhenUsed="0"/>
+    <w:lsdException w:name="Light List Accent 6" w:semiHidden="0" w:uiPriority="61" w:unhideWhenUsed="0"/>
+    <w:lsdException w:name="Light Grid Accent 6" w:semiHidden="0" w:uiPriority="62" w:unhideWhenUsed="0"/>
+    <w:lsdException w:name="Medium Shading 1 Accent 6" w:semiHidden="0" w:uiPriority="63" w:unhideWhenUsed="0"/>
+    <w:lsdException w:name="Medium Shading 2 Accent 6" w:semiHidden="0" w:uiPriority="64" w:unhideWhenUsed="0"/>
+    <w:lsdException w:name="Medium List 1 Accent 6" w:semiHidden="0" w:uiPriority="65" w:unhideWhenUsed="0"/>
+    <w:lsdException w:name="Medium List 2 Accent 6" w:semiHidden="0" w:uiPriority="66" w:unhideWhenUsed="0"/>
+    <w:lsdException w:name="Medium Grid 1 Accent 6" w:semiHidden="0" w:uiPriority="67" w:unhideWhenUsed="0"/>
+    <w:lsdException w:name="Medium Grid 2 Accent 6" w:semiHidden="0" w:uiPriority="68" w:unhideWhenUsed="0"/>
+    <w:lsdException w:name="Medium Grid 3 Accent 6" w:semiHidden="0" w:uiPriority="69" w:unhideWhenUsed="0"/>
+    <w:lsdException w:name="Dark List Accent 6" w:semiHidden="0" w:uiPriority="70" w:unhideWhenUsed="0"/>
+    <w:lsdException w:name="Colorful Shading Accent 6" w:semiHidden="0" w:uiPriority="71" w:unhideWhenUsed="0"/>
+    <w:lsdException w:name="Colorful List Accent 6" w:semiHidden="0" w:uiPriority="72" w:unhideWhenUsed="0"/>
+    <w:lsdException w:name="Colorful Grid Accent 6" w:semiHidden="0" w:uiPriority="73" w:unhideWhenUsed="0"/>
+    <w:lsdException w:name="Subtle Emphasis" w:semiHidden="0" w:uiPriority="19" w:unhideWhenUsed="0" w:qFormat="1"/>
+    <w:lsdException w:name="Intense Emphasis" w:semiHidden="0" w:uiPriority="21" w:unhideWhenUsed="0" w:qFormat="1"/>
+    <w:lsdException w:name="Subtle Reference" w:semiHidden="0" w:uiPriority="31" w:unhideWhenUsed="0" w:qFormat="1"/>
+    <w:lsdException w:name="Intense Reference" w:semiHidden="0" w:uiPriority="32" w:unhideWhenUsed="0" w:qFormat="1"/>
+    <w:lsdException w:name="Book Title" w:semiHidden="0" w:uiPriority="33" w:unhideWhenUsed="0" w:qFormat="1"/>
+    <w:lsdException w:name="Bibliography" w:uiPriority="37"/>
+    <w:lsdException w:name="TOC Heading" w:uiPriority="39" w:qFormat="1"/>
   </w:latentStyles>
   <w:style w:type="paragraph" w:default="1" w:styleId="Normal">
     <w:name w:val="Normal"/>
@@ -33599,6 +32515,7 @@
     <w:uiPriority w:val="99"/>
     <w:semiHidden/>
     <w:unhideWhenUsed/>
+    <w:qFormat/>
     <w:tblPr>
       <w:tblInd w:w="0" w:type="dxa"/>
       <w:tblCellMar>
@@ -34009,6 +32926,7 @@
   <w:style w:type="character" w:customStyle="1" w:styleId="ListLabel13">
     <w:name w:val="ListLabel 13"/>
     <w:qFormat/>
+    <w:rsid w:val="008254DD"/>
     <w:rPr>
       <w:rFonts w:cs="Cambria"/>
       <w:color w:val="EF4623"/>
@@ -34017,6 +32935,7 @@
   <w:style w:type="character" w:customStyle="1" w:styleId="ListLabel14">
     <w:name w:val="ListLabel 14"/>
     <w:qFormat/>
+    <w:rsid w:val="008254DD"/>
     <w:rPr>
       <w:color w:val="EF4623"/>
     </w:rPr>
@@ -34024,6 +32943,7 @@
   <w:style w:type="character" w:customStyle="1" w:styleId="ListLabel15">
     <w:name w:val="ListLabel 15"/>
     <w:qFormat/>
+    <w:rsid w:val="008254DD"/>
     <w:rPr>
       <w:rFonts w:cs="Cambria"/>
       <w:color w:val="EF4623"/>
@@ -34032,6 +32952,7 @@
   <w:style w:type="character" w:customStyle="1" w:styleId="ListLabel16">
     <w:name w:val="ListLabel 16"/>
     <w:qFormat/>
+    <w:rsid w:val="008254DD"/>
     <w:rPr>
       <w:color w:val="EF4623"/>
     </w:rPr>
@@ -34043,6 +32964,7 @@
     <w:link w:val="EncabezadoCar"/>
     <w:uiPriority w:val="99"/>
     <w:qFormat/>
+    <w:rsid w:val="008254DD"/>
     <w:pPr>
       <w:keepNext/>
       <w:spacing w:before="240" w:after="120"/>
@@ -34256,6 +33178,7 @@
   <w:style w:type="paragraph" w:styleId="ndice1">
     <w:name w:val="index 1"/>
     <w:basedOn w:val="ndice"/>
+    <w:rsid w:val="008254DD"/>
   </w:style>
   <w:style w:type="paragraph" w:customStyle="1" w:styleId="Encabezadodelndice">
     <w:name w:val="Encabezado del índice"/>
@@ -34278,6 +33201,7 @@
     <w:basedOn w:val="Normal"/>
     <w:link w:val="CitaCar"/>
     <w:qFormat/>
+    <w:rsid w:val="008254DD"/>
   </w:style>
   <w:style w:type="paragraph" w:styleId="Firma">
     <w:name w:val="Signature"/>
@@ -34578,8 +33502,8 @@
     <w:basedOn w:val="Normal"/>
     <w:rsid w:val="009B4F09"/>
   </w:style>
-  <w:style w:type="paragraph" w:customStyle="1" w:styleId="Ttulo">
-    <w:name w:val="Título"/>
+  <w:style w:type="paragraph" w:customStyle="1" w:styleId="Ttulo2">
+    <w:name w:val="Título2"/>
     <w:basedOn w:val="Encabezamiento"/>
     <w:rsid w:val="00B44017"/>
   </w:style>
@@ -34599,6 +33523,7 @@
       <w:ind w:right="115"/>
     </w:pPr>
     <w:tblPr>
+      <w:tblInd w:w="0" w:type="dxa"/>
       <w:tblBorders>
         <w:top w:val="single" w:sz="4" w:space="0" w:color="auto"/>
         <w:left w:val="single" w:sz="4" w:space="0" w:color="auto"/>
@@ -34608,7 +33533,9 @@
         <w:insideV w:val="single" w:sz="4" w:space="0" w:color="auto"/>
       </w:tblBorders>
       <w:tblCellMar>
+        <w:top w:w="0" w:type="dxa"/>
         <w:left w:w="0" w:type="dxa"/>
+        <w:bottom w:w="0" w:type="dxa"/>
         <w:right w:w="0" w:type="dxa"/>
       </w:tblCellMar>
     </w:tblPr>
@@ -34656,6 +33583,7 @@
       <w:spacing w:before="60" w:after="60" w:line="240" w:lineRule="auto"/>
     </w:pPr>
     <w:tblPr>
+      <w:tblInd w:w="0" w:type="dxa"/>
       <w:tblBorders>
         <w:top w:val="single" w:sz="8" w:space="0" w:color="000000" w:themeColor="text1"/>
         <w:left w:val="single" w:sz="8" w:space="0" w:color="000000" w:themeColor="text1"/>
@@ -34665,7 +33593,9 @@
         <w:insideV w:val="single" w:sz="8" w:space="0" w:color="000000" w:themeColor="text1"/>
       </w:tblBorders>
       <w:tblCellMar>
+        <w:top w:w="0" w:type="dxa"/>
         <w:left w:w="72" w:type="dxa"/>
+        <w:bottom w:w="0" w:type="dxa"/>
         <w:right w:w="72" w:type="dxa"/>
       </w:tblCellMar>
     </w:tblPr>
@@ -34706,10 +33636,17 @@
     <w:tblPr>
       <w:tblStyleRowBandSize w:val="1"/>
       <w:tblStyleColBandSize w:val="1"/>
+      <w:tblInd w:w="0" w:type="dxa"/>
       <w:tblBorders>
         <w:top w:val="single" w:sz="8" w:space="0" w:color="000000" w:themeColor="text1"/>
         <w:bottom w:val="single" w:sz="8" w:space="0" w:color="000000" w:themeColor="text1"/>
       </w:tblBorders>
+      <w:tblCellMar>
+        <w:top w:w="0" w:type="dxa"/>
+        <w:left w:w="108" w:type="dxa"/>
+        <w:bottom w:w="0" w:type="dxa"/>
+        <w:right w:w="108" w:type="dxa"/>
+      </w:tblCellMar>
     </w:tblPr>
     <w:tblStylePr w:type="firstRow">
       <w:pPr>
@@ -35119,16 +34056,16 @@
 </file>
 
 <file path=customXml/item2.xml><?xml version="1.0" encoding="utf-8"?>
+<b:Sources xmlns:b="http://schemas.openxmlformats.org/officeDocument/2006/bibliography" SelectedStyle="\APA.XSL" StyleName="APA"/>
+</file>
+
+<file path=customXml/item3.xml><?xml version="1.0" encoding="utf-8"?>
 <?mso-contentType ?>
 <FormTemplates xmlns="http://schemas.microsoft.com/sharepoint/v3/contenttype/forms">
   <Display>DocumentLibraryForm</Display>
   <Edit>AssetEditForm</Edit>
   <New>DocumentLibraryForm</New>
 </FormTemplates>
-</file>
-
-<file path=customXml/item3.xml><?xml version="1.0" encoding="utf-8"?>
-<b:Sources xmlns:b="http://schemas.openxmlformats.org/officeDocument/2006/bibliography" SelectedStyle="\APA.XSL" StyleName="APA"/>
 </file>
 
 <file path=customXml/itemProps1.xml><?xml version="1.0" encoding="utf-8"?>
@@ -35140,17 +34077,17 @@
 </file>
 
 <file path=customXml/itemProps2.xml><?xml version="1.0" encoding="utf-8"?>
+<ds:datastoreItem xmlns:ds="http://schemas.openxmlformats.org/officeDocument/2006/customXml" ds:itemID="{3D72429A-4BF1-4FA4-A76F-40A3F5809250}">
+  <ds:schemaRefs>
+    <ds:schemaRef ds:uri="http://schemas.openxmlformats.org/officeDocument/2006/bibliography"/>
+  </ds:schemaRefs>
+</ds:datastoreItem>
+</file>
+
+<file path=customXml/itemProps3.xml><?xml version="1.0" encoding="utf-8"?>
 <ds:datastoreItem xmlns:ds="http://schemas.openxmlformats.org/officeDocument/2006/customXml" ds:itemID="{D688E3CC-6BFC-4E7C-8F7E-5968F9BFCA31}">
   <ds:schemaRefs>
     <ds:schemaRef ds:uri="http://schemas.microsoft.com/sharepoint/v3/contenttype/forms"/>
   </ds:schemaRefs>
 </ds:datastoreItem>
-</file>
-
-<file path=customXml/itemProps3.xml><?xml version="1.0" encoding="utf-8"?>
-<ds:datastoreItem xmlns:ds="http://schemas.openxmlformats.org/officeDocument/2006/customXml" ds:itemID="{3D72429A-4BF1-4FA4-A76F-40A3F5809250}">
-  <ds:schemaRefs>
-    <ds:schemaRef ds:uri="http://schemas.openxmlformats.org/officeDocument/2006/bibliography"/>
-  </ds:schemaRefs>
-</ds:datastoreItem>
 </file>
</xml_diff>

<commit_message>
version2.10 Especificacion de requisitos
</commit_message>
<xml_diff>
--- a/Casos de uso/Especificacion_de_requisitos.docx
+++ b/Casos de uso/Especificacion_de_requisitos.docx
@@ -104,6 +104,7 @@
                                 <w:dataBinding w:prefixMappings="xmlns:ns0='http://schemas.microsoft.com/office/2006/coverPageProps'" w:xpath="/ns0:CoverPageProperties[1]/ns0:Abstract[1]" w:storeItemID="{55AF091B-3C7A-41E3-B477-F2FDAA23CFDA}"/>
                                 <w:text/>
                               </w:sdtPr>
+                              <w:sdtEndPr/>
                               <w:sdtContent>
                                 <w:r>
                                   <w:t>Miguel Pascual Domínguez, Javier Pellejero Ortega, Isabel Pérez Pereda, Iván Prada Cazalla, Jesús Recio Herranz, Álvaro Rodríguez García</w:t>
@@ -165,6 +166,7 @@
                           <w:dataBinding w:prefixMappings="xmlns:ns0='http://schemas.microsoft.com/office/2006/coverPageProps'" w:xpath="/ns0:CoverPageProperties[1]/ns0:Abstract[1]" w:storeItemID="{55AF091B-3C7A-41E3-B477-F2FDAA23CFDA}"/>
                           <w:text/>
                         </w:sdtPr>
+                        <w:sdtEndPr/>
                         <w:sdtContent>
                           <w:r>
                             <w:t>Miguel Pascual Domínguez, Javier Pellejero Ortega, Isabel Pérez Pereda, Iván Prada Cazalla, Jesús Recio Herranz, Álvaro Rodríguez García</w:t>
@@ -334,6 +336,7 @@
                                       <w:dataBinding w:prefixMappings="xmlns:ns0='http://schemas.microsoft.com/office/2006/coverPageProps' " w:xpath="/ns0:CoverPageProperties[1]/ns0:CompanyFax[1]" w:storeItemID="{55AF091B-3C7A-41E3-B477-F2FDAA23CFDA}"/>
                                       <w:text/>
                                     </w:sdtPr>
+                                    <w:sdtEndPr/>
                                     <w:sdtContent>
                                       <w:r>
                                         <w:t>Proyecto Ingeniería del Software</w:t>
@@ -358,6 +361,7 @@
                                     <w:dataBinding w:prefixMappings="xmlns:ns0='http://schemas.microsoft.com/office/2006/coverPageProps' " w:xpath="/ns0:CoverPageProperties[1]/ns0:CompanyAddress[1]" w:storeItemID="{55AF091B-3C7A-41E3-B477-F2FDAA23CFDA}"/>
                                     <w:text/>
                                   </w:sdtPr>
+                                  <w:sdtEndPr/>
                                   <w:sdtContent>
                                     <w:p>
                                       <w:pPr>
@@ -385,6 +389,7 @@
                                     <w:dataBinding w:prefixMappings="xmlns:ns0='http://schemas.microsoft.com/office/2006/coverPageProps' " w:xpath="/ns0:CoverPageProperties[1]/ns0:CompanyEmail[1]" w:storeItemID="{55AF091B-3C7A-41E3-B477-F2FDAA23CFDA}"/>
                                     <w:text/>
                                   </w:sdtPr>
+                                  <w:sdtEndPr/>
                                   <w:sdtContent>
                                     <w:p>
                                       <w:pPr>
@@ -570,6 +575,7 @@
                                 <w:dataBinding w:prefixMappings="xmlns:ns0='http://schemas.microsoft.com/office/2006/coverPageProps' " w:xpath="/ns0:CoverPageProperties[1]/ns0:CompanyFax[1]" w:storeItemID="{55AF091B-3C7A-41E3-B477-F2FDAA23CFDA}"/>
                                 <w:text/>
                               </w:sdtPr>
+                              <w:sdtEndPr/>
                               <w:sdtContent>
                                 <w:r>
                                   <w:t>Proyecto Ingeniería del Software</w:t>
@@ -594,6 +600,7 @@
                               <w:dataBinding w:prefixMappings="xmlns:ns0='http://schemas.microsoft.com/office/2006/coverPageProps' " w:xpath="/ns0:CoverPageProperties[1]/ns0:CompanyAddress[1]" w:storeItemID="{55AF091B-3C7A-41E3-B477-F2FDAA23CFDA}"/>
                               <w:text/>
                             </w:sdtPr>
+                            <w:sdtEndPr/>
                             <w:sdtContent>
                               <w:p>
                                 <w:pPr>
@@ -621,6 +628,7 @@
                               <w:dataBinding w:prefixMappings="xmlns:ns0='http://schemas.microsoft.com/office/2006/coverPageProps' " w:xpath="/ns0:CoverPageProperties[1]/ns0:CompanyEmail[1]" w:storeItemID="{55AF091B-3C7A-41E3-B477-F2FDAA23CFDA}"/>
                               <w:text/>
                             </w:sdtPr>
+                            <w:sdtEndPr/>
                             <w:sdtContent>
                               <w:p>
                                 <w:pPr>
@@ -711,6 +719,7 @@
           <w:docPartUnique/>
         </w:docPartObj>
       </w:sdtPr>
+      <w:sdtEndPr/>
       <w:sdtContent>
         <w:p>
           <w:pPr>
@@ -973,8 +982,6 @@
           <w:r>
             <w:t>4. Casos de uso</w:t>
           </w:r>
-          <w:bookmarkStart w:id="2" w:name="_GoBack"/>
-          <w:bookmarkEnd w:id="2"/>
           <w:r>
             <w:rPr>
               <w:webHidden/>
@@ -1089,8 +1096,8 @@
           <w:pPr>
             <w:pStyle w:val="Encabezado1"/>
           </w:pPr>
-          <w:bookmarkStart w:id="3" w:name="_Toc439669957"/>
-          <w:bookmarkStart w:id="4" w:name="_Toc440960968"/>
+          <w:bookmarkStart w:id="2" w:name="_Toc439669957"/>
+          <w:bookmarkStart w:id="3" w:name="_Toc440960968"/>
           <w:r>
             <w:rPr>
               <w:noProof/>
@@ -1200,19 +1207,19 @@
           <w:r>
             <w:t xml:space="preserve">1. </w:t>
           </w:r>
-          <w:bookmarkStart w:id="5" w:name="_Toc437361123"/>
+          <w:bookmarkStart w:id="4" w:name="_Toc437361123"/>
           <w:r>
             <w:t>V</w:t>
           </w:r>
-          <w:bookmarkEnd w:id="3"/>
-          <w:bookmarkEnd w:id="5"/>
+          <w:bookmarkEnd w:id="2"/>
+          <w:bookmarkEnd w:id="4"/>
           <w:r>
             <w:t>ersiones</w:t>
           </w:r>
         </w:p>
       </w:sdtContent>
     </w:sdt>
-    <w:bookmarkEnd w:id="4" w:displacedByCustomXml="prev"/>
+    <w:bookmarkEnd w:id="3" w:displacedByCustomXml="prev"/>
     <w:p>
       <w:r>
         <w:t>En la tabla de a continuación se puede hacer un seguimiento de las versiones y personas que han realizado los cambios correspondientes.</w:t>
@@ -2729,6 +2736,111 @@
             <w:r>
               <w:t>Arreglada lista de casos de uso anticuada</w:t>
             </w:r>
+          </w:p>
+        </w:tc>
+      </w:tr>
+      <w:tr>
+        <w:tc>
+          <w:tcPr>
+            <w:tcW w:w="2107" w:type="dxa"/>
+            <w:tcBorders>
+              <w:top w:val="single" w:sz="2" w:space="0" w:color="000001"/>
+              <w:left w:val="single" w:sz="2" w:space="0" w:color="000001"/>
+              <w:bottom w:val="single" w:sz="2" w:space="0" w:color="000001"/>
+            </w:tcBorders>
+            <w:shd w:val="clear" w:color="auto" w:fill="auto"/>
+            <w:tcMar>
+              <w:left w:w="36" w:type="dxa"/>
+            </w:tcMar>
+            <w:vAlign w:val="center"/>
+          </w:tcPr>
+          <w:p>
+            <w:pPr>
+              <w:pStyle w:val="Contenidodelatabla"/>
+              <w:spacing w:after="0" w:line="240" w:lineRule="auto"/>
+              <w:jc w:val="center"/>
+            </w:pPr>
+            <w:r>
+              <w:t xml:space="preserve">Isabel Pérez Pereda y Jesús Recio Herranz </w:t>
+            </w:r>
+          </w:p>
+        </w:tc>
+        <w:tc>
+          <w:tcPr>
+            <w:tcW w:w="2106" w:type="dxa"/>
+            <w:tcBorders>
+              <w:top w:val="single" w:sz="2" w:space="0" w:color="000001"/>
+              <w:left w:val="single" w:sz="2" w:space="0" w:color="000001"/>
+              <w:bottom w:val="single" w:sz="2" w:space="0" w:color="000001"/>
+            </w:tcBorders>
+            <w:shd w:val="clear" w:color="auto" w:fill="auto"/>
+            <w:tcMar>
+              <w:left w:w="36" w:type="dxa"/>
+            </w:tcMar>
+            <w:vAlign w:val="center"/>
+          </w:tcPr>
+          <w:p>
+            <w:pPr>
+              <w:pStyle w:val="Contenidodelatabla"/>
+              <w:spacing w:after="0" w:line="240" w:lineRule="auto"/>
+              <w:jc w:val="center"/>
+            </w:pPr>
+            <w:r>
+              <w:t>19/01/2016</w:t>
+            </w:r>
+          </w:p>
+        </w:tc>
+        <w:tc>
+          <w:tcPr>
+            <w:tcW w:w="2106" w:type="dxa"/>
+            <w:tcBorders>
+              <w:top w:val="single" w:sz="2" w:space="0" w:color="000001"/>
+              <w:left w:val="single" w:sz="2" w:space="0" w:color="000001"/>
+              <w:bottom w:val="single" w:sz="2" w:space="0" w:color="000001"/>
+            </w:tcBorders>
+            <w:shd w:val="clear" w:color="auto" w:fill="auto"/>
+            <w:tcMar>
+              <w:left w:w="36" w:type="dxa"/>
+            </w:tcMar>
+            <w:vAlign w:val="center"/>
+          </w:tcPr>
+          <w:p>
+            <w:pPr>
+              <w:pStyle w:val="Contenidodelatabla"/>
+              <w:spacing w:after="0" w:line="240" w:lineRule="auto"/>
+              <w:jc w:val="center"/>
+            </w:pPr>
+            <w:r>
+              <w:t>2.10</w:t>
+            </w:r>
+          </w:p>
+        </w:tc>
+        <w:tc>
+          <w:tcPr>
+            <w:tcW w:w="2105" w:type="dxa"/>
+            <w:tcBorders>
+              <w:top w:val="single" w:sz="2" w:space="0" w:color="000001"/>
+              <w:left w:val="single" w:sz="2" w:space="0" w:color="000001"/>
+              <w:bottom w:val="single" w:sz="2" w:space="0" w:color="000001"/>
+              <w:right w:val="single" w:sz="2" w:space="0" w:color="000001"/>
+            </w:tcBorders>
+            <w:shd w:val="clear" w:color="auto" w:fill="auto"/>
+            <w:tcMar>
+              <w:left w:w="36" w:type="dxa"/>
+            </w:tcMar>
+            <w:vAlign w:val="center"/>
+          </w:tcPr>
+          <w:p>
+            <w:pPr>
+              <w:pStyle w:val="Contenidodelatabla"/>
+              <w:spacing w:after="0" w:line="240" w:lineRule="auto"/>
+              <w:jc w:val="center"/>
+            </w:pPr>
+            <w:r>
+              <w:t>Corrección caso de uso #4 y versión final.</w:t>
+            </w:r>
+            <w:bookmarkStart w:id="5" w:name="_GoBack"/>
+            <w:bookmarkEnd w:id="5"/>
           </w:p>
         </w:tc>
       </w:tr>
@@ -12656,7 +12768,13 @@
               <w:spacing w:after="0"/>
             </w:pPr>
             <w:r>
-              <w:t>Eliminarficha de empleado.</w:t>
+              <w:t>Eliminar</w:t>
+            </w:r>
+            <w:r>
+              <w:t xml:space="preserve"> </w:t>
+            </w:r>
+            <w:r>
+              <w:t>ficha de empleado.</w:t>
             </w:r>
           </w:p>
         </w:tc>
@@ -14014,7 +14132,13 @@
               <w:rPr>
                 <w:lang w:val="es-ES"/>
               </w:rPr>
-              <w:t>Si hay problemas en la rescisión del contrato (contrato no terminado o motivos injustificados de despido de acuerdo al reglamento interno), el sistema mostrará el mensaje de error :”No se pudo despedir al empleado” y volverá al caso de uso #2.1.1</w:t>
+              <w:t>Si hay problemas en la rescisión del contrato (contrato no terminado o motivos injustificados de despido de acuerdo al reglamento interno), el sistema mostrará el mensaje de error :”No se pudo despedir al emp</w:t>
+            </w:r>
+            <w:r>
+              <w:rPr>
+                <w:lang w:val="es-ES"/>
+              </w:rPr>
+              <w:t>leado”</w:t>
             </w:r>
           </w:p>
         </w:tc>
@@ -15016,21 +15140,7 @@
               <w:rPr>
                 <w:lang w:val="es-ES"/>
               </w:rPr>
-              <w:t xml:space="preserve">El sistema comprueba que los datos son del tipo especificado por el diagrama de clases (si fallo S-1), y que el (nombre &amp;&amp; apellidos) no existan ya en la base de </w:t>
-            </w:r>
-            <w:proofErr w:type="gramStart"/>
-            <w:r>
-              <w:rPr>
-                <w:lang w:val="es-ES"/>
-              </w:rPr>
-              <w:t>datos(</w:t>
-            </w:r>
-            <w:proofErr w:type="gramEnd"/>
-            <w:r>
-              <w:rPr>
-                <w:lang w:val="es-ES"/>
-              </w:rPr>
-              <w:t>si fallo S-2).</w:t>
+              <w:t>El sistema comprueba que los datos son del tipo especificado por el diagrama de clases (si fallo S-1), y que el (nombre &amp;&amp; apellidos) no existan ya en la base de datos(si fallo S-2).</w:t>
             </w:r>
           </w:p>
           <w:p>
@@ -15132,21 +15242,7 @@
               <w:rPr>
                 <w:lang w:val="es-ES"/>
               </w:rPr>
-              <w:t xml:space="preserve">Se añade el empleado a la base de </w:t>
-            </w:r>
-            <w:proofErr w:type="gramStart"/>
-            <w:r>
-              <w:rPr>
-                <w:lang w:val="es-ES"/>
-              </w:rPr>
-              <w:t>datos(</w:t>
-            </w:r>
-            <w:proofErr w:type="gramEnd"/>
-            <w:r>
-              <w:rPr>
-                <w:lang w:val="es-ES"/>
-              </w:rPr>
-              <w:t>Sin datos de PAS/PDI).</w:t>
+              <w:t>Se añade el empleado a la base de datos(Sin datos de PAS/PDI).</w:t>
             </w:r>
           </w:p>
         </w:tc>
@@ -15567,16 +15663,8 @@
               <w:rPr>
                 <w:lang w:val="es-ES"/>
               </w:rPr>
-              <w:t>Se mostrará el mensaje “Rellene todos los campos” y se volverá a la ventana en la que se muestra la base de datos, descartando los cambios</w:t>
-            </w:r>
-            <w:proofErr w:type="gramStart"/>
-            <w:r>
-              <w:rPr>
-                <w:lang w:val="es-ES"/>
-              </w:rPr>
-              <w:t>..</w:t>
-            </w:r>
-            <w:proofErr w:type="gramEnd"/>
+              <w:t>Se mostrará el mensaje “Rellene todos los campos” y se volverá a la ventana en la que se muestra la base de datos, descartando los cambios..</w:t>
+            </w:r>
           </w:p>
         </w:tc>
       </w:tr>
@@ -16493,21 +16581,7 @@
               <w:rPr>
                 <w:lang w:val="es-ES"/>
               </w:rPr>
-              <w:t xml:space="preserve">Se comprueba que el usuario está </w:t>
-            </w:r>
-            <w:proofErr w:type="gramStart"/>
-            <w:r>
-              <w:rPr>
-                <w:lang w:val="es-ES"/>
-              </w:rPr>
-              <w:t>creado(</w:t>
-            </w:r>
-            <w:proofErr w:type="gramEnd"/>
-            <w:r>
-              <w:rPr>
-                <w:lang w:val="es-ES"/>
-              </w:rPr>
-              <w:t>si fallo S-1), y que son el tipo de dato correcto(si fallo S-2).</w:t>
+              <w:t>Se comprueba que el usuario está creado(si fallo S-1), y que son el tipo de dato correcto(si fallo S-2).</w:t>
             </w:r>
           </w:p>
           <w:p>
@@ -17889,21 +17963,7 @@
               <w:rPr>
                 <w:lang w:val="es-ES"/>
               </w:rPr>
-              <w:t xml:space="preserve">El sistema comprueba que el usuario está </w:t>
-            </w:r>
-            <w:proofErr w:type="gramStart"/>
-            <w:r>
-              <w:rPr>
-                <w:lang w:val="es-ES"/>
-              </w:rPr>
-              <w:t>creado(</w:t>
-            </w:r>
-            <w:proofErr w:type="gramEnd"/>
-            <w:r>
-              <w:rPr>
-                <w:lang w:val="es-ES"/>
-              </w:rPr>
-              <w:t>si fallo S-1), y que son el tipo de dato correcto(si fallo S-2).</w:t>
+              <w:t>El sistema comprueba que el usuario está creado(si fallo S-1), y que son el tipo de dato correcto(si fallo S-2).</w:t>
             </w:r>
           </w:p>
           <w:p>
@@ -19701,21 +19761,7 @@
               <w:rPr>
                 <w:lang w:val="es-ES"/>
               </w:rPr>
-              <w:t xml:space="preserve">El sistema solo mostrará los empleados de PDI o PAS </w:t>
-            </w:r>
-            <w:proofErr w:type="gramStart"/>
-            <w:r>
-              <w:rPr>
-                <w:lang w:val="es-ES"/>
-              </w:rPr>
-              <w:t>respectivamente(</w:t>
-            </w:r>
-            <w:proofErr w:type="gramEnd"/>
-            <w:r>
-              <w:rPr>
-                <w:lang w:val="es-ES"/>
-              </w:rPr>
-              <w:t>según si el campo de filtración deseado es de una o de otra).</w:t>
+              <w:t>El sistema solo mostrará los empleados de PDI o PAS respectivamente(según si el campo de filtración deseado es de una o de otra).</w:t>
             </w:r>
           </w:p>
         </w:tc>
@@ -25162,7 +25208,6 @@
               </w:rPr>
               <w:t xml:space="preserve">El sistema muestra formulario de </w:t>
             </w:r>
-            <w:proofErr w:type="gramStart"/>
             <w:r>
               <w:rPr>
                 <w:i/>
@@ -25174,14 +25219,7 @@
               <w:rPr>
                 <w:lang w:val="es-ES"/>
               </w:rPr>
-              <w:t>(</w:t>
-            </w:r>
-            <w:proofErr w:type="gramEnd"/>
-            <w:r>
-              <w:rPr>
-                <w:lang w:val="es-ES"/>
-              </w:rPr>
-              <w:t>nuevo ID y contraseña) y permite que el usuario pueda editar sus diferentes campos. El usuario lo completa.</w:t>
+              <w:t>(nuevo ID y contraseña) y permite que el usuario pueda editar sus diferentes campos. El usuario lo completa.</w:t>
             </w:r>
           </w:p>
         </w:tc>
@@ -26069,7 +26107,7 @@
               <w:rPr>
                 <w:b/>
               </w:rPr>
-              <w:t>Eliminarusuario</w:t>
+              <w:t>Eliminar usuario</w:t>
             </w:r>
           </w:p>
         </w:tc>
@@ -26189,7 +26227,16 @@
               <w:pStyle w:val="LO-normal"/>
               <w:widowControl w:val="0"/>
               <w:spacing w:after="0" w:line="240" w:lineRule="auto"/>
-            </w:pPr>
+              <w:rPr>
+                <w:lang w:val="es-ES"/>
+              </w:rPr>
+            </w:pPr>
+            <w:r>
+              <w:rPr>
+                <w:lang w:val="es-ES"/>
+              </w:rPr>
+              <w:t>Información de sesión</w:t>
+            </w:r>
           </w:p>
         </w:tc>
       </w:tr>
@@ -26244,9 +26291,15 @@
               <w:pStyle w:val="LO-normal"/>
               <w:widowControl w:val="0"/>
               <w:spacing w:after="0" w:line="240" w:lineRule="auto"/>
-            </w:pPr>
-            <w:r>
-              <w:t>El usuario está logueado</w:t>
+              <w:rPr>
+                <w:lang w:val="es-ES"/>
+              </w:rPr>
+            </w:pPr>
+            <w:r>
+              <w:rPr>
+                <w:lang w:val="es-ES"/>
+              </w:rPr>
+              <w:t>El usuario está logueado y se ha seleccionado la actividad Eliminar usuario</w:t>
             </w:r>
           </w:p>
         </w:tc>
@@ -26365,7 +26418,7 @@
               <w:rPr>
                 <w:lang w:val="es-ES"/>
               </w:rPr>
-              <w:t>La cuenta del usuario se elimina</w:t>
+              <w:t>La cuenta del usuario se elimina y vuelve a la pantalla anterior, actualizándose la base de datos</w:t>
             </w:r>
           </w:p>
         </w:tc>
@@ -26421,9 +26474,27 @@
               <w:pStyle w:val="LO-normal"/>
               <w:widowControl w:val="0"/>
               <w:spacing w:after="0" w:line="240" w:lineRule="auto"/>
-            </w:pPr>
-            <w:r>
-              <w:t>Se muestra el error</w:t>
+              <w:rPr>
+                <w:lang w:val="es-ES"/>
+              </w:rPr>
+            </w:pPr>
+            <w:r>
+              <w:rPr>
+                <w:lang w:val="es-ES"/>
+              </w:rPr>
+              <w:t>El Sistema vuelve a la panta</w:t>
+            </w:r>
+            <w:r>
+              <w:rPr>
+                <w:lang w:val="es-ES"/>
+              </w:rPr>
+              <w:t>l</w:t>
+            </w:r>
+            <w:r>
+              <w:rPr>
+                <w:lang w:val="es-ES"/>
+              </w:rPr>
+              <w:t>la anterior</w:t>
             </w:r>
           </w:p>
         </w:tc>
@@ -26642,7 +26713,42 @@
               <w:pStyle w:val="LO-normal"/>
               <w:widowControl w:val="0"/>
               <w:spacing w:after="0" w:line="240" w:lineRule="auto"/>
-            </w:pPr>
+              <w:rPr>
+                <w:lang w:val="es-ES"/>
+              </w:rPr>
+            </w:pPr>
+            <w:r>
+              <w:rPr>
+                <w:lang w:val="es-ES"/>
+              </w:rPr>
+              <w:t xml:space="preserve">El Sistema </w:t>
+            </w:r>
+            <w:r>
+              <w:rPr>
+                <w:lang w:val="es-ES"/>
+              </w:rPr>
+              <w:t xml:space="preserve">pide al usuario el identificador </w:t>
+            </w:r>
+            <w:r>
+              <w:rPr>
+                <w:lang w:val="es-ES"/>
+              </w:rPr>
+              <w:t xml:space="preserve">del </w:t>
+            </w:r>
+            <w:r>
+              <w:rPr>
+                <w:b/>
+                <w:i/>
+                <w:lang w:val="es-ES"/>
+              </w:rPr>
+              <w:t>usuario</w:t>
+            </w:r>
+            <w:r>
+              <w:rPr>
+                <w:lang w:val="es-ES"/>
+              </w:rPr>
+              <w:t xml:space="preserve"> a eliminar.</w:t>
+            </w:r>
           </w:p>
         </w:tc>
       </w:tr>
@@ -26667,6 +26773,9 @@
               <w:pStyle w:val="LO-normal"/>
               <w:widowControl w:val="0"/>
               <w:spacing w:after="0" w:line="240" w:lineRule="auto"/>
+              <w:rPr>
+                <w:lang w:val="es-ES"/>
+              </w:rPr>
             </w:pPr>
           </w:p>
         </w:tc>
@@ -26716,7 +26825,34 @@
               <w:pStyle w:val="LO-normal"/>
               <w:widowControl w:val="0"/>
               <w:spacing w:after="0" w:line="240" w:lineRule="auto"/>
-            </w:pPr>
+              <w:rPr>
+                <w:lang w:val="es-ES"/>
+              </w:rPr>
+            </w:pPr>
+            <w:r>
+              <w:rPr>
+                <w:lang w:val="es-ES"/>
+              </w:rPr>
+              <w:t>El u</w:t>
+            </w:r>
+            <w:r>
+              <w:rPr>
+                <w:lang w:val="es-ES"/>
+              </w:rPr>
+              <w:t>suario introduce el identificador</w:t>
+            </w:r>
+            <w:r>
+              <w:rPr>
+                <w:lang w:val="es-ES"/>
+              </w:rPr>
+              <w:t xml:space="preserve">. </w:t>
+            </w:r>
+            <w:r>
+              <w:rPr>
+                <w:lang w:val="es-ES"/>
+              </w:rPr>
+              <w:t>El sistema comprueba que el usuario tiene, al menos, permisos de creación de usuarios. Si fallo S-1</w:t>
+            </w:r>
           </w:p>
         </w:tc>
       </w:tr>
@@ -26741,6 +26877,9 @@
               <w:pStyle w:val="LO-normal"/>
               <w:widowControl w:val="0"/>
               <w:spacing w:after="0" w:line="240" w:lineRule="auto"/>
+              <w:rPr>
+                <w:lang w:val="es-ES"/>
+              </w:rPr>
             </w:pPr>
           </w:p>
         </w:tc>
@@ -26764,8 +26903,14 @@
               <w:pStyle w:val="LO-normal"/>
               <w:widowControl w:val="0"/>
               <w:spacing w:after="0" w:line="240" w:lineRule="auto"/>
-            </w:pPr>
-            <w:r>
+              <w:rPr>
+                <w:lang w:val="es-ES"/>
+              </w:rPr>
+            </w:pPr>
+            <w:r>
+              <w:rPr>
+                <w:lang w:val="es-ES"/>
+              </w:rPr>
               <w:t xml:space="preserve">3   </w:t>
             </w:r>
           </w:p>
@@ -26790,7 +26935,16 @@
               <w:pStyle w:val="LO-normal"/>
               <w:widowControl w:val="0"/>
               <w:spacing w:after="0" w:line="240" w:lineRule="auto"/>
-            </w:pPr>
+              <w:rPr>
+                <w:lang w:val="es-ES"/>
+              </w:rPr>
+            </w:pPr>
+            <w:r>
+              <w:rPr>
+                <w:lang w:val="es-ES"/>
+              </w:rPr>
+              <w:t>El sistema verifica la existencia del usuario a eliminar. Si fallo S-2</w:t>
+            </w:r>
           </w:p>
         </w:tc>
       </w:tr>
@@ -26815,6 +26969,9 @@
               <w:pStyle w:val="LO-normal"/>
               <w:widowControl w:val="0"/>
               <w:spacing w:after="0" w:line="240" w:lineRule="auto"/>
+              <w:rPr>
+                <w:lang w:val="es-ES"/>
+              </w:rPr>
             </w:pPr>
           </w:p>
         </w:tc>
@@ -26838,8 +26995,14 @@
               <w:pStyle w:val="LO-normal"/>
               <w:widowControl w:val="0"/>
               <w:spacing w:after="0" w:line="240" w:lineRule="auto"/>
-            </w:pPr>
-            <w:r>
+              <w:rPr>
+                <w:lang w:val="es-ES"/>
+              </w:rPr>
+            </w:pPr>
+            <w:r>
+              <w:rPr>
+                <w:lang w:val="es-ES"/>
+              </w:rPr>
               <w:t xml:space="preserve">4    </w:t>
             </w:r>
           </w:p>
@@ -26864,7 +27027,16 @@
               <w:pStyle w:val="LO-normal"/>
               <w:widowControl w:val="0"/>
               <w:spacing w:after="0" w:line="240" w:lineRule="auto"/>
-            </w:pPr>
+              <w:rPr>
+                <w:lang w:val="es-ES"/>
+              </w:rPr>
+            </w:pPr>
+            <w:r>
+              <w:rPr>
+                <w:lang w:val="es-ES"/>
+              </w:rPr>
+              <w:t>El sistema elimina la información del usuario.</w:t>
+            </w:r>
           </w:p>
         </w:tc>
       </w:tr>
@@ -26889,10 +27061,10 @@
               <w:pStyle w:val="LO-normal"/>
               <w:widowControl w:val="0"/>
               <w:spacing w:after="0" w:line="240" w:lineRule="auto"/>
-            </w:pPr>
-            <w:r>
-              <w:t>Secuenciasalternativas (S)</w:t>
-            </w:r>
+              <w:rPr>
+                <w:lang w:val="es-ES"/>
+              </w:rPr>
+            </w:pPr>
           </w:p>
         </w:tc>
         <w:tc>
@@ -26915,8 +27087,216 @@
               <w:pStyle w:val="LO-normal"/>
               <w:widowControl w:val="0"/>
               <w:spacing w:after="0" w:line="240" w:lineRule="auto"/>
-            </w:pPr>
-            <w:r>
+              <w:rPr>
+                <w:lang w:val="es-ES"/>
+              </w:rPr>
+            </w:pPr>
+            <w:r>
+              <w:rPr>
+                <w:lang w:val="es-ES"/>
+              </w:rPr>
+              <w:t>5</w:t>
+            </w:r>
+          </w:p>
+        </w:tc>
+        <w:tc>
+          <w:tcPr>
+            <w:tcW w:w="5265" w:type="dxa"/>
+            <w:tcBorders>
+              <w:top w:val="single" w:sz="8" w:space="0" w:color="000001"/>
+              <w:left w:val="single" w:sz="8" w:space="0" w:color="000001"/>
+              <w:bottom w:val="single" w:sz="8" w:space="0" w:color="000001"/>
+              <w:right w:val="single" w:sz="8" w:space="0" w:color="000001"/>
+            </w:tcBorders>
+            <w:shd w:val="clear" w:color="auto" w:fill="auto"/>
+            <w:tcMar>
+              <w:left w:w="30" w:type="dxa"/>
+            </w:tcMar>
+            <w:vAlign w:val="center"/>
+          </w:tcPr>
+          <w:p>
+            <w:pPr>
+              <w:pStyle w:val="LO-normal"/>
+              <w:widowControl w:val="0"/>
+              <w:spacing w:after="0" w:line="240" w:lineRule="auto"/>
+              <w:rPr>
+                <w:lang w:val="es-ES"/>
+              </w:rPr>
+            </w:pPr>
+            <w:r>
+              <w:rPr>
+                <w:lang w:val="es-ES"/>
+              </w:rPr>
+              <w:t>Si el usuario selecciona cancelar, S-3</w:t>
+            </w:r>
+          </w:p>
+        </w:tc>
+      </w:tr>
+      <w:tr>
+        <w:tc>
+          <w:tcPr>
+            <w:tcW w:w="3029" w:type="dxa"/>
+            <w:tcBorders>
+              <w:top w:val="single" w:sz="8" w:space="0" w:color="000001"/>
+              <w:left w:val="single" w:sz="8" w:space="0" w:color="000001"/>
+              <w:bottom w:val="single" w:sz="8" w:space="0" w:color="000001"/>
+              <w:right w:val="single" w:sz="8" w:space="0" w:color="000001"/>
+            </w:tcBorders>
+            <w:shd w:val="clear" w:color="auto" w:fill="auto"/>
+            <w:tcMar>
+              <w:left w:w="30" w:type="dxa"/>
+            </w:tcMar>
+            <w:vAlign w:val="center"/>
+          </w:tcPr>
+          <w:p>
+            <w:pPr>
+              <w:pStyle w:val="LO-normal"/>
+              <w:widowControl w:val="0"/>
+              <w:spacing w:after="0" w:line="240" w:lineRule="auto"/>
+              <w:rPr>
+                <w:lang w:val="es-ES"/>
+              </w:rPr>
+            </w:pPr>
+          </w:p>
+        </w:tc>
+        <w:tc>
+          <w:tcPr>
+            <w:tcW w:w="735" w:type="dxa"/>
+            <w:tcBorders>
+              <w:top w:val="single" w:sz="8" w:space="0" w:color="000001"/>
+              <w:left w:val="single" w:sz="8" w:space="0" w:color="000001"/>
+              <w:bottom w:val="single" w:sz="8" w:space="0" w:color="000001"/>
+              <w:right w:val="single" w:sz="8" w:space="0" w:color="000001"/>
+            </w:tcBorders>
+            <w:shd w:val="clear" w:color="auto" w:fill="auto"/>
+            <w:tcMar>
+              <w:left w:w="30" w:type="dxa"/>
+            </w:tcMar>
+            <w:vAlign w:val="center"/>
+          </w:tcPr>
+          <w:p>
+            <w:pPr>
+              <w:pStyle w:val="LO-normal"/>
+              <w:widowControl w:val="0"/>
+              <w:spacing w:after="0" w:line="240" w:lineRule="auto"/>
+              <w:rPr>
+                <w:lang w:val="es-ES"/>
+              </w:rPr>
+            </w:pPr>
+            <w:r>
+              <w:rPr>
+                <w:lang w:val="es-ES"/>
+              </w:rPr>
+              <w:t>6</w:t>
+            </w:r>
+          </w:p>
+        </w:tc>
+        <w:tc>
+          <w:tcPr>
+            <w:tcW w:w="5265" w:type="dxa"/>
+            <w:tcBorders>
+              <w:top w:val="single" w:sz="8" w:space="0" w:color="000001"/>
+              <w:left w:val="single" w:sz="8" w:space="0" w:color="000001"/>
+              <w:bottom w:val="single" w:sz="8" w:space="0" w:color="000001"/>
+              <w:right w:val="single" w:sz="8" w:space="0" w:color="000001"/>
+            </w:tcBorders>
+            <w:shd w:val="clear" w:color="auto" w:fill="auto"/>
+            <w:tcMar>
+              <w:left w:w="30" w:type="dxa"/>
+            </w:tcMar>
+            <w:vAlign w:val="center"/>
+          </w:tcPr>
+          <w:p>
+            <w:pPr>
+              <w:pStyle w:val="LO-normal"/>
+              <w:widowControl w:val="0"/>
+              <w:spacing w:after="0" w:line="240" w:lineRule="auto"/>
+              <w:rPr>
+                <w:lang w:val="es-ES"/>
+              </w:rPr>
+            </w:pPr>
+            <w:r>
+              <w:rPr>
+                <w:lang w:val="es-ES"/>
+              </w:rPr>
+              <w:t>Si el usuario selecciona guardar, el sistema actualiza la base de datos.</w:t>
+            </w:r>
+          </w:p>
+        </w:tc>
+      </w:tr>
+      <w:tr>
+        <w:tc>
+          <w:tcPr>
+            <w:tcW w:w="3029" w:type="dxa"/>
+            <w:tcBorders>
+              <w:top w:val="single" w:sz="8" w:space="0" w:color="000001"/>
+              <w:left w:val="single" w:sz="8" w:space="0" w:color="000001"/>
+              <w:bottom w:val="single" w:sz="8" w:space="0" w:color="000001"/>
+              <w:right w:val="single" w:sz="8" w:space="0" w:color="000001"/>
+            </w:tcBorders>
+            <w:shd w:val="clear" w:color="auto" w:fill="auto"/>
+            <w:tcMar>
+              <w:left w:w="30" w:type="dxa"/>
+            </w:tcMar>
+            <w:vAlign w:val="center"/>
+          </w:tcPr>
+          <w:p>
+            <w:pPr>
+              <w:pStyle w:val="LO-normal"/>
+              <w:widowControl w:val="0"/>
+              <w:spacing w:after="0" w:line="240" w:lineRule="auto"/>
+              <w:rPr>
+                <w:lang w:val="es-ES"/>
+              </w:rPr>
+            </w:pPr>
+            <w:r>
+              <w:rPr>
+                <w:lang w:val="es-ES"/>
+              </w:rPr>
+              <w:t>Secuencias</w:t>
+            </w:r>
+            <w:r>
+              <w:rPr>
+                <w:lang w:val="es-ES"/>
+              </w:rPr>
+              <w:t xml:space="preserve"> </w:t>
+            </w:r>
+            <w:r>
+              <w:rPr>
+                <w:lang w:val="es-ES"/>
+              </w:rPr>
+              <w:t>alternativas (S)</w:t>
+            </w:r>
+          </w:p>
+        </w:tc>
+        <w:tc>
+          <w:tcPr>
+            <w:tcW w:w="735" w:type="dxa"/>
+            <w:tcBorders>
+              <w:top w:val="single" w:sz="8" w:space="0" w:color="000001"/>
+              <w:left w:val="single" w:sz="8" w:space="0" w:color="000001"/>
+              <w:bottom w:val="single" w:sz="8" w:space="0" w:color="000001"/>
+              <w:right w:val="single" w:sz="8" w:space="0" w:color="000001"/>
+            </w:tcBorders>
+            <w:shd w:val="clear" w:color="auto" w:fill="auto"/>
+            <w:tcMar>
+              <w:left w:w="30" w:type="dxa"/>
+            </w:tcMar>
+            <w:vAlign w:val="center"/>
+          </w:tcPr>
+          <w:p>
+            <w:pPr>
+              <w:pStyle w:val="LO-normal"/>
+              <w:widowControl w:val="0"/>
+              <w:spacing w:after="0" w:line="240" w:lineRule="auto"/>
+              <w:rPr>
+                <w:lang w:val="es-ES"/>
+              </w:rPr>
+            </w:pPr>
+            <w:r>
+              <w:rPr>
+                <w:lang w:val="es-ES"/>
+              </w:rPr>
               <w:t xml:space="preserve">Paso </w:t>
             </w:r>
           </w:p>
@@ -26941,8 +27321,14 @@
               <w:pStyle w:val="LO-normal"/>
               <w:widowControl w:val="0"/>
               <w:spacing w:after="0" w:line="240" w:lineRule="auto"/>
-            </w:pPr>
-            <w:r>
+              <w:rPr>
+                <w:lang w:val="es-ES"/>
+              </w:rPr>
+            </w:pPr>
+            <w:r>
+              <w:rPr>
+                <w:lang w:val="es-ES"/>
+              </w:rPr>
               <w:t>Acción</w:t>
             </w:r>
           </w:p>
@@ -26969,6 +27355,9 @@
               <w:pStyle w:val="LO-normal"/>
               <w:widowControl w:val="0"/>
               <w:spacing w:after="0" w:line="240" w:lineRule="auto"/>
+              <w:rPr>
+                <w:lang w:val="es-ES"/>
+              </w:rPr>
             </w:pPr>
           </w:p>
         </w:tc>
@@ -26992,8 +27381,14 @@
               <w:pStyle w:val="LO-normal"/>
               <w:widowControl w:val="0"/>
               <w:spacing w:after="0" w:line="240" w:lineRule="auto"/>
-            </w:pPr>
-            <w:r>
+              <w:rPr>
+                <w:lang w:val="es-ES"/>
+              </w:rPr>
+            </w:pPr>
+            <w:r>
+              <w:rPr>
+                <w:lang w:val="es-ES"/>
+              </w:rPr>
               <w:t xml:space="preserve">S-1 </w:t>
             </w:r>
           </w:p>
@@ -27018,7 +27413,16 @@
               <w:pStyle w:val="LO-normal"/>
               <w:widowControl w:val="0"/>
               <w:spacing w:after="0" w:line="240" w:lineRule="auto"/>
-            </w:pPr>
+              <w:rPr>
+                <w:lang w:val="es-ES"/>
+              </w:rPr>
+            </w:pPr>
+            <w:r>
+              <w:rPr>
+                <w:lang w:val="es-ES"/>
+              </w:rPr>
+              <w:t xml:space="preserve">El sistema muestra el error por carecer de autorización </w:t>
+            </w:r>
           </w:p>
         </w:tc>
       </w:tr>
@@ -27043,6 +27447,9 @@
               <w:pStyle w:val="LO-normal"/>
               <w:widowControl w:val="0"/>
               <w:spacing w:after="0" w:line="240" w:lineRule="auto"/>
+              <w:rPr>
+                <w:lang w:val="es-ES"/>
+              </w:rPr>
             </w:pPr>
           </w:p>
         </w:tc>
@@ -27066,8 +27473,14 @@
               <w:pStyle w:val="LO-normal"/>
               <w:widowControl w:val="0"/>
               <w:spacing w:after="0" w:line="240" w:lineRule="auto"/>
-            </w:pPr>
-            <w:r>
+              <w:rPr>
+                <w:lang w:val="es-ES"/>
+              </w:rPr>
+            </w:pPr>
+            <w:r>
+              <w:rPr>
+                <w:lang w:val="es-ES"/>
+              </w:rPr>
               <w:t xml:space="preserve">S-2 </w:t>
             </w:r>
           </w:p>
@@ -27092,7 +27505,16 @@
               <w:pStyle w:val="LO-normal"/>
               <w:widowControl w:val="0"/>
               <w:spacing w:after="0" w:line="240" w:lineRule="auto"/>
-            </w:pPr>
+              <w:rPr>
+                <w:lang w:val="es-ES"/>
+              </w:rPr>
+            </w:pPr>
+            <w:r>
+              <w:rPr>
+                <w:lang w:val="es-ES"/>
+              </w:rPr>
+              <w:t>El sistema muestra el error por no poder encontrar el usuario.</w:t>
+            </w:r>
           </w:p>
         </w:tc>
       </w:tr>
@@ -27117,6 +27539,9 @@
               <w:pStyle w:val="LO-normal"/>
               <w:widowControl w:val="0"/>
               <w:spacing w:after="0" w:line="240" w:lineRule="auto"/>
+              <w:rPr>
+                <w:lang w:val="es-ES"/>
+              </w:rPr>
             </w:pPr>
           </w:p>
         </w:tc>
@@ -27140,8 +27565,14 @@
               <w:pStyle w:val="LO-normal"/>
               <w:widowControl w:val="0"/>
               <w:spacing w:after="0" w:line="240" w:lineRule="auto"/>
-            </w:pPr>
-            <w:r>
+              <w:rPr>
+                <w:lang w:val="es-ES"/>
+              </w:rPr>
+            </w:pPr>
+            <w:r>
+              <w:rPr>
+                <w:lang w:val="es-ES"/>
+              </w:rPr>
               <w:t>S-3</w:t>
             </w:r>
           </w:p>
@@ -27166,7 +27597,16 @@
               <w:pStyle w:val="LO-normal"/>
               <w:widowControl w:val="0"/>
               <w:spacing w:after="0" w:line="240" w:lineRule="auto"/>
-            </w:pPr>
+              <w:rPr>
+                <w:lang w:val="es-ES"/>
+              </w:rPr>
+            </w:pPr>
+            <w:r>
+              <w:rPr>
+                <w:lang w:val="es-ES"/>
+              </w:rPr>
+              <w:t>El sistema descarta los cambios realizados en la base de datos y recupera la información del usuario eliminado</w:t>
+            </w:r>
           </w:p>
         </w:tc>
       </w:tr>
@@ -27174,20 +27614,23 @@
     <w:p>
       <w:pPr>
         <w:pStyle w:val="LO-normal"/>
+        <w:rPr>
+          <w:lang w:val="es-ES"/>
+        </w:rPr>
       </w:pPr>
     </w:p>
     <w:p>
       <w:pPr>
         <w:pStyle w:val="LO-normal"/>
+        <w:rPr>
+          <w:lang w:val="es-ES"/>
+        </w:rPr>
       </w:pPr>
     </w:p>
     <w:p>
       <w:pPr>
         <w:spacing w:after="0"/>
         <w:jc w:val="left"/>
-        <w:rPr>
-          <w:lang w:val="en-US"/>
-        </w:rPr>
       </w:pPr>
       <w:r>
         <w:br w:type="page"/>
@@ -31319,7 +31762,7 @@
             <w:fldChar w:fldCharType="separate"/>
           </w:r>
           <w:r>
-            <w:t>02</w:t>
+            <w:t>21</w:t>
           </w:r>
           <w:r>
             <w:fldChar w:fldCharType="end"/>
@@ -35096,713 +35539,6 @@
 </w:styles>
 </file>
 
-<file path=word/glossary/document.xml><?xml version="1.0" encoding="utf-8"?>
-<w:glossaryDocument xmlns:wpc="http://schemas.microsoft.com/office/word/2010/wordprocessingCanvas" xmlns:mc="http://schemas.openxmlformats.org/markup-compatibility/2006" xmlns:o="urn:schemas-microsoft-com:office:office" xmlns:r="http://schemas.openxmlformats.org/officeDocument/2006/relationships" xmlns:m="http://schemas.openxmlformats.org/officeDocument/2006/math" xmlns:v="urn:schemas-microsoft-com:vml" xmlns:wp14="http://schemas.microsoft.com/office/word/2010/wordprocessingDrawing" xmlns:wp="http://schemas.openxmlformats.org/drawingml/2006/wordprocessingDrawing" xmlns:w10="urn:schemas-microsoft-com:office:word" xmlns:w="http://schemas.openxmlformats.org/wordprocessingml/2006/main" xmlns:w14="http://schemas.microsoft.com/office/word/2010/wordml" xmlns:w15="http://schemas.microsoft.com/office/word/2012/wordml" xmlns:wpg="http://schemas.microsoft.com/office/word/2010/wordprocessingGroup" xmlns:wpi="http://schemas.microsoft.com/office/word/2010/wordprocessingInk" xmlns:wne="http://schemas.microsoft.com/office/word/2006/wordml" xmlns:wps="http://schemas.microsoft.com/office/word/2010/wordprocessingShape" mc:Ignorable="w14 w15 wp14"/>
-</file>
-
-<file path=word/glossary/fontTable.xml><?xml version="1.0" encoding="utf-8"?>
-<w:fonts xmlns:mc="http://schemas.openxmlformats.org/markup-compatibility/2006" xmlns:r="http://schemas.openxmlformats.org/officeDocument/2006/relationships" xmlns:w="http://schemas.openxmlformats.org/wordprocessingml/2006/main" xmlns:w14="http://schemas.microsoft.com/office/word/2010/wordml" xmlns:w15="http://schemas.microsoft.com/office/word/2012/wordml" mc:Ignorable="w14 w15">
-  <w:font w:name="Cambria">
-    <w:panose1 w:val="02040503050406030204"/>
-    <w:charset w:val="00"/>
-    <w:family w:val="roman"/>
-    <w:pitch w:val="variable"/>
-    <w:sig w:usb0="E00002FF" w:usb1="400004FF" w:usb2="00000000" w:usb3="00000000" w:csb0="0000019F" w:csb1="00000000"/>
-  </w:font>
-  <w:font w:name="Times New Roman">
-    <w:panose1 w:val="02020603050405020304"/>
-    <w:charset w:val="00"/>
-    <w:family w:val="roman"/>
-    <w:pitch w:val="variable"/>
-    <w:sig w:usb0="E0002EFF" w:usb1="C0007843" w:usb2="00000009" w:usb3="00000000" w:csb0="000001FF" w:csb1="00000000"/>
-  </w:font>
-  <w:font w:name="Arial">
-    <w:panose1 w:val="020B0604020202020204"/>
-    <w:charset w:val="00"/>
-    <w:family w:val="swiss"/>
-    <w:pitch w:val="variable"/>
-    <w:sig w:usb0="E0002EFF" w:usb1="C0007843" w:usb2="00000009" w:usb3="00000000" w:csb0="000001FF" w:csb1="00000000"/>
-  </w:font>
-  <w:font w:name="Courier New">
-    <w:panose1 w:val="02070309020205020404"/>
-    <w:charset w:val="00"/>
-    <w:family w:val="modern"/>
-    <w:pitch w:val="fixed"/>
-    <w:sig w:usb0="E0002EFF" w:usb1="C0007843" w:usb2="00000009" w:usb3="00000000" w:csb0="000001FF" w:csb1="00000000"/>
-  </w:font>
-  <w:font w:name="Wingdings">
-    <w:panose1 w:val="05000000000000000000"/>
-    <w:charset w:val="02"/>
-    <w:family w:val="auto"/>
-    <w:pitch w:val="variable"/>
-    <w:sig w:usb0="00000000" w:usb1="10000000" w:usb2="00000000" w:usb3="00000000" w:csb0="80000000" w:csb1="00000000"/>
-  </w:font>
-  <w:font w:name="Symbol">
-    <w:panose1 w:val="05050102010706020507"/>
-    <w:charset w:val="02"/>
-    <w:family w:val="roman"/>
-    <w:pitch w:val="variable"/>
-    <w:sig w:usb0="00000000" w:usb1="10000000" w:usb2="00000000" w:usb3="00000000" w:csb0="80000000" w:csb1="00000000"/>
-  </w:font>
-  <w:font w:name="MS PGothic">
-    <w:altName w:val="ＭＳ Ｐゴシック"/>
-    <w:panose1 w:val="020B0500000000000000"/>
-    <w:charset w:val="80"/>
-    <w:family w:val="swiss"/>
-    <w:pitch w:val="variable"/>
-    <w:sig w:usb0="E00002FF" w:usb1="6AC7FDFB" w:usb2="08000012" w:usb3="00000000" w:csb0="0002009F" w:csb1="00000000"/>
-  </w:font>
-  <w:font w:name="Tahoma">
-    <w:panose1 w:val="020B0604030504040204"/>
-    <w:charset w:val="00"/>
-    <w:family w:val="swiss"/>
-    <w:pitch w:val="variable"/>
-    <w:sig w:usb0="E1002EFF" w:usb1="C000605B" w:usb2="00000029" w:usb3="00000000" w:csb0="000101FF" w:csb1="00000000"/>
-  </w:font>
-  <w:font w:name="Arial Black">
-    <w:panose1 w:val="020B0A04020102020204"/>
-    <w:charset w:val="00"/>
-    <w:family w:val="swiss"/>
-    <w:pitch w:val="variable"/>
-    <w:sig w:usb0="A00002AF" w:usb1="400078FB" w:usb2="00000000" w:usb3="00000000" w:csb0="0000009F" w:csb1="00000000"/>
-  </w:font>
-  <w:font w:name="Calibri">
-    <w:panose1 w:val="020F0502020204030204"/>
-    <w:charset w:val="00"/>
-    <w:family w:val="swiss"/>
-    <w:pitch w:val="variable"/>
-    <w:sig w:usb0="E00002FF" w:usb1="4000ACFF" w:usb2="00000001" w:usb3="00000000" w:csb0="0000019F" w:csb1="00000000"/>
-  </w:font>
-  <w:font w:name="Calibri Light">
-    <w:panose1 w:val="020F0302020204030204"/>
-    <w:charset w:val="00"/>
-    <w:family w:val="swiss"/>
-    <w:pitch w:val="variable"/>
-    <w:sig w:usb0="A00002EF" w:usb1="4000207B" w:usb2="00000000" w:usb3="00000000" w:csb0="0000019F" w:csb1="00000000"/>
-  </w:font>
-</w:fonts>
-</file>
-
-<file path=word/glossary/numbering.xml><?xml version="1.0" encoding="utf-8"?>
-<w:numbering xmlns:wpc="http://schemas.microsoft.com/office/word/2010/wordprocessingCanvas" xmlns:mc="http://schemas.openxmlformats.org/markup-compatibility/2006" xmlns:o="urn:schemas-microsoft-com:office:office" xmlns:r="http://schemas.openxmlformats.org/officeDocument/2006/relationships" xmlns:m="http://schemas.openxmlformats.org/officeDocument/2006/math" xmlns:v="urn:schemas-microsoft-com:vml" xmlns:wp14="http://schemas.microsoft.com/office/word/2010/wordprocessingDrawing" xmlns:wp="http://schemas.openxmlformats.org/drawingml/2006/wordprocessingDrawing" xmlns:w10="urn:schemas-microsoft-com:office:word" xmlns:w="http://schemas.openxmlformats.org/wordprocessingml/2006/main" xmlns:w14="http://schemas.microsoft.com/office/word/2010/wordml" xmlns:w15="http://schemas.microsoft.com/office/word/2012/wordml" xmlns:wpg="http://schemas.microsoft.com/office/word/2010/wordprocessingGroup" xmlns:wpi="http://schemas.microsoft.com/office/word/2010/wordprocessingInk" xmlns:wne="http://schemas.microsoft.com/office/word/2006/wordml" xmlns:wps="http://schemas.microsoft.com/office/word/2010/wordprocessingShape" mc:Ignorable="w14 w15 wp14">
-  <w:abstractNum w:abstractNumId="0" w15:restartNumberingAfterBreak="0">
-    <w:nsid w:val="FFFFFF89"/>
-    <w:multiLevelType w:val="singleLevel"/>
-    <w:tmpl w:val="60E6EB78"/>
-    <w:lvl w:ilvl="0">
-      <w:start w:val="1"/>
-      <w:numFmt w:val="bullet"/>
-      <w:pStyle w:val="Listaconvietas"/>
-      <w:lvlText w:val="•"/>
-      <w:lvlJc w:val="left"/>
-      <w:pPr>
-        <w:ind w:left="576" w:hanging="288"/>
-      </w:pPr>
-      <w:rPr>
-        <w:rFonts w:ascii="Cambria" w:hAnsi="Cambria" w:hint="default"/>
-        <w:color w:val="5B9BD5" w:themeColor="accent1"/>
-      </w:rPr>
-    </w:lvl>
-  </w:abstractNum>
-  <w:num w:numId="1">
-    <w:abstractNumId w:val="0"/>
-  </w:num>
-</w:numbering>
-</file>
-
-<file path=word/glossary/settings.xml><?xml version="1.0" encoding="utf-8"?>
-<w:settings xmlns:mc="http://schemas.openxmlformats.org/markup-compatibility/2006" xmlns:o="urn:schemas-microsoft-com:office:office" xmlns:r="http://schemas.openxmlformats.org/officeDocument/2006/relationships" xmlns:m="http://schemas.openxmlformats.org/officeDocument/2006/math" xmlns:v="urn:schemas-microsoft-com:vml" xmlns:w10="urn:schemas-microsoft-com:office:word" xmlns:w="http://schemas.openxmlformats.org/wordprocessingml/2006/main" xmlns:w14="http://schemas.microsoft.com/office/word/2010/wordml" xmlns:w15="http://schemas.microsoft.com/office/word/2012/wordml" xmlns:sl="http://schemas.openxmlformats.org/schemaLibrary/2006/main" mc:Ignorable="w14 w15">
-  <w:view w:val="normal"/>
-  <w:defaultTabStop w:val="708"/>
-  <w:hyphenationZone w:val="425"/>
-  <w:characterSpacingControl w:val="doNotCompress"/>
-  <w:compat>
-    <w:useFELayout/>
-    <w:compatSetting w:name="compatibilityMode" w:uri="http://schemas.microsoft.com/office/word" w:val="15"/>
-    <w:compatSetting w:name="overrideTableStyleFontSizeAndJustification" w:uri="http://schemas.microsoft.com/office/word" w:val="1"/>
-    <w:compatSetting w:name="enableOpenTypeFeatures" w:uri="http://schemas.microsoft.com/office/word" w:val="1"/>
-    <w:compatSetting w:name="doNotFlipMirrorIndents" w:uri="http://schemas.microsoft.com/office/word" w:val="1"/>
-    <w:compatSetting w:name="differentiateMultirowTableHeaders" w:uri="http://schemas.microsoft.com/office/word" w:val="1"/>
-  </w:compat>
-  <w:rsids>
-    <w:rsidRoot w:val="00BB565E"/>
-    <w:rsid w:val="00087DF2"/>
-    <w:rsid w:val="00804DBC"/>
-    <w:rsid w:val="00814C77"/>
-    <w:rsid w:val="008B1341"/>
-    <w:rsid w:val="00BB565E"/>
-  </w:rsids>
-  <m:mathPr>
-    <m:mathFont m:val="Cambria Math"/>
-    <m:brkBin m:val="before"/>
-    <m:brkBinSub m:val="--"/>
-    <m:smallFrac m:val="0"/>
-    <m:dispDef/>
-    <m:lMargin m:val="0"/>
-    <m:rMargin m:val="0"/>
-    <m:defJc m:val="centerGroup"/>
-    <m:wrapIndent m:val="1440"/>
-    <m:intLim m:val="subSup"/>
-    <m:naryLim m:val="undOvr"/>
-  </m:mathPr>
-  <w:themeFontLang w:val="es-ES"/>
-  <w:clrSchemeMapping w:bg1="light1" w:t1="dark1" w:bg2="light2" w:t2="dark2" w:accent1="accent1" w:accent2="accent2" w:accent3="accent3" w:accent4="accent4" w:accent5="accent5" w:accent6="accent6" w:hyperlink="hyperlink" w:followedHyperlink="followedHyperlink"/>
-  <w:decimalSymbol w:val=","/>
-  <w:listSeparator w:val=";"/>
-  <w15:chartTrackingRefBased/>
-</w:settings>
-</file>
-
-<file path=word/glossary/styles.xml><?xml version="1.0" encoding="utf-8"?>
-<w:styles xmlns:mc="http://schemas.openxmlformats.org/markup-compatibility/2006" xmlns:r="http://schemas.openxmlformats.org/officeDocument/2006/relationships" xmlns:w="http://schemas.openxmlformats.org/wordprocessingml/2006/main" xmlns:w14="http://schemas.microsoft.com/office/word/2010/wordml" xmlns:w15="http://schemas.microsoft.com/office/word/2012/wordml" mc:Ignorable="w14 w15">
-  <w:docDefaults>
-    <w:rPrDefault>
-      <w:rPr>
-        <w:rFonts w:asciiTheme="minorHAnsi" w:eastAsiaTheme="minorEastAsia" w:hAnsiTheme="minorHAnsi" w:cstheme="minorBidi"/>
-        <w:sz w:val="22"/>
-        <w:szCs w:val="22"/>
-        <w:lang w:val="es-ES" w:eastAsia="es-ES" w:bidi="ar-SA"/>
-      </w:rPr>
-    </w:rPrDefault>
-    <w:pPrDefault>
-      <w:pPr>
-        <w:spacing w:after="160" w:line="259" w:lineRule="auto"/>
-      </w:pPr>
-    </w:pPrDefault>
-  </w:docDefaults>
-  <w:latentStyles w:defLockedState="0" w:defUIPriority="99" w:defSemiHidden="0" w:defUnhideWhenUsed="0" w:defQFormat="0" w:count="371">
-    <w:lsdException w:name="Normal" w:uiPriority="0" w:qFormat="1"/>
-    <w:lsdException w:name="heading 1" w:uiPriority="9" w:qFormat="1"/>
-    <w:lsdException w:name="heading 2" w:semiHidden="1" w:uiPriority="9" w:unhideWhenUsed="1" w:qFormat="1"/>
-    <w:lsdException w:name="heading 3" w:semiHidden="1" w:uiPriority="9" w:unhideWhenUsed="1" w:qFormat="1"/>
-    <w:lsdException w:name="heading 4" w:semiHidden="1" w:uiPriority="9" w:unhideWhenUsed="1" w:qFormat="1"/>
-    <w:lsdException w:name="heading 5" w:semiHidden="1" w:uiPriority="9" w:unhideWhenUsed="1" w:qFormat="1"/>
-    <w:lsdException w:name="heading 6" w:semiHidden="1" w:uiPriority="9" w:unhideWhenUsed="1" w:qFormat="1"/>
-    <w:lsdException w:name="heading 7" w:semiHidden="1" w:uiPriority="9" w:unhideWhenUsed="1" w:qFormat="1"/>
-    <w:lsdException w:name="heading 8" w:semiHidden="1" w:uiPriority="9" w:unhideWhenUsed="1" w:qFormat="1"/>
-    <w:lsdException w:name="heading 9" w:semiHidden="1" w:uiPriority="9" w:unhideWhenUsed="1" w:qFormat="1"/>
-    <w:lsdException w:name="index 1" w:semiHidden="1" w:unhideWhenUsed="1"/>
-    <w:lsdException w:name="index 2" w:semiHidden="1" w:unhideWhenUsed="1"/>
-    <w:lsdException w:name="index 3" w:semiHidden="1" w:unhideWhenUsed="1"/>
-    <w:lsdException w:name="index 4" w:semiHidden="1" w:unhideWhenUsed="1"/>
-    <w:lsdException w:name="index 5" w:semiHidden="1" w:unhideWhenUsed="1"/>
-    <w:lsdException w:name="index 6" w:semiHidden="1" w:unhideWhenUsed="1"/>
-    <w:lsdException w:name="index 7" w:semiHidden="1" w:unhideWhenUsed="1"/>
-    <w:lsdException w:name="index 8" w:semiHidden="1" w:unhideWhenUsed="1"/>
-    <w:lsdException w:name="index 9" w:semiHidden="1" w:unhideWhenUsed="1"/>
-    <w:lsdException w:name="toc 1" w:semiHidden="1" w:uiPriority="39" w:unhideWhenUsed="1"/>
-    <w:lsdException w:name="toc 2" w:semiHidden="1" w:uiPriority="39" w:unhideWhenUsed="1"/>
-    <w:lsdException w:name="toc 3" w:semiHidden="1" w:uiPriority="39" w:unhideWhenUsed="1"/>
-    <w:lsdException w:name="toc 4" w:semiHidden="1" w:uiPriority="39" w:unhideWhenUsed="1"/>
-    <w:lsdException w:name="toc 5" w:semiHidden="1" w:uiPriority="39" w:unhideWhenUsed="1"/>
-    <w:lsdException w:name="toc 6" w:semiHidden="1" w:uiPriority="39" w:unhideWhenUsed="1"/>
-    <w:lsdException w:name="toc 7" w:semiHidden="1" w:uiPriority="39" w:unhideWhenUsed="1"/>
-    <w:lsdException w:name="toc 8" w:semiHidden="1" w:uiPriority="39" w:unhideWhenUsed="1"/>
-    <w:lsdException w:name="toc 9" w:semiHidden="1" w:uiPriority="39" w:unhideWhenUsed="1"/>
-    <w:lsdException w:name="Normal Indent" w:semiHidden="1" w:unhideWhenUsed="1"/>
-    <w:lsdException w:name="footnote text" w:semiHidden="1" w:unhideWhenUsed="1"/>
-    <w:lsdException w:name="annotation text" w:semiHidden="1" w:unhideWhenUsed="1"/>
-    <w:lsdException w:name="header" w:semiHidden="1" w:unhideWhenUsed="1"/>
-    <w:lsdException w:name="footer" w:semiHidden="1" w:unhideWhenUsed="1"/>
-    <w:lsdException w:name="index heading" w:semiHidden="1" w:unhideWhenUsed="1"/>
-    <w:lsdException w:name="caption" w:semiHidden="1" w:uiPriority="35" w:unhideWhenUsed="1" w:qFormat="1"/>
-    <w:lsdException w:name="table of figures" w:semiHidden="1" w:unhideWhenUsed="1"/>
-    <w:lsdException w:name="envelope address" w:semiHidden="1" w:unhideWhenUsed="1"/>
-    <w:lsdException w:name="envelope return" w:semiHidden="1" w:unhideWhenUsed="1"/>
-    <w:lsdException w:name="footnote reference" w:semiHidden="1" w:unhideWhenUsed="1"/>
-    <w:lsdException w:name="annotation reference" w:semiHidden="1" w:unhideWhenUsed="1"/>
-    <w:lsdException w:name="line number" w:semiHidden="1" w:unhideWhenUsed="1"/>
-    <w:lsdException w:name="page number" w:semiHidden="1" w:unhideWhenUsed="1"/>
-    <w:lsdException w:name="endnote reference" w:semiHidden="1" w:unhideWhenUsed="1"/>
-    <w:lsdException w:name="endnote text" w:semiHidden="1" w:unhideWhenUsed="1"/>
-    <w:lsdException w:name="table of authorities" w:semiHidden="1" w:unhideWhenUsed="1"/>
-    <w:lsdException w:name="macro" w:semiHidden="1" w:unhideWhenUsed="1"/>
-    <w:lsdException w:name="toa heading" w:semiHidden="1" w:unhideWhenUsed="1"/>
-    <w:lsdException w:name="List" w:semiHidden="1" w:unhideWhenUsed="1"/>
-    <w:lsdException w:name="List Bullet" w:semiHidden="1" w:uiPriority="1" w:unhideWhenUsed="1" w:qFormat="1"/>
-    <w:lsdException w:name="List Number" w:semiHidden="1" w:unhideWhenUsed="1"/>
-    <w:lsdException w:name="List 2" w:semiHidden="1" w:unhideWhenUsed="1"/>
-    <w:lsdException w:name="List 3" w:semiHidden="1" w:unhideWhenUsed="1"/>
-    <w:lsdException w:name="List 4" w:semiHidden="1" w:unhideWhenUsed="1"/>
-    <w:lsdException w:name="List 5" w:semiHidden="1" w:unhideWhenUsed="1"/>
-    <w:lsdException w:name="List Bullet 2" w:semiHidden="1" w:unhideWhenUsed="1"/>
-    <w:lsdException w:name="List Bullet 3" w:semiHidden="1" w:unhideWhenUsed="1"/>
-    <w:lsdException w:name="List Bullet 4" w:semiHidden="1" w:unhideWhenUsed="1"/>
-    <w:lsdException w:name="List Bullet 5" w:semiHidden="1" w:unhideWhenUsed="1"/>
-    <w:lsdException w:name="List Number 2" w:semiHidden="1" w:unhideWhenUsed="1"/>
-    <w:lsdException w:name="List Number 3" w:semiHidden="1" w:unhideWhenUsed="1"/>
-    <w:lsdException w:name="List Number 4" w:semiHidden="1" w:unhideWhenUsed="1"/>
-    <w:lsdException w:name="List Number 5" w:semiHidden="1" w:unhideWhenUsed="1"/>
-    <w:lsdException w:name="Title" w:uiPriority="10" w:qFormat="1"/>
-    <w:lsdException w:name="Closing" w:semiHidden="1" w:unhideWhenUsed="1"/>
-    <w:lsdException w:name="Signature" w:semiHidden="1" w:unhideWhenUsed="1"/>
-    <w:lsdException w:name="Default Paragraph Font" w:semiHidden="1" w:uiPriority="1" w:unhideWhenUsed="1"/>
-    <w:lsdException w:name="Body Text" w:semiHidden="1" w:unhideWhenUsed="1"/>
-    <w:lsdException w:name="Body Text Indent" w:semiHidden="1" w:unhideWhenUsed="1"/>
-    <w:lsdException w:name="List Continue" w:semiHidden="1" w:unhideWhenUsed="1"/>
-    <w:lsdException w:name="List Continue 2" w:semiHidden="1" w:unhideWhenUsed="1"/>
-    <w:lsdException w:name="List Continue 3" w:semiHidden="1" w:unhideWhenUsed="1"/>
-    <w:lsdException w:name="List Continue 4" w:semiHidden="1" w:unhideWhenUsed="1"/>
-    <w:lsdException w:name="List Continue 5" w:semiHidden="1" w:unhideWhenUsed="1"/>
-    <w:lsdException w:name="Message Header" w:semiHidden="1" w:unhideWhenUsed="1"/>
-    <w:lsdException w:name="Subtitle" w:uiPriority="11" w:qFormat="1"/>
-    <w:lsdException w:name="Salutation" w:semiHidden="1" w:unhideWhenUsed="1"/>
-    <w:lsdException w:name="Date" w:semiHidden="1" w:unhideWhenUsed="1"/>
-    <w:lsdException w:name="Body Text First Indent" w:semiHidden="1" w:unhideWhenUsed="1"/>
-    <w:lsdException w:name="Body Text First Indent 2" w:semiHidden="1" w:unhideWhenUsed="1"/>
-    <w:lsdException w:name="Note Heading" w:semiHidden="1" w:unhideWhenUsed="1"/>
-    <w:lsdException w:name="Body Text 2" w:semiHidden="1" w:unhideWhenUsed="1"/>
-    <w:lsdException w:name="Body Text 3" w:semiHidden="1" w:unhideWhenUsed="1"/>
-    <w:lsdException w:name="Body Text Indent 2" w:semiHidden="1" w:unhideWhenUsed="1"/>
-    <w:lsdException w:name="Body Text Indent 3" w:semiHidden="1" w:unhideWhenUsed="1"/>
-    <w:lsdException w:name="Block Text" w:semiHidden="1" w:unhideWhenUsed="1"/>
-    <w:lsdException w:name="Hyperlink" w:semiHidden="1" w:unhideWhenUsed="1"/>
-    <w:lsdException w:name="FollowedHyperlink" w:semiHidden="1" w:unhideWhenUsed="1"/>
-    <w:lsdException w:name="Strong" w:uiPriority="10" w:qFormat="1"/>
-    <w:lsdException w:name="Emphasis" w:uiPriority="20" w:qFormat="1"/>
-    <w:lsdException w:name="Document Map" w:semiHidden="1" w:unhideWhenUsed="1"/>
-    <w:lsdException w:name="Plain Text" w:semiHidden="1" w:unhideWhenUsed="1"/>
-    <w:lsdException w:name="E-mail Signature" w:semiHidden="1" w:unhideWhenUsed="1"/>
-    <w:lsdException w:name="HTML Top of Form" w:semiHidden="1" w:unhideWhenUsed="1"/>
-    <w:lsdException w:name="HTML Bottom of Form" w:semiHidden="1" w:unhideWhenUsed="1"/>
-    <w:lsdException w:name="Normal (Web)" w:semiHidden="1" w:unhideWhenUsed="1"/>
-    <w:lsdException w:name="HTML Acronym" w:semiHidden="1" w:unhideWhenUsed="1"/>
-    <w:lsdException w:name="HTML Address" w:semiHidden="1" w:unhideWhenUsed="1"/>
-    <w:lsdException w:name="HTML Cite" w:semiHidden="1" w:unhideWhenUsed="1"/>
-    <w:lsdException w:name="HTML Code" w:semiHidden="1" w:unhideWhenUsed="1"/>
-    <w:lsdException w:name="HTML Definition" w:semiHidden="1" w:unhideWhenUsed="1"/>
-    <w:lsdException w:name="HTML Keyboard" w:semiHidden="1" w:unhideWhenUsed="1"/>
-    <w:lsdException w:name="HTML Preformatted" w:semiHidden="1" w:unhideWhenUsed="1"/>
-    <w:lsdException w:name="HTML Sample" w:semiHidden="1" w:unhideWhenUsed="1"/>
-    <w:lsdException w:name="HTML Typewriter" w:semiHidden="1" w:unhideWhenUsed="1"/>
-    <w:lsdException w:name="HTML Variable" w:semiHidden="1" w:unhideWhenUsed="1"/>
-    <w:lsdException w:name="Normal Table" w:semiHidden="1" w:unhideWhenUsed="1"/>
-    <w:lsdException w:name="annotation subject" w:semiHidden="1" w:unhideWhenUsed="1"/>
-    <w:lsdException w:name="No List" w:semiHidden="1" w:unhideWhenUsed="1"/>
-    <w:lsdException w:name="Outline List 1" w:semiHidden="1" w:unhideWhenUsed="1"/>
-    <w:lsdException w:name="Outline List 2" w:semiHidden="1" w:unhideWhenUsed="1"/>
-    <w:lsdException w:name="Outline List 3" w:semiHidden="1" w:unhideWhenUsed="1"/>
-    <w:lsdException w:name="Table Simple 1" w:semiHidden="1" w:unhideWhenUsed="1"/>
-    <w:lsdException w:name="Table Simple 2" w:semiHidden="1" w:unhideWhenUsed="1"/>
-    <w:lsdException w:name="Table Simple 3" w:semiHidden="1" w:unhideWhenUsed="1"/>
-    <w:lsdException w:name="Table Classic 1" w:semiHidden="1" w:unhideWhenUsed="1"/>
-    <w:lsdException w:name="Table Classic 2" w:semiHidden="1" w:unhideWhenUsed="1"/>
-    <w:lsdException w:name="Table Classic 3" w:semiHidden="1" w:unhideWhenUsed="1"/>
-    <w:lsdException w:name="Table Classic 4" w:semiHidden="1" w:unhideWhenUsed="1"/>
-    <w:lsdException w:name="Table Colorful 1" w:semiHidden="1" w:unhideWhenUsed="1"/>
-    <w:lsdException w:name="Table Colorful 2" w:semiHidden="1" w:unhideWhenUsed="1"/>
-    <w:lsdException w:name="Table Colorful 3" w:semiHidden="1" w:unhideWhenUsed="1"/>
-    <w:lsdException w:name="Table Columns 1" w:semiHidden="1" w:unhideWhenUsed="1"/>
-    <w:lsdException w:name="Table Columns 2" w:semiHidden="1" w:unhideWhenUsed="1"/>
-    <w:lsdException w:name="Table Columns 3" w:semiHidden="1" w:unhideWhenUsed="1"/>
-    <w:lsdException w:name="Table Columns 4" w:semiHidden="1" w:unhideWhenUsed="1"/>
-    <w:lsdException w:name="Table Columns 5" w:semiHidden="1" w:unhideWhenUsed="1"/>
-    <w:lsdException w:name="Table Grid 1" w:semiHidden="1" w:unhideWhenUsed="1"/>
-    <w:lsdException w:name="Table Grid 2" w:semiHidden="1" w:unhideWhenUsed="1"/>
-    <w:lsdException w:name="Table Grid 3" w:semiHidden="1" w:unhideWhenUsed="1"/>
-    <w:lsdException w:name="Table Grid 4" w:semiHidden="1" w:unhideWhenUsed="1"/>
-    <w:lsdException w:name="Table Grid 5" w:semiHidden="1" w:unhideWhenUsed="1"/>
-    <w:lsdException w:name="Table Grid 6" w:semiHidden="1" w:unhideWhenUsed="1"/>
-    <w:lsdException w:name="Table Grid 7" w:semiHidden="1" w:unhideWhenUsed="1"/>
-    <w:lsdException w:name="Table Grid 8" w:semiHidden="1" w:unhideWhenUsed="1"/>
-    <w:lsdException w:name="Table List 1" w:semiHidden="1" w:unhideWhenUsed="1"/>
-    <w:lsdException w:name="Table List 2" w:semiHidden="1" w:unhideWhenUsed="1"/>
-    <w:lsdException w:name="Table List 3" w:semiHidden="1" w:unhideWhenUsed="1"/>
-    <w:lsdException w:name="Table List 4" w:semiHidden="1" w:unhideWhenUsed="1"/>
-    <w:lsdException w:name="Table List 5" w:semiHidden="1" w:unhideWhenUsed="1"/>
-    <w:lsdException w:name="Table List 6" w:semiHidden="1" w:unhideWhenUsed="1"/>
-    <w:lsdException w:name="Table List 7" w:semiHidden="1" w:unhideWhenUsed="1"/>
-    <w:lsdException w:name="Table List 8" w:semiHidden="1" w:unhideWhenUsed="1"/>
-    <w:lsdException w:name="Table 3D effects 1" w:semiHidden="1" w:unhideWhenUsed="1"/>
-    <w:lsdException w:name="Table 3D effects 2" w:semiHidden="1" w:unhideWhenUsed="1"/>
-    <w:lsdException w:name="Table 3D effects 3" w:semiHidden="1" w:unhideWhenUsed="1"/>
-    <w:lsdException w:name="Table Contemporary" w:semiHidden="1" w:unhideWhenUsed="1"/>
-    <w:lsdException w:name="Table Elegant" w:semiHidden="1" w:unhideWhenUsed="1"/>
-    <w:lsdException w:name="Table Professional" w:semiHidden="1" w:unhideWhenUsed="1"/>
-    <w:lsdException w:name="Table Subtle 1" w:semiHidden="1" w:unhideWhenUsed="1"/>
-    <w:lsdException w:name="Table Subtle 2" w:semiHidden="1" w:unhideWhenUsed="1"/>
-    <w:lsdException w:name="Table Web 1" w:semiHidden="1" w:unhideWhenUsed="1"/>
-    <w:lsdException w:name="Table Web 2" w:semiHidden="1" w:unhideWhenUsed="1"/>
-    <w:lsdException w:name="Table Web 3" w:semiHidden="1" w:unhideWhenUsed="1"/>
-    <w:lsdException w:name="Balloon Text" w:semiHidden="1" w:unhideWhenUsed="1"/>
-    <w:lsdException w:name="Table Grid" w:uiPriority="39"/>
-    <w:lsdException w:name="Table Theme" w:semiHidden="1" w:unhideWhenUsed="1"/>
-    <w:lsdException w:name="Placeholder Text" w:semiHidden="1"/>
-    <w:lsdException w:name="No Spacing" w:uiPriority="1" w:qFormat="1"/>
-    <w:lsdException w:name="Light Shading" w:uiPriority="60"/>
-    <w:lsdException w:name="Light List" w:uiPriority="61"/>
-    <w:lsdException w:name="Light Grid" w:uiPriority="62"/>
-    <w:lsdException w:name="Medium Shading 1" w:uiPriority="63"/>
-    <w:lsdException w:name="Medium Shading 2" w:uiPriority="64"/>
-    <w:lsdException w:name="Medium List 1" w:uiPriority="65"/>
-    <w:lsdException w:name="Medium List 2" w:uiPriority="66"/>
-    <w:lsdException w:name="Medium Grid 1" w:uiPriority="67"/>
-    <w:lsdException w:name="Medium Grid 2" w:uiPriority="68"/>
-    <w:lsdException w:name="Medium Grid 3" w:uiPriority="69"/>
-    <w:lsdException w:name="Dark List" w:uiPriority="70"/>
-    <w:lsdException w:name="Colorful Shading" w:uiPriority="71"/>
-    <w:lsdException w:name="Colorful List" w:uiPriority="72"/>
-    <w:lsdException w:name="Colorful Grid" w:uiPriority="73"/>
-    <w:lsdException w:name="Light Shading Accent 1" w:uiPriority="60"/>
-    <w:lsdException w:name="Light List Accent 1" w:uiPriority="61"/>
-    <w:lsdException w:name="Light Grid Accent 1" w:uiPriority="62"/>
-    <w:lsdException w:name="Medium Shading 1 Accent 1" w:uiPriority="63"/>
-    <w:lsdException w:name="Medium Shading 2 Accent 1" w:uiPriority="64"/>
-    <w:lsdException w:name="Medium List 1 Accent 1" w:uiPriority="65"/>
-    <w:lsdException w:name="Revision" w:semiHidden="1"/>
-    <w:lsdException w:name="List Paragraph" w:uiPriority="34" w:qFormat="1"/>
-    <w:lsdException w:name="Quote" w:uiPriority="29" w:qFormat="1"/>
-    <w:lsdException w:name="Intense Quote" w:uiPriority="30" w:qFormat="1"/>
-    <w:lsdException w:name="Medium List 2 Accent 1" w:uiPriority="66"/>
-    <w:lsdException w:name="Medium Grid 1 Accent 1" w:uiPriority="67"/>
-    <w:lsdException w:name="Medium Grid 2 Accent 1" w:uiPriority="68"/>
-    <w:lsdException w:name="Medium Grid 3 Accent 1" w:uiPriority="69"/>
-    <w:lsdException w:name="Dark List Accent 1" w:uiPriority="70"/>
-    <w:lsdException w:name="Colorful Shading Accent 1" w:uiPriority="71"/>
-    <w:lsdException w:name="Colorful List Accent 1" w:uiPriority="72"/>
-    <w:lsdException w:name="Colorful Grid Accent 1" w:uiPriority="73"/>
-    <w:lsdException w:name="Light Shading Accent 2" w:uiPriority="60"/>
-    <w:lsdException w:name="Light List Accent 2" w:uiPriority="61"/>
-    <w:lsdException w:name="Light Grid Accent 2" w:uiPriority="62"/>
-    <w:lsdException w:name="Medium Shading 1 Accent 2" w:uiPriority="63"/>
-    <w:lsdException w:name="Medium Shading 2 Accent 2" w:uiPriority="64"/>
-    <w:lsdException w:name="Medium List 1 Accent 2" w:uiPriority="65"/>
-    <w:lsdException w:name="Medium List 2 Accent 2" w:uiPriority="66"/>
-    <w:lsdException w:name="Medium Grid 1 Accent 2" w:uiPriority="67"/>
-    <w:lsdException w:name="Medium Grid 2 Accent 2" w:uiPriority="68"/>
-    <w:lsdException w:name="Medium Grid 3 Accent 2" w:uiPriority="69"/>
-    <w:lsdException w:name="Dark List Accent 2" w:uiPriority="70"/>
-    <w:lsdException w:name="Colorful Shading Accent 2" w:uiPriority="71"/>
-    <w:lsdException w:name="Colorful List Accent 2" w:uiPriority="72"/>
-    <w:lsdException w:name="Colorful Grid Accent 2" w:uiPriority="73"/>
-    <w:lsdException w:name="Light Shading Accent 3" w:uiPriority="60"/>
-    <w:lsdException w:name="Light List Accent 3" w:uiPriority="61"/>
-    <w:lsdException w:name="Light Grid Accent 3" w:uiPriority="62"/>
-    <w:lsdException w:name="Medium Shading 1 Accent 3" w:uiPriority="63"/>
-    <w:lsdException w:name="Medium Shading 2 Accent 3" w:uiPriority="64"/>
-    <w:lsdException w:name="Medium List 1 Accent 3" w:uiPriority="65"/>
-    <w:lsdException w:name="Medium List 2 Accent 3" w:uiPriority="66"/>
-    <w:lsdException w:name="Medium Grid 1 Accent 3" w:uiPriority="67"/>
-    <w:lsdException w:name="Medium Grid 2 Accent 3" w:uiPriority="68"/>
-    <w:lsdException w:name="Medium Grid 3 Accent 3" w:uiPriority="69"/>
-    <w:lsdException w:name="Dark List Accent 3" w:uiPriority="70"/>
-    <w:lsdException w:name="Colorful Shading Accent 3" w:uiPriority="71"/>
-    <w:lsdException w:name="Colorful List Accent 3" w:uiPriority="72"/>
-    <w:lsdException w:name="Colorful Grid Accent 3" w:uiPriority="73"/>
-    <w:lsdException w:name="Light Shading Accent 4" w:uiPriority="60"/>
-    <w:lsdException w:name="Light List Accent 4" w:uiPriority="61"/>
-    <w:lsdException w:name="Light Grid Accent 4" w:uiPriority="62"/>
-    <w:lsdException w:name="Medium Shading 1 Accent 4" w:uiPriority="63"/>
-    <w:lsdException w:name="Medium Shading 2 Accent 4" w:uiPriority="64"/>
-    <w:lsdException w:name="Medium List 1 Accent 4" w:uiPriority="65"/>
-    <w:lsdException w:name="Medium List 2 Accent 4" w:uiPriority="66"/>
-    <w:lsdException w:name="Medium Grid 1 Accent 4" w:uiPriority="67"/>
-    <w:lsdException w:name="Medium Grid 2 Accent 4" w:uiPriority="68"/>
-    <w:lsdException w:name="Medium Grid 3 Accent 4" w:uiPriority="69"/>
-    <w:lsdException w:name="Dark List Accent 4" w:uiPriority="70"/>
-    <w:lsdException w:name="Colorful Shading Accent 4" w:uiPriority="71"/>
-    <w:lsdException w:name="Colorful List Accent 4" w:uiPriority="72"/>
-    <w:lsdException w:name="Colorful Grid Accent 4" w:uiPriority="73"/>
-    <w:lsdException w:name="Light Shading Accent 5" w:uiPriority="60"/>
-    <w:lsdException w:name="Light List Accent 5" w:uiPriority="61"/>
-    <w:lsdException w:name="Light Grid Accent 5" w:uiPriority="62"/>
-    <w:lsdException w:name="Medium Shading 1 Accent 5" w:uiPriority="63"/>
-    <w:lsdException w:name="Medium Shading 2 Accent 5" w:uiPriority="64"/>
-    <w:lsdException w:name="Medium List 1 Accent 5" w:uiPriority="65"/>
-    <w:lsdException w:name="Medium List 2 Accent 5" w:uiPriority="66"/>
-    <w:lsdException w:name="Medium Grid 1 Accent 5" w:uiPriority="67"/>
-    <w:lsdException w:name="Medium Grid 2 Accent 5" w:uiPriority="68"/>
-    <w:lsdException w:name="Medium Grid 3 Accent 5" w:uiPriority="69"/>
-    <w:lsdException w:name="Dark List Accent 5" w:uiPriority="70"/>
-    <w:lsdException w:name="Colorful Shading Accent 5" w:uiPriority="71"/>
-    <w:lsdException w:name="Colorful List Accent 5" w:uiPriority="72"/>
-    <w:lsdException w:name="Colorful Grid Accent 5" w:uiPriority="73"/>
-    <w:lsdException w:name="Light Shading Accent 6" w:uiPriority="60"/>
-    <w:lsdException w:name="Light List Accent 6" w:uiPriority="61"/>
-    <w:lsdException w:name="Light Grid Accent 6" w:uiPriority="62"/>
-    <w:lsdException w:name="Medium Shading 1 Accent 6" w:uiPriority="63"/>
-    <w:lsdException w:name="Medium Shading 2 Accent 6" w:uiPriority="64"/>
-    <w:lsdException w:name="Medium List 1 Accent 6" w:uiPriority="65"/>
-    <w:lsdException w:name="Medium List 2 Accent 6" w:uiPriority="66"/>
-    <w:lsdException w:name="Medium Grid 1 Accent 6" w:uiPriority="67"/>
-    <w:lsdException w:name="Medium Grid 2 Accent 6" w:uiPriority="68"/>
-    <w:lsdException w:name="Medium Grid 3 Accent 6" w:uiPriority="69"/>
-    <w:lsdException w:name="Dark List Accent 6" w:uiPriority="70"/>
-    <w:lsdException w:name="Colorful Shading Accent 6" w:uiPriority="71"/>
-    <w:lsdException w:name="Colorful List Accent 6" w:uiPriority="72"/>
-    <w:lsdException w:name="Colorful Grid Accent 6" w:uiPriority="73"/>
-    <w:lsdException w:name="Subtle Emphasis" w:uiPriority="19" w:qFormat="1"/>
-    <w:lsdException w:name="Intense Emphasis" w:uiPriority="21" w:qFormat="1"/>
-    <w:lsdException w:name="Subtle Reference" w:uiPriority="31" w:qFormat="1"/>
-    <w:lsdException w:name="Intense Reference" w:uiPriority="32" w:qFormat="1"/>
-    <w:lsdException w:name="Book Title" w:uiPriority="33" w:qFormat="1"/>
-    <w:lsdException w:name="Bibliography" w:semiHidden="1" w:uiPriority="37" w:unhideWhenUsed="1"/>
-    <w:lsdException w:name="TOC Heading" w:semiHidden="1" w:uiPriority="39" w:unhideWhenUsed="1" w:qFormat="1"/>
-    <w:lsdException w:name="Plain Table 1" w:uiPriority="41"/>
-    <w:lsdException w:name="Plain Table 2" w:uiPriority="42"/>
-    <w:lsdException w:name="Plain Table 3" w:uiPriority="43"/>
-    <w:lsdException w:name="Plain Table 4" w:uiPriority="44"/>
-    <w:lsdException w:name="Plain Table 5" w:uiPriority="45"/>
-    <w:lsdException w:name="Grid Table Light" w:uiPriority="40"/>
-    <w:lsdException w:name="Grid Table 1 Light" w:uiPriority="46"/>
-    <w:lsdException w:name="Grid Table 2" w:uiPriority="47"/>
-    <w:lsdException w:name="Grid Table 3" w:uiPriority="48"/>
-    <w:lsdException w:name="Grid Table 4" w:uiPriority="49"/>
-    <w:lsdException w:name="Grid Table 5 Dark" w:uiPriority="50"/>
-    <w:lsdException w:name="Grid Table 6 Colorful" w:uiPriority="51"/>
-    <w:lsdException w:name="Grid Table 7 Colorful" w:uiPriority="52"/>
-    <w:lsdException w:name="Grid Table 1 Light Accent 1" w:uiPriority="46"/>
-    <w:lsdException w:name="Grid Table 2 Accent 1" w:uiPriority="47"/>
-    <w:lsdException w:name="Grid Table 3 Accent 1" w:uiPriority="48"/>
-    <w:lsdException w:name="Grid Table 4 Accent 1" w:uiPriority="49"/>
-    <w:lsdException w:name="Grid Table 5 Dark Accent 1" w:uiPriority="50"/>
-    <w:lsdException w:name="Grid Table 6 Colorful Accent 1" w:uiPriority="51"/>
-    <w:lsdException w:name="Grid Table 7 Colorful Accent 1" w:uiPriority="52"/>
-    <w:lsdException w:name="Grid Table 1 Light Accent 2" w:uiPriority="46"/>
-    <w:lsdException w:name="Grid Table 2 Accent 2" w:uiPriority="47"/>
-    <w:lsdException w:name="Grid Table 3 Accent 2" w:uiPriority="48"/>
-    <w:lsdException w:name="Grid Table 4 Accent 2" w:uiPriority="49"/>
-    <w:lsdException w:name="Grid Table 5 Dark Accent 2" w:uiPriority="50"/>
-    <w:lsdException w:name="Grid Table 6 Colorful Accent 2" w:uiPriority="51"/>
-    <w:lsdException w:name="Grid Table 7 Colorful Accent 2" w:uiPriority="52"/>
-    <w:lsdException w:name="Grid Table 1 Light Accent 3" w:uiPriority="46"/>
-    <w:lsdException w:name="Grid Table 2 Accent 3" w:uiPriority="47"/>
-    <w:lsdException w:name="Grid Table 3 Accent 3" w:uiPriority="48"/>
-    <w:lsdException w:name="Grid Table 4 Accent 3" w:uiPriority="49"/>
-    <w:lsdException w:name="Grid Table 5 Dark Accent 3" w:uiPriority="50"/>
-    <w:lsdException w:name="Grid Table 6 Colorful Accent 3" w:uiPriority="51"/>
-    <w:lsdException w:name="Grid Table 7 Colorful Accent 3" w:uiPriority="52"/>
-    <w:lsdException w:name="Grid Table 1 Light Accent 4" w:uiPriority="46"/>
-    <w:lsdException w:name="Grid Table 2 Accent 4" w:uiPriority="47"/>
-    <w:lsdException w:name="Grid Table 3 Accent 4" w:uiPriority="48"/>
-    <w:lsdException w:name="Grid Table 4 Accent 4" w:uiPriority="49"/>
-    <w:lsdException w:name="Grid Table 5 Dark Accent 4" w:uiPriority="50"/>
-    <w:lsdException w:name="Grid Table 6 Colorful Accent 4" w:uiPriority="51"/>
-    <w:lsdException w:name="Grid Table 7 Colorful Accent 4" w:uiPriority="52"/>
-    <w:lsdException w:name="Grid Table 1 Light Accent 5" w:uiPriority="46"/>
-    <w:lsdException w:name="Grid Table 2 Accent 5" w:uiPriority="47"/>
-    <w:lsdException w:name="Grid Table 3 Accent 5" w:uiPriority="48"/>
-    <w:lsdException w:name="Grid Table 4 Accent 5" w:uiPriority="49"/>
-    <w:lsdException w:name="Grid Table 5 Dark Accent 5" w:uiPriority="50"/>
-    <w:lsdException w:name="Grid Table 6 Colorful Accent 5" w:uiPriority="51"/>
-    <w:lsdException w:name="Grid Table 7 Colorful Accent 5" w:uiPriority="52"/>
-    <w:lsdException w:name="Grid Table 1 Light Accent 6" w:uiPriority="46"/>
-    <w:lsdException w:name="Grid Table 2 Accent 6" w:uiPriority="47"/>
-    <w:lsdException w:name="Grid Table 3 Accent 6" w:uiPriority="48"/>
-    <w:lsdException w:name="Grid Table 4 Accent 6" w:uiPriority="49"/>
-    <w:lsdException w:name="Grid Table 5 Dark Accent 6" w:uiPriority="50"/>
-    <w:lsdException w:name="Grid Table 6 Colorful Accent 6" w:uiPriority="51"/>
-    <w:lsdException w:name="Grid Table 7 Colorful Accent 6" w:uiPriority="52"/>
-    <w:lsdException w:name="List Table 1 Light" w:uiPriority="46"/>
-    <w:lsdException w:name="List Table 2" w:uiPriority="47"/>
-    <w:lsdException w:name="List Table 3" w:uiPriority="48"/>
-    <w:lsdException w:name="List Table 4" w:uiPriority="49"/>
-    <w:lsdException w:name="List Table 5 Dark" w:uiPriority="50"/>
-    <w:lsdException w:name="List Table 6 Colorful" w:uiPriority="51"/>
-    <w:lsdException w:name="List Table 7 Colorful" w:uiPriority="52"/>
-    <w:lsdException w:name="List Table 1 Light Accent 1" w:uiPriority="46"/>
-    <w:lsdException w:name="List Table 2 Accent 1" w:uiPriority="47"/>
-    <w:lsdException w:name="List Table 3 Accent 1" w:uiPriority="48"/>
-    <w:lsdException w:name="List Table 4 Accent 1" w:uiPriority="49"/>
-    <w:lsdException w:name="List Table 5 Dark Accent 1" w:uiPriority="50"/>
-    <w:lsdException w:name="List Table 6 Colorful Accent 1" w:uiPriority="51"/>
-    <w:lsdException w:name="List Table 7 Colorful Accent 1" w:uiPriority="52"/>
-    <w:lsdException w:name="List Table 1 Light Accent 2" w:uiPriority="46"/>
-    <w:lsdException w:name="List Table 2 Accent 2" w:uiPriority="47"/>
-    <w:lsdException w:name="List Table 3 Accent 2" w:uiPriority="48"/>
-    <w:lsdException w:name="List Table 4 Accent 2" w:uiPriority="49"/>
-    <w:lsdException w:name="List Table 5 Dark Accent 2" w:uiPriority="50"/>
-    <w:lsdException w:name="List Table 6 Colorful Accent 2" w:uiPriority="51"/>
-    <w:lsdException w:name="List Table 7 Colorful Accent 2" w:uiPriority="52"/>
-    <w:lsdException w:name="List Table 1 Light Accent 3" w:uiPriority="46"/>
-    <w:lsdException w:name="List Table 2 Accent 3" w:uiPriority="47"/>
-    <w:lsdException w:name="List Table 3 Accent 3" w:uiPriority="48"/>
-    <w:lsdException w:name="List Table 4 Accent 3" w:uiPriority="49"/>
-    <w:lsdException w:name="List Table 5 Dark Accent 3" w:uiPriority="50"/>
-    <w:lsdException w:name="List Table 6 Colorful Accent 3" w:uiPriority="51"/>
-    <w:lsdException w:name="List Table 7 Colorful Accent 3" w:uiPriority="52"/>
-    <w:lsdException w:name="List Table 1 Light Accent 4" w:uiPriority="46"/>
-    <w:lsdException w:name="List Table 2 Accent 4" w:uiPriority="47"/>
-    <w:lsdException w:name="List Table 3 Accent 4" w:uiPriority="48"/>
-    <w:lsdException w:name="List Table 4 Accent 4" w:uiPriority="49"/>
-    <w:lsdException w:name="List Table 5 Dark Accent 4" w:uiPriority="50"/>
-    <w:lsdException w:name="List Table 6 Colorful Accent 4" w:uiPriority="51"/>
-    <w:lsdException w:name="List Table 7 Colorful Accent 4" w:uiPriority="52"/>
-    <w:lsdException w:name="List Table 1 Light Accent 5" w:uiPriority="46"/>
-    <w:lsdException w:name="List Table 2 Accent 5" w:uiPriority="47"/>
-    <w:lsdException w:name="List Table 3 Accent 5" w:uiPriority="48"/>
-    <w:lsdException w:name="List Table 4 Accent 5" w:uiPriority="49"/>
-    <w:lsdException w:name="List Table 5 Dark Accent 5" w:uiPriority="50"/>
-    <w:lsdException w:name="List Table 6 Colorful Accent 5" w:uiPriority="51"/>
-    <w:lsdException w:name="List Table 7 Colorful Accent 5" w:uiPriority="52"/>
-    <w:lsdException w:name="List Table 1 Light Accent 6" w:uiPriority="46"/>
-    <w:lsdException w:name="List Table 2 Accent 6" w:uiPriority="47"/>
-    <w:lsdException w:name="List Table 3 Accent 6" w:uiPriority="48"/>
-    <w:lsdException w:name="List Table 4 Accent 6" w:uiPriority="49"/>
-    <w:lsdException w:name="List Table 5 Dark Accent 6" w:uiPriority="50"/>
-    <w:lsdException w:name="List Table 6 Colorful Accent 6" w:uiPriority="51"/>
-    <w:lsdException w:name="List Table 7 Colorful Accent 6" w:uiPriority="52"/>
-  </w:latentStyles>
-  <w:style w:type="paragraph" w:default="1" w:styleId="Normal">
-    <w:name w:val="Normal"/>
-    <w:qFormat/>
-  </w:style>
-  <w:style w:type="character" w:default="1" w:styleId="Fuentedeprrafopredeter">
-    <w:name w:val="Default Paragraph Font"/>
-    <w:uiPriority w:val="1"/>
-    <w:semiHidden/>
-    <w:unhideWhenUsed/>
-  </w:style>
-  <w:style w:type="table" w:default="1" w:styleId="Tablanormal">
-    <w:name w:val="Normal Table"/>
-    <w:uiPriority w:val="99"/>
-    <w:semiHidden/>
-    <w:unhideWhenUsed/>
-    <w:tblPr>
-      <w:tblInd w:w="0" w:type="dxa"/>
-      <w:tblCellMar>
-        <w:top w:w="0" w:type="dxa"/>
-        <w:left w:w="108" w:type="dxa"/>
-        <w:bottom w:w="0" w:type="dxa"/>
-        <w:right w:w="108" w:type="dxa"/>
-      </w:tblCellMar>
-    </w:tblPr>
-  </w:style>
-  <w:style w:type="numbering" w:default="1" w:styleId="Sinlista">
-    <w:name w:val="No List"/>
-    <w:uiPriority w:val="99"/>
-    <w:semiHidden/>
-    <w:unhideWhenUsed/>
-  </w:style>
-  <w:style w:type="paragraph" w:customStyle="1" w:styleId="BC63FA1E960545AA9B7A49EE122B756B">
-    <w:name w:val="BC63FA1E960545AA9B7A49EE122B756B"/>
-  </w:style>
-  <w:style w:type="paragraph" w:customStyle="1" w:styleId="78C4745EF64943BB8BA5B3AB253665EE">
-    <w:name w:val="78C4745EF64943BB8BA5B3AB253665EE"/>
-  </w:style>
-  <w:style w:type="paragraph" w:customStyle="1" w:styleId="FDAF440C9D5E4AFCB94FC61FC3765461">
-    <w:name w:val="FDAF440C9D5E4AFCB94FC61FC3765461"/>
-  </w:style>
-  <w:style w:type="paragraph" w:customStyle="1" w:styleId="1FB7793F90294A3CAE76A6F3F710BFB3">
-    <w:name w:val="1FB7793F90294A3CAE76A6F3F710BFB3"/>
-  </w:style>
-  <w:style w:type="paragraph" w:customStyle="1" w:styleId="516A07069C384A00A10F0A8940B7B84B">
-    <w:name w:val="516A07069C384A00A10F0A8940B7B84B"/>
-  </w:style>
-  <w:style w:type="paragraph" w:customStyle="1" w:styleId="48E299EC3BCD4685BE42713C7676E1EB">
-    <w:name w:val="48E299EC3BCD4685BE42713C7676E1EB"/>
-  </w:style>
-  <w:style w:type="paragraph" w:customStyle="1" w:styleId="E7BE854174C34CF2A9FC1377FEAC8D15">
-    <w:name w:val="E7BE854174C34CF2A9FC1377FEAC8D15"/>
-  </w:style>
-  <w:style w:type="paragraph" w:styleId="Listaconvietas">
-    <w:name w:val="List Bullet"/>
-    <w:basedOn w:val="Normal"/>
-    <w:uiPriority w:val="1"/>
-    <w:unhideWhenUsed/>
-    <w:qFormat/>
-    <w:pPr>
-      <w:numPr>
-        <w:numId w:val="1"/>
-      </w:numPr>
-      <w:spacing w:before="40" w:after="40" w:line="288" w:lineRule="auto"/>
-    </w:pPr>
-    <w:rPr>
-      <w:rFonts w:eastAsiaTheme="minorHAnsi"/>
-      <w:color w:val="595959" w:themeColor="text1" w:themeTint="A6"/>
-      <w:kern w:val="20"/>
-      <w:sz w:val="20"/>
-      <w:szCs w:val="20"/>
-      <w:lang w:val="en-US" w:eastAsia="en-US"/>
-    </w:rPr>
-  </w:style>
-  <w:style w:type="paragraph" w:customStyle="1" w:styleId="F1ADA9E3A9C5411B9EA31599DAFCEF77">
-    <w:name w:val="F1ADA9E3A9C5411B9EA31599DAFCEF77"/>
-  </w:style>
-  <w:style w:type="paragraph" w:customStyle="1" w:styleId="A96158215C50474987B09E774844E215">
-    <w:name w:val="A96158215C50474987B09E774844E215"/>
-  </w:style>
-  <w:style w:type="paragraph" w:customStyle="1" w:styleId="0B2CD6658F2F47DCBD40141682B0BF65">
-    <w:name w:val="0B2CD6658F2F47DCBD40141682B0BF65"/>
-  </w:style>
-  <w:style w:type="paragraph" w:customStyle="1" w:styleId="6A08D207800C48FD84EE5B284CDE98F3">
-    <w:name w:val="6A08D207800C48FD84EE5B284CDE98F3"/>
-  </w:style>
-  <w:style w:type="paragraph" w:customStyle="1" w:styleId="4A9D02FCDD034CD18DE3E482845C2925">
-    <w:name w:val="4A9D02FCDD034CD18DE3E482845C2925"/>
-  </w:style>
-  <w:style w:type="paragraph" w:customStyle="1" w:styleId="7797C6427ECE4AC59CD05C8F74F5FA15">
-    <w:name w:val="7797C6427ECE4AC59CD05C8F74F5FA15"/>
-  </w:style>
-  <w:style w:type="paragraph" w:customStyle="1" w:styleId="1068FDCD52D64DD1BC6DDD52B1709B51">
-    <w:name w:val="1068FDCD52D64DD1BC6DDD52B1709B51"/>
-  </w:style>
-  <w:style w:type="paragraph" w:customStyle="1" w:styleId="A427CA75219D4290A337D30EC0E05784">
-    <w:name w:val="A427CA75219D4290A337D30EC0E05784"/>
-  </w:style>
-  <w:style w:type="character" w:styleId="Textoennegrita">
-    <w:name w:val="Strong"/>
-    <w:basedOn w:val="Fuentedeprrafopredeter"/>
-    <w:uiPriority w:val="10"/>
-    <w:qFormat/>
-    <w:rPr>
-      <w:b/>
-      <w:bCs/>
-    </w:rPr>
-  </w:style>
-  <w:style w:type="paragraph" w:customStyle="1" w:styleId="9266701801C74AB2BE2EE85F274C8CB2">
-    <w:name w:val="9266701801C74AB2BE2EE85F274C8CB2"/>
-  </w:style>
-  <w:style w:type="paragraph" w:customStyle="1" w:styleId="CD054D269D7643138C1592CBCE16F50A">
-    <w:name w:val="CD054D269D7643138C1592CBCE16F50A"/>
-  </w:style>
-  <w:style w:type="paragraph" w:customStyle="1" w:styleId="B26F05D112A842069B67A6F791E6C7EC">
-    <w:name w:val="B26F05D112A842069B67A6F791E6C7EC"/>
-  </w:style>
-  <w:style w:type="paragraph" w:customStyle="1" w:styleId="A0DED2E164144CB88DC37361503E5B45">
-    <w:name w:val="A0DED2E164144CB88DC37361503E5B45"/>
-  </w:style>
-  <w:style w:type="paragraph" w:customStyle="1" w:styleId="15DE68B5DA2E4C0BBE4DF5800DF122E9">
-    <w:name w:val="15DE68B5DA2E4C0BBE4DF5800DF122E9"/>
-  </w:style>
-  <w:style w:type="paragraph" w:customStyle="1" w:styleId="587B6F79B5C245FDBC6DFD831DE3D29F">
-    <w:name w:val="587B6F79B5C245FDBC6DFD831DE3D29F"/>
-  </w:style>
-  <w:style w:type="paragraph" w:customStyle="1" w:styleId="E60E68EC79414216B4520E71ED97B0D2">
-    <w:name w:val="E60E68EC79414216B4520E71ED97B0D2"/>
-  </w:style>
-  <w:style w:type="paragraph" w:customStyle="1" w:styleId="BE0990055B17425785E541AFA865509A">
-    <w:name w:val="BE0990055B17425785E541AFA865509A"/>
-  </w:style>
-  <w:style w:type="paragraph" w:customStyle="1" w:styleId="09D8DF8178FB4F4B89767B881428B5D6">
-    <w:name w:val="09D8DF8178FB4F4B89767B881428B5D6"/>
-  </w:style>
-  <w:style w:type="paragraph" w:customStyle="1" w:styleId="0E57B0D183234DD3B7B5EA574148F919">
-    <w:name w:val="0E57B0D183234DD3B7B5EA574148F919"/>
-  </w:style>
-  <w:style w:type="paragraph" w:customStyle="1" w:styleId="5997343061B64AE8A2184FE7EDDB33FE">
-    <w:name w:val="5997343061B64AE8A2184FE7EDDB33FE"/>
-  </w:style>
-  <w:style w:type="character" w:styleId="Textodelmarcadordeposicin">
-    <w:name w:val="Placeholder Text"/>
-    <w:basedOn w:val="Fuentedeprrafopredeter"/>
-    <w:uiPriority w:val="99"/>
-    <w:semiHidden/>
-    <w:rsid w:val="00BB565E"/>
-    <w:rPr>
-      <w:color w:val="808080"/>
-    </w:rPr>
-  </w:style>
-</w:styles>
-</file>
-
-<file path=word/glossary/webSettings.xml><?xml version="1.0" encoding="utf-8"?>
-<w:webSettings xmlns:mc="http://schemas.openxmlformats.org/markup-compatibility/2006" xmlns:r="http://schemas.openxmlformats.org/officeDocument/2006/relationships" xmlns:w="http://schemas.openxmlformats.org/wordprocessingml/2006/main" xmlns:w14="http://schemas.microsoft.com/office/word/2010/wordml" xmlns:w15="http://schemas.microsoft.com/office/word/2012/wordml" mc:Ignorable="w14 w15">
-  <w:optimizeForBrowser/>
-  <w:allowPNG/>
-</w:webSettings>
-</file>
-
 <file path=word/theme/theme1.xml><?xml version="1.0" encoding="utf-8"?>
 <a:theme xmlns:a="http://schemas.openxmlformats.org/drawingml/2006/main" name="Office Theme">
   <a:themeElements>
@@ -36160,7 +35896,7 @@
 </file>
 
 <file path=customXml/itemProps3.xml><?xml version="1.0" encoding="utf-8"?>
-<ds:datastoreItem xmlns:ds="http://schemas.openxmlformats.org/officeDocument/2006/customXml" ds:itemID="{89E9B37B-3C0C-4EE6-9623-05AD13715376}">
+<ds:datastoreItem xmlns:ds="http://schemas.openxmlformats.org/officeDocument/2006/customXml" ds:itemID="{D4789BC1-6ADA-42CC-96D0-3F90128BED19}">
   <ds:schemaRefs>
     <ds:schemaRef ds:uri="http://schemas.openxmlformats.org/officeDocument/2006/bibliography"/>
   </ds:schemaRefs>

</xml_diff>